<commit_message>
java review almost finished
</commit_message>
<xml_diff>
--- a/concepts_of_program_design/Java review/Java review.docx
+++ b/concepts_of_program_design/Java review/Java review.docx
@@ -12,7 +12,7 @@
           <w:noProof/>
         </w:rPr>
         <w:drawing>
-          <wp:anchor distT="0" distB="0" distL="114300" distR="114300" simplePos="0" relativeHeight="251658240" behindDoc="1" locked="0" layoutInCell="1" allowOverlap="1" wp14:anchorId="12D15D59">
+          <wp:anchor distT="0" distB="0" distL="114300" distR="114300" simplePos="0" relativeHeight="251658240" behindDoc="1" locked="0" layoutInCell="1" allowOverlap="1" wp14:anchorId="339B7999" wp14:editId="6E949F59">
             <wp:simplePos x="0" y="0"/>
             <wp:positionH relativeFrom="margin">
               <wp:posOffset>4615180</wp:posOffset>
@@ -35,7 +35,7 @@
                     <pic:cNvPicPr/>
                   </pic:nvPicPr>
                   <pic:blipFill>
-                    <a:blip r:embed="rId7">
+                    <a:blip r:embed="rId8">
                       <a:extLst>
                         <a:ext uri="{28A0092B-C50C-407E-A947-70E740481C1C}">
                           <a14:useLocalDpi xmlns:a14="http://schemas.microsoft.com/office/drawing/2010/main" val="0"/>
@@ -69,11 +69,6 @@
       <w:pPr>
         <w:pStyle w:val="Titolo2"/>
       </w:pPr>
-    </w:p>
-    <w:p>
-      <w:pPr>
-        <w:pStyle w:val="Titolo2"/>
-      </w:pPr>
       <w:r>
         <w:t>Abbreviations</w:t>
       </w:r>
@@ -151,6 +146,42 @@
     </w:p>
     <w:p>
       <w:pPr>
+        <w:pStyle w:val="Paragrafoelenco"/>
+        <w:numPr>
+          <w:ilvl w:val="0"/>
+          <w:numId w:val="3"/>
+        </w:numPr>
+        <w:rPr>
+          <w:lang w:val="en-GB"/>
+        </w:rPr>
+      </w:pPr>
+      <w:r>
+        <w:rPr>
+          <w:lang w:val="en-GB"/>
+        </w:rPr>
+        <w:t>WORA: write once, run everywhere</w:t>
+      </w:r>
+    </w:p>
+    <w:p>
+      <w:pPr>
+        <w:pStyle w:val="Paragrafoelenco"/>
+        <w:numPr>
+          <w:ilvl w:val="0"/>
+          <w:numId w:val="3"/>
+        </w:numPr>
+        <w:rPr>
+          <w:lang w:val="en-GB"/>
+        </w:rPr>
+      </w:pPr>
+      <w:r>
+        <w:rPr>
+          <w:lang w:val="en-GB"/>
+        </w:rPr>
+        <w:t>OO: object oriented</w:t>
+      </w:r>
+    </w:p>
+    <w:p>
+      <w:pPr>
         <w:pStyle w:val="Titolo2"/>
       </w:pPr>
       <w:r>
@@ -762,14 +793,17 @@
     </w:p>
     <w:p>
       <w:pPr>
-        <w:pStyle w:val="Titolo2"/>
+        <w:pStyle w:val="Didascalia"/>
+        <w:rPr>
+          <w:lang w:val="en-GB"/>
+        </w:rPr>
       </w:pPr>
       <w:r>
         <w:rPr>
           <w:noProof/>
         </w:rPr>
         <w:drawing>
-          <wp:inline distT="0" distB="0" distL="0" distR="0" wp14:anchorId="4E173B8F" wp14:editId="6C54BC8E">
+          <wp:inline distT="0" distB="0" distL="0" distR="0" wp14:anchorId="25C714C5" wp14:editId="61747F5D">
             <wp:extent cx="3065780" cy="1200150"/>
             <wp:effectExtent l="0" t="0" r="1270" b="0"/>
             <wp:docPr id="2" name="Immagine 2"/>
@@ -784,7 +818,7 @@
                     <pic:cNvPicPr/>
                   </pic:nvPicPr>
                   <pic:blipFill>
-                    <a:blip r:embed="rId8" cstate="print">
+                    <a:blip r:embed="rId9" cstate="print">
                       <a:extLst>
                         <a:ext uri="{28A0092B-C50C-407E-A947-70E740481C1C}">
                           <a14:useLocalDpi xmlns:a14="http://schemas.microsoft.com/office/drawing/2010/main" val="0"/>
@@ -811,6 +845,12 @@
           </wp:inline>
         </w:drawing>
       </w:r>
+      <w:r>
+        <w:rPr>
+          <w:lang w:val="en-GB"/>
+        </w:rPr>
+        <w:t xml:space="preserve"> </w:t>
+      </w:r>
     </w:p>
     <w:p>
       <w:pPr>
@@ -823,7 +863,13 @@
         <w:rPr>
           <w:lang w:val="en-GB"/>
         </w:rPr>
-        <w:t xml:space="preserve">Figure </w:t>
+        <w:t>Snippet</w:t>
+      </w:r>
+      <w:r>
+        <w:rPr>
+          <w:lang w:val="en-GB"/>
+        </w:rPr>
+        <w:t xml:space="preserve"> </w:t>
       </w:r>
       <w:r>
         <w:fldChar w:fldCharType="begin"/>
@@ -859,14 +905,6 @@
         </w:rPr>
         <w:t>m</w:t>
       </w:r>
-    </w:p>
-    <w:p>
-      <w:pPr>
-        <w:pStyle w:val="Didascalia"/>
-        <w:rPr>
-          <w:lang w:val="en-GB"/>
-        </w:rPr>
-      </w:pPr>
     </w:p>
     <w:p>
       <w:pPr>
@@ -1095,6 +1133,24 @@
         </w:rPr>
         <w:t>which is the portion of code executed when we run a program.</w:t>
       </w:r>
+      <w:r>
+        <w:rPr>
+          <w:lang w:val="en-GB"/>
+        </w:rPr>
+        <w:t xml:space="preserve"> Java provides some libraries with useful classes </w:t>
+      </w:r>
+      <w:r>
+        <w:rPr>
+          <w:lang w:val="en-GB"/>
+        </w:rPr>
+        <w:t>(such</w:t>
+      </w:r>
+      <w:r>
+        <w:rPr>
+          <w:lang w:val="en-GB"/>
+        </w:rPr>
+        <w:t xml:space="preserve"> as the Collection library, or the Exception library) to allow the developer to exploit already built functionalities.</w:t>
+      </w:r>
     </w:p>
     <w:p>
       <w:pPr>
@@ -1144,7 +1200,19 @@
         <w:rPr>
           <w:lang w:val="en-GB"/>
         </w:rPr>
-        <w:t xml:space="preserve">. The user can specify as many constructors as desired, but all with different numbers of parameters. If no constructor is provided, Java provides a default constructor, where all the attributes are set at some default values </w:t>
+        <w:t xml:space="preserve">. The user can specify as many constructors as desired, but all with </w:t>
+      </w:r>
+      <w:r>
+        <w:rPr>
+          <w:lang w:val="en-GB"/>
+        </w:rPr>
+        <w:t>a different set of parameters</w:t>
+      </w:r>
+      <w:r>
+        <w:rPr>
+          <w:lang w:val="en-GB"/>
+        </w:rPr>
+        <w:t xml:space="preserve">. If no constructor is provided, Java provides a default constructor, where all the attributes are set at some default values </w:t>
       </w:r>
       <w:r>
         <w:rPr>
@@ -1246,13 +1314,19 @@
         <w:rPr>
           <w:lang w:val="en-GB"/>
         </w:rPr>
-        <w:t xml:space="preserve">(i.e., an instance of a user defined type) </w:t>
-      </w:r>
-      <w:r>
-        <w:rPr>
-          <w:lang w:val="en-GB"/>
-        </w:rPr>
-        <w:t xml:space="preserve">can be created via the </w:t>
+        <w:t>(i.e., an instance of a user defined type)</w:t>
+      </w:r>
+      <w:r>
+        <w:rPr>
+          <w:lang w:val="en-GB"/>
+        </w:rPr>
+        <w:t xml:space="preserve"> is </w:t>
+      </w:r>
+      <w:r>
+        <w:rPr>
+          <w:lang w:val="en-GB"/>
+        </w:rPr>
+        <w:t xml:space="preserve">created via the </w:t>
       </w:r>
       <w:r>
         <w:rPr>
@@ -1407,7 +1481,7 @@
         <w:rPr>
           <w:lang w:val="en-GB"/>
         </w:rPr>
-        <w:t xml:space="preserve"> java</w:t>
+        <w:t xml:space="preserve"> </w:t>
       </w:r>
     </w:p>
     <w:p>
@@ -1758,6 +1832,154 @@
           <w:lang w:val="en-GB"/>
         </w:rPr>
         <w:t>he ?: operator, which evaluates a Boolean expression and subsequently evaluates only one of two alternative expressions (of compatible type) based on the Boolean expression's true/false value.</w:t>
+      </w:r>
+    </w:p>
+    <w:p>
+      <w:pPr>
+        <w:rPr>
+          <w:lang w:val="en-GB"/>
+        </w:rPr>
+      </w:pPr>
+      <w:r>
+        <w:rPr>
+          <w:lang w:val="en-GB"/>
+        </w:rPr>
+        <w:t xml:space="preserve">When we state </w:t>
+      </w:r>
+      <w:r>
+        <w:rPr>
+          <w:lang w:val="en-GB"/>
+        </w:rPr>
+        <w:t xml:space="preserve">that Java applies a call by value strategy, we have to keep in mind that </w:t>
+      </w:r>
+      <w:r>
+        <w:rPr>
+          <w:lang w:val="en-GB"/>
+        </w:rPr>
+        <w:t xml:space="preserve">a </w:t>
+      </w:r>
+      <w:r>
+        <w:rPr>
+          <w:lang w:val="en-GB"/>
+        </w:rPr>
+        <w:t xml:space="preserve">class variable </w:t>
+      </w:r>
+      <w:proofErr w:type="gramStart"/>
+      <w:r>
+        <w:rPr>
+          <w:lang w:val="en-GB"/>
+        </w:rPr>
+        <w:t>are</w:t>
+      </w:r>
+      <w:proofErr w:type="gramEnd"/>
+      <w:r>
+        <w:rPr>
+          <w:lang w:val="en-GB"/>
+        </w:rPr>
+        <w:t xml:space="preserve"> </w:t>
+      </w:r>
+      <w:r>
+        <w:rPr>
+          <w:lang w:val="en-GB"/>
+        </w:rPr>
+        <w:t xml:space="preserve">just a reference to the variables of the class, so if the caller passes a copy of this reference to the </w:t>
+      </w:r>
+      <w:proofErr w:type="spellStart"/>
+      <w:r>
+        <w:rPr>
+          <w:lang w:val="en-GB"/>
+        </w:rPr>
+        <w:t>callee</w:t>
+      </w:r>
+      <w:proofErr w:type="spellEnd"/>
+      <w:r>
+        <w:rPr>
+          <w:lang w:val="en-GB"/>
+        </w:rPr>
+        <w:t xml:space="preserve"> when calling a method, it’s still passing a reference. The only case when references are not passed is for primitive types </w:t>
+      </w:r>
+      <w:proofErr w:type="gramStart"/>
+      <w:r>
+        <w:rPr>
+          <w:lang w:val="en-GB"/>
+        </w:rPr>
+        <w:t>( see</w:t>
+      </w:r>
+      <w:proofErr w:type="gramEnd"/>
+      <w:r>
+        <w:rPr>
+          <w:lang w:val="en-GB"/>
+        </w:rPr>
+        <w:t xml:space="preserve"> below).</w:t>
+      </w:r>
+    </w:p>
+    <w:p>
+      <w:pPr>
+        <w:rPr>
+          <w:lang w:val="en-GB"/>
+        </w:rPr>
+      </w:pPr>
+      <w:r>
+        <w:rPr>
+          <w:lang w:val="en-GB"/>
+        </w:rPr>
+        <w:lastRenderedPageBreak/>
+        <w:t>Java allows for recursive data types: a class can contain an instance of the same class as attribute. As an example, see</w:t>
+      </w:r>
+      <w:r>
+        <w:rPr>
+          <w:lang w:val="en-GB"/>
+        </w:rPr>
+        <w:t xml:space="preserve"> </w:t>
+      </w:r>
+      <w:r>
+        <w:rPr>
+          <w:lang w:val="en-GB"/>
+        </w:rPr>
+        <w:t>snippet</w:t>
+      </w:r>
+      <w:r>
+        <w:rPr>
+          <w:lang w:val="en-GB"/>
+        </w:rPr>
+        <w:t xml:space="preserve"> </w:t>
+      </w:r>
+      <w:r>
+        <w:rPr>
+          <w:lang w:val="en-GB"/>
+        </w:rPr>
+        <w:t>2</w:t>
+      </w:r>
+      <w:r>
+        <w:rPr>
+          <w:lang w:val="en-GB"/>
+        </w:rPr>
+        <w:t xml:space="preserve">, where a simple recursive list is defined. To avoid infinite recursion which would cause a segmentation fault, in Java variables can be </w:t>
+      </w:r>
+      <w:r>
+        <w:rPr>
+          <w:i/>
+          <w:lang w:val="en-GB"/>
+        </w:rPr>
+        <w:t xml:space="preserve">null </w:t>
+      </w:r>
+      <w:r>
+        <w:rPr>
+          <w:lang w:val="en-GB"/>
+        </w:rPr>
+        <w:t xml:space="preserve">(since, as already </w:t>
+      </w:r>
+      <w:r>
+        <w:rPr>
+          <w:lang w:val="en-GB"/>
+        </w:rPr>
+        <w:t>mentioned, variables</w:t>
+      </w:r>
+      <w:r>
+        <w:rPr>
+          <w:lang w:val="en-GB"/>
+        </w:rPr>
+        <w:t xml:space="preserve"> are references, it means that they not reference any object) to make the list of a limited length.</w:t>
       </w:r>
     </w:p>
     <w:p>
@@ -2101,132 +2323,1186 @@
         <w:rPr>
           <w:lang w:val="en-GB"/>
         </w:rPr>
+        <w:t>Snippet</w:t>
+      </w:r>
+      <w:r>
+        <w:rPr>
+          <w:lang w:val="en-GB"/>
+        </w:rPr>
+        <w:t xml:space="preserve"> </w:t>
+      </w:r>
+      <w:r>
+        <w:rPr>
+          <w:lang w:val="en-GB"/>
+        </w:rPr>
+        <w:t>2</w:t>
+      </w:r>
+      <w:r>
+        <w:rPr>
+          <w:lang w:val="en-GB"/>
+        </w:rPr>
+        <w:t xml:space="preserve">: </w:t>
+      </w:r>
+      <w:r>
+        <w:rPr>
+          <w:lang w:val="en-GB"/>
+        </w:rPr>
+        <w:t>a simple definition of a list</w:t>
+      </w:r>
+    </w:p>
+    <w:p>
+      <w:pPr>
+        <w:rPr>
+          <w:lang w:val="en-GB"/>
+        </w:rPr>
+      </w:pPr>
+      <w:r>
+        <w:rPr>
+          <w:lang w:val="en-GB"/>
+        </w:rPr>
+        <w:t xml:space="preserve">The code in </w:t>
+      </w:r>
+      <w:r>
+        <w:rPr>
+          <w:lang w:val="en-GB"/>
+        </w:rPr>
+        <w:t>snippet</w:t>
+      </w:r>
+      <w:r>
+        <w:rPr>
+          <w:lang w:val="en-GB"/>
+        </w:rPr>
+        <w:t xml:space="preserve"> </w:t>
+      </w:r>
+      <w:r>
+        <w:rPr>
+          <w:lang w:val="en-GB"/>
+        </w:rPr>
+        <w:t>2</w:t>
+      </w:r>
+      <w:r>
+        <w:rPr>
+          <w:lang w:val="en-GB"/>
+        </w:rPr>
+        <w:t xml:space="preserve"> is relevant also to spot another Java feature, related to polymorphism: </w:t>
+      </w:r>
+      <w:r>
+        <w:rPr>
+          <w:i/>
+          <w:lang w:val="en-GB"/>
+        </w:rPr>
+        <w:t>generics</w:t>
+      </w:r>
+      <w:r>
+        <w:rPr>
+          <w:lang w:val="en-GB"/>
+        </w:rPr>
+        <w:t>. Generics were added to the language starting from Java 5 and consist of the possibility of specifying type variables inside the declaration of class, methods, constructors, and interfaces</w:t>
+      </w:r>
+      <w:r>
+        <w:rPr>
+          <w:lang w:val="en-GB"/>
+        </w:rPr>
+        <w:t xml:space="preserve"> (for interfaces, see </w:t>
+      </w:r>
+      <w:r>
+        <w:rPr>
+          <w:lang w:val="en-GB"/>
+        </w:rPr>
+        <w:t>the part about polymorphism</w:t>
+      </w:r>
+      <w:r>
+        <w:rPr>
+          <w:lang w:val="en-GB"/>
+        </w:rPr>
+        <w:t>)</w:t>
+      </w:r>
+      <w:r>
+        <w:rPr>
+          <w:lang w:val="en-GB"/>
+        </w:rPr>
+        <w:t>.</w:t>
+      </w:r>
+      <w:r>
+        <w:rPr>
+          <w:lang w:val="en-GB"/>
+        </w:rPr>
+        <w:t xml:space="preserve"> </w:t>
+      </w:r>
+      <w:r>
+        <w:rPr>
+          <w:lang w:val="en-GB"/>
+        </w:rPr>
+        <w:t>Type variables are simply unqualified identifiers. A class (or a method, constructor or interface) is generic if declares one or more type variable</w:t>
+      </w:r>
+      <w:r>
+        <w:rPr>
+          <w:lang w:val="en-GB"/>
+        </w:rPr>
+        <w:t>s. These type variables are called the type parameter for the class (formal type parameter in case of a method</w:t>
+      </w:r>
+      <w:r>
+        <w:rPr>
+          <w:lang w:val="en-GB"/>
+        </w:rPr>
+        <w:t xml:space="preserve"> or a constructor</w:t>
+      </w:r>
+      <w:r>
+        <w:rPr>
+          <w:lang w:val="en-GB"/>
+        </w:rPr>
+        <w:t xml:space="preserve">). A constructor can be generic even if the corresponding class is not generic. In </w:t>
+      </w:r>
+      <w:r>
+        <w:rPr>
+          <w:lang w:val="en-GB"/>
+        </w:rPr>
+        <w:t xml:space="preserve">snippet </w:t>
+      </w:r>
+      <w:r>
+        <w:rPr>
+          <w:lang w:val="en-GB"/>
+        </w:rPr>
+        <w:t>2</w:t>
+      </w:r>
+      <w:r>
+        <w:rPr>
+          <w:lang w:val="en-GB"/>
+        </w:rPr>
+        <w:t xml:space="preserve">, </w:t>
+      </w:r>
+      <w:r>
+        <w:rPr>
+          <w:i/>
+          <w:lang w:val="en-GB"/>
+        </w:rPr>
+        <w:t>List</w:t>
+      </w:r>
+      <w:r>
+        <w:rPr>
+          <w:lang w:val="en-GB"/>
+        </w:rPr>
+        <w:t xml:space="preserve"> is a generic class which declares the type variable </w:t>
+      </w:r>
+      <w:r>
+        <w:rPr>
+          <w:i/>
+          <w:lang w:val="en-GB"/>
+        </w:rPr>
+        <w:t>E</w:t>
+      </w:r>
+      <w:r>
+        <w:rPr>
+          <w:lang w:val="en-GB"/>
+        </w:rPr>
+        <w:t xml:space="preserve">. </w:t>
+      </w:r>
+      <w:r>
+        <w:rPr>
+          <w:lang w:val="en-GB"/>
+        </w:rPr>
+        <w:t>Type variables are expressed with the &lt;&gt; syntax</w:t>
+      </w:r>
+      <w:r>
+        <w:rPr>
+          <w:lang w:val="en-GB"/>
+        </w:rPr>
+        <w:t xml:space="preserve">. </w:t>
+      </w:r>
+      <w:r>
+        <w:rPr>
+          <w:lang w:val="en-GB"/>
+        </w:rPr>
+        <w:t xml:space="preserve">Generics are </w:t>
+      </w:r>
+      <w:r>
+        <w:rPr>
+          <w:lang w:val="en-GB"/>
+        </w:rPr>
+        <w:t xml:space="preserve">indeed </w:t>
+      </w:r>
+      <w:r>
+        <w:rPr>
+          <w:lang w:val="en-GB"/>
+        </w:rPr>
+        <w:t xml:space="preserve">extensively used in the Collection Java library, since they allow to avoid writing different code for every possible type of the members of a collection. </w:t>
+      </w:r>
+      <w:r>
+        <w:rPr>
+          <w:lang w:val="en-GB"/>
+        </w:rPr>
+        <w:t xml:space="preserve">A generic class is also called a </w:t>
+      </w:r>
+      <w:r>
+        <w:rPr>
+          <w:i/>
+          <w:lang w:val="en-GB"/>
+        </w:rPr>
+        <w:t>parameterized class</w:t>
+      </w:r>
+      <w:r>
+        <w:rPr>
+          <w:lang w:val="en-GB"/>
+        </w:rPr>
+        <w:t xml:space="preserve">.  When we want to create an object of the List class, we </w:t>
+      </w:r>
+      <w:proofErr w:type="gramStart"/>
+      <w:r>
+        <w:rPr>
+          <w:lang w:val="en-GB"/>
+        </w:rPr>
+        <w:t>have to</w:t>
+      </w:r>
+      <w:proofErr w:type="gramEnd"/>
+      <w:r>
+        <w:rPr>
+          <w:lang w:val="en-GB"/>
+        </w:rPr>
+        <w:t xml:space="preserve"> pass the </w:t>
+      </w:r>
+      <w:r>
+        <w:rPr>
+          <w:i/>
+          <w:lang w:val="en-GB"/>
+        </w:rPr>
+        <w:t xml:space="preserve">actual </w:t>
+      </w:r>
+      <w:r>
+        <w:rPr>
+          <w:lang w:val="en-GB"/>
+        </w:rPr>
+        <w:t>type parameter, as in snippet 3.</w:t>
+      </w:r>
+      <w:r>
+        <w:rPr>
+          <w:lang w:val="en-GB"/>
+        </w:rPr>
+        <w:t xml:space="preserve"> The type checker guarantees </w:t>
+      </w:r>
+      <w:r>
+        <w:rPr>
+          <w:highlight w:val="yellow"/>
+          <w:lang w:val="en-GB"/>
+        </w:rPr>
+        <w:t>type safety</w:t>
+      </w:r>
+      <w:r>
+        <w:rPr>
+          <w:lang w:val="en-GB"/>
+        </w:rPr>
+        <w:t xml:space="preserve"> at compile time.</w:t>
+      </w:r>
+    </w:p>
+    <w:p>
+      <w:pPr>
+        <w:pStyle w:val="PreformattatoHTML"/>
+        <w:pBdr>
+          <w:top w:val="single" w:sz="6" w:space="12" w:color="EAECF0"/>
+          <w:left w:val="single" w:sz="6" w:space="12" w:color="EAECF0"/>
+          <w:bottom w:val="single" w:sz="6" w:space="12" w:color="EAECF0"/>
+          <w:right w:val="single" w:sz="6" w:space="12" w:color="EAECF0"/>
+        </w:pBdr>
+        <w:shd w:val="clear" w:color="auto" w:fill="F8F9FA"/>
+        <w:rPr>
+          <w:color w:val="000000"/>
+          <w:sz w:val="21"/>
+          <w:szCs w:val="21"/>
+          <w:lang w:val="en-GB"/>
+        </w:rPr>
+      </w:pPr>
+      <w:r>
+        <w:rPr>
+          <w:rStyle w:val="n"/>
+          <w:color w:val="000000"/>
+          <w:sz w:val="21"/>
+          <w:szCs w:val="21"/>
+          <w:lang w:val="en-GB"/>
+        </w:rPr>
+        <w:t>List</w:t>
+      </w:r>
+      <w:r>
+        <w:rPr>
+          <w:rStyle w:val="o"/>
+          <w:color w:val="666666"/>
+          <w:sz w:val="21"/>
+          <w:szCs w:val="21"/>
+          <w:lang w:val="en-GB"/>
+        </w:rPr>
+        <w:t>&lt;</w:t>
+      </w:r>
+      <w:r>
+        <w:rPr>
+          <w:rStyle w:val="n"/>
+          <w:color w:val="000000"/>
+          <w:sz w:val="21"/>
+          <w:szCs w:val="21"/>
+          <w:lang w:val="en-GB"/>
+        </w:rPr>
+        <w:t>String</w:t>
+      </w:r>
+      <w:r>
+        <w:rPr>
+          <w:rStyle w:val="o"/>
+          <w:color w:val="666666"/>
+          <w:sz w:val="21"/>
+          <w:szCs w:val="21"/>
+          <w:lang w:val="en-GB"/>
+        </w:rPr>
+        <w:t>&gt;</w:t>
+      </w:r>
+      <w:r>
+        <w:rPr>
+          <w:color w:val="000000"/>
+          <w:sz w:val="21"/>
+          <w:szCs w:val="21"/>
+          <w:lang w:val="en-GB"/>
+        </w:rPr>
+        <w:t xml:space="preserve"> </w:t>
+      </w:r>
+      <w:r>
+        <w:rPr>
+          <w:rStyle w:val="n"/>
+          <w:color w:val="000000"/>
+          <w:sz w:val="21"/>
+          <w:szCs w:val="21"/>
+          <w:lang w:val="en-GB"/>
+        </w:rPr>
+        <w:t>v</w:t>
+      </w:r>
+      <w:r>
+        <w:rPr>
+          <w:color w:val="000000"/>
+          <w:sz w:val="21"/>
+          <w:szCs w:val="21"/>
+          <w:lang w:val="en-GB"/>
+        </w:rPr>
+        <w:t xml:space="preserve"> </w:t>
+      </w:r>
+      <w:r>
+        <w:rPr>
+          <w:rStyle w:val="o"/>
+          <w:color w:val="666666"/>
+          <w:sz w:val="21"/>
+          <w:szCs w:val="21"/>
+          <w:lang w:val="en-GB"/>
+        </w:rPr>
+        <w:t>=</w:t>
+      </w:r>
+      <w:r>
+        <w:rPr>
+          <w:color w:val="000000"/>
+          <w:sz w:val="21"/>
+          <w:szCs w:val="21"/>
+          <w:lang w:val="en-GB"/>
+        </w:rPr>
+        <w:t xml:space="preserve"> </w:t>
+      </w:r>
+      <w:r>
+        <w:rPr>
+          <w:rStyle w:val="k"/>
+          <w:b/>
+          <w:bCs/>
+          <w:color w:val="008000"/>
+          <w:sz w:val="21"/>
+          <w:szCs w:val="21"/>
+          <w:lang w:val="en-GB"/>
+        </w:rPr>
+        <w:t>new</w:t>
+      </w:r>
+      <w:r>
+        <w:rPr>
+          <w:color w:val="000000"/>
+          <w:sz w:val="21"/>
+          <w:szCs w:val="21"/>
+          <w:lang w:val="en-GB"/>
+        </w:rPr>
+        <w:t xml:space="preserve"> </w:t>
+      </w:r>
+      <w:proofErr w:type="spellStart"/>
+      <w:r>
+        <w:rPr>
+          <w:rStyle w:val="n"/>
+          <w:color w:val="000000"/>
+          <w:sz w:val="21"/>
+          <w:szCs w:val="21"/>
+          <w:lang w:val="en-GB"/>
+        </w:rPr>
+        <w:t>ArrayList</w:t>
+      </w:r>
+      <w:proofErr w:type="spellEnd"/>
+      <w:r>
+        <w:rPr>
+          <w:rStyle w:val="o"/>
+          <w:color w:val="666666"/>
+          <w:sz w:val="21"/>
+          <w:szCs w:val="21"/>
+          <w:lang w:val="en-GB"/>
+        </w:rPr>
+        <w:t>&lt;</w:t>
+      </w:r>
+      <w:r>
+        <w:rPr>
+          <w:rStyle w:val="n"/>
+          <w:color w:val="000000"/>
+          <w:sz w:val="21"/>
+          <w:szCs w:val="21"/>
+          <w:lang w:val="en-GB"/>
+        </w:rPr>
+        <w:t>String</w:t>
+      </w:r>
+      <w:r>
+        <w:rPr>
+          <w:rStyle w:val="o"/>
+          <w:color w:val="666666"/>
+          <w:sz w:val="21"/>
+          <w:szCs w:val="21"/>
+          <w:lang w:val="en-GB"/>
+        </w:rPr>
+        <w:t>&gt;(</w:t>
+      </w:r>
+      <w:r>
+        <w:rPr>
+          <w:rStyle w:val="o"/>
+          <w:color w:val="666666"/>
+          <w:sz w:val="21"/>
+          <w:szCs w:val="21"/>
+          <w:lang w:val="en-GB"/>
+        </w:rPr>
+        <w:t>);</w:t>
+      </w:r>
+    </w:p>
+    <w:p>
+      <w:pPr>
+        <w:pStyle w:val="PreformattatoHTML"/>
+        <w:pBdr>
+          <w:top w:val="single" w:sz="6" w:space="12" w:color="EAECF0"/>
+          <w:left w:val="single" w:sz="6" w:space="12" w:color="EAECF0"/>
+          <w:bottom w:val="single" w:sz="6" w:space="12" w:color="EAECF0"/>
+          <w:right w:val="single" w:sz="6" w:space="12" w:color="EAECF0"/>
+        </w:pBdr>
+        <w:shd w:val="clear" w:color="auto" w:fill="F8F9FA"/>
+        <w:rPr>
+          <w:color w:val="000000"/>
+          <w:sz w:val="21"/>
+          <w:szCs w:val="21"/>
+          <w:lang w:val="en-GB"/>
+        </w:rPr>
+      </w:pPr>
+      <w:proofErr w:type="spellStart"/>
+      <w:r>
+        <w:rPr>
+          <w:rStyle w:val="n"/>
+          <w:color w:val="000000"/>
+          <w:sz w:val="21"/>
+          <w:szCs w:val="21"/>
+          <w:lang w:val="en-GB"/>
+        </w:rPr>
+        <w:t>v</w:t>
+      </w:r>
+      <w:r>
+        <w:rPr>
+          <w:rStyle w:val="o"/>
+          <w:color w:val="666666"/>
+          <w:sz w:val="21"/>
+          <w:szCs w:val="21"/>
+          <w:lang w:val="en-GB"/>
+        </w:rPr>
+        <w:t>.</w:t>
+      </w:r>
+      <w:r>
+        <w:rPr>
+          <w:rStyle w:val="na"/>
+          <w:color w:val="7D9029"/>
+          <w:sz w:val="21"/>
+          <w:szCs w:val="21"/>
+          <w:lang w:val="en-GB"/>
+        </w:rPr>
+        <w:t>add</w:t>
+      </w:r>
+      <w:proofErr w:type="spellEnd"/>
+      <w:r>
+        <w:rPr>
+          <w:rStyle w:val="o"/>
+          <w:color w:val="666666"/>
+          <w:sz w:val="21"/>
+          <w:szCs w:val="21"/>
+          <w:lang w:val="en-GB"/>
+        </w:rPr>
+        <w:t>(</w:t>
+      </w:r>
+      <w:r>
+        <w:rPr>
+          <w:rStyle w:val="s"/>
+          <w:color w:val="BA2121"/>
+          <w:sz w:val="21"/>
+          <w:szCs w:val="21"/>
+          <w:lang w:val="en-GB"/>
+        </w:rPr>
+        <w:t>"test"</w:t>
+      </w:r>
+      <w:r>
+        <w:rPr>
+          <w:rStyle w:val="o"/>
+          <w:color w:val="666666"/>
+          <w:sz w:val="21"/>
+          <w:szCs w:val="21"/>
+          <w:lang w:val="en-GB"/>
+        </w:rPr>
+        <w:t>);</w:t>
+      </w:r>
+    </w:p>
+    <w:p>
+      <w:pPr>
+        <w:pStyle w:val="PreformattatoHTML"/>
+        <w:pBdr>
+          <w:top w:val="single" w:sz="6" w:space="12" w:color="EAECF0"/>
+          <w:left w:val="single" w:sz="6" w:space="12" w:color="EAECF0"/>
+          <w:bottom w:val="single" w:sz="6" w:space="12" w:color="EAECF0"/>
+          <w:right w:val="single" w:sz="6" w:space="12" w:color="EAECF0"/>
+        </w:pBdr>
+        <w:shd w:val="clear" w:color="auto" w:fill="F8F9FA"/>
+        <w:rPr>
+          <w:color w:val="000000"/>
+          <w:sz w:val="21"/>
+          <w:szCs w:val="21"/>
+          <w:lang w:val="en-GB"/>
+        </w:rPr>
+      </w:pPr>
+      <w:r>
+        <w:rPr>
+          <w:rStyle w:val="n"/>
+          <w:color w:val="000000"/>
+          <w:sz w:val="21"/>
+          <w:szCs w:val="21"/>
+          <w:lang w:val="en-GB"/>
+        </w:rPr>
+        <w:t>Integer</w:t>
+      </w:r>
+      <w:r>
+        <w:rPr>
+          <w:color w:val="000000"/>
+          <w:sz w:val="21"/>
+          <w:szCs w:val="21"/>
+          <w:lang w:val="en-GB"/>
+        </w:rPr>
+        <w:t xml:space="preserve"> </w:t>
+      </w:r>
+      <w:proofErr w:type="spellStart"/>
+      <w:r>
+        <w:rPr>
+          <w:rStyle w:val="n"/>
+          <w:color w:val="000000"/>
+          <w:sz w:val="21"/>
+          <w:szCs w:val="21"/>
+          <w:lang w:val="en-GB"/>
+        </w:rPr>
+        <w:t>i</w:t>
+      </w:r>
+      <w:proofErr w:type="spellEnd"/>
+      <w:r>
+        <w:rPr>
+          <w:color w:val="000000"/>
+          <w:sz w:val="21"/>
+          <w:szCs w:val="21"/>
+          <w:lang w:val="en-GB"/>
+        </w:rPr>
+        <w:t xml:space="preserve"> </w:t>
+      </w:r>
+      <w:r>
+        <w:rPr>
+          <w:rStyle w:val="o"/>
+          <w:color w:val="666666"/>
+          <w:sz w:val="21"/>
+          <w:szCs w:val="21"/>
+          <w:lang w:val="en-GB"/>
+        </w:rPr>
+        <w:t>=</w:t>
+      </w:r>
+      <w:r>
+        <w:rPr>
+          <w:color w:val="000000"/>
+          <w:sz w:val="21"/>
+          <w:szCs w:val="21"/>
+          <w:lang w:val="en-GB"/>
+        </w:rPr>
+        <w:t xml:space="preserve"> </w:t>
+      </w:r>
+      <w:proofErr w:type="spellStart"/>
+      <w:proofErr w:type="gramStart"/>
+      <w:r>
+        <w:rPr>
+          <w:rStyle w:val="n"/>
+          <w:color w:val="000000"/>
+          <w:sz w:val="21"/>
+          <w:szCs w:val="21"/>
+          <w:lang w:val="en-GB"/>
+        </w:rPr>
+        <w:t>v</w:t>
+      </w:r>
+      <w:r>
+        <w:rPr>
+          <w:rStyle w:val="o"/>
+          <w:color w:val="666666"/>
+          <w:sz w:val="21"/>
+          <w:szCs w:val="21"/>
+          <w:lang w:val="en-GB"/>
+        </w:rPr>
+        <w:t>.</w:t>
+      </w:r>
+      <w:r>
+        <w:rPr>
+          <w:rStyle w:val="na"/>
+          <w:color w:val="7D9029"/>
+          <w:sz w:val="21"/>
+          <w:szCs w:val="21"/>
+          <w:lang w:val="en-GB"/>
+        </w:rPr>
+        <w:t>get</w:t>
+      </w:r>
+      <w:proofErr w:type="spellEnd"/>
+      <w:r>
+        <w:rPr>
+          <w:rStyle w:val="o"/>
+          <w:color w:val="666666"/>
+          <w:sz w:val="21"/>
+          <w:szCs w:val="21"/>
+          <w:lang w:val="en-GB"/>
+        </w:rPr>
+        <w:t>(</w:t>
+      </w:r>
+      <w:proofErr w:type="gramEnd"/>
+      <w:r>
+        <w:rPr>
+          <w:rStyle w:val="mi"/>
+          <w:color w:val="666666"/>
+          <w:sz w:val="21"/>
+          <w:szCs w:val="21"/>
+          <w:lang w:val="en-GB"/>
+        </w:rPr>
+        <w:t>0</w:t>
+      </w:r>
+      <w:r>
+        <w:rPr>
+          <w:rStyle w:val="o"/>
+          <w:color w:val="666666"/>
+          <w:sz w:val="21"/>
+          <w:szCs w:val="21"/>
+          <w:lang w:val="en-GB"/>
+        </w:rPr>
+        <w:t>);</w:t>
+      </w:r>
+      <w:r>
+        <w:rPr>
+          <w:color w:val="000000"/>
+          <w:sz w:val="21"/>
+          <w:szCs w:val="21"/>
+          <w:lang w:val="en-GB"/>
+        </w:rPr>
+        <w:t xml:space="preserve"> </w:t>
+      </w:r>
+      <w:r>
+        <w:rPr>
+          <w:rStyle w:val="c1"/>
+          <w:i/>
+          <w:iCs/>
+          <w:color w:val="408080"/>
+          <w:sz w:val="21"/>
+          <w:szCs w:val="21"/>
+          <w:lang w:val="en-GB"/>
+        </w:rPr>
+        <w:t>// (type error)  compilation-time error</w:t>
+      </w:r>
+    </w:p>
+    <w:p>
+      <w:pPr>
+        <w:pStyle w:val="Didascalia"/>
+        <w:rPr>
+          <w:lang w:val="en-GB"/>
+        </w:rPr>
+      </w:pPr>
+      <w:r>
+        <w:rPr>
+          <w:lang w:val="en-GB"/>
+        </w:rPr>
+        <w:t>Snippet</w:t>
+      </w:r>
+      <w:r>
+        <w:rPr>
+          <w:lang w:val="en-GB"/>
+        </w:rPr>
+        <w:t xml:space="preserve"> </w:t>
+      </w:r>
+      <w:r>
+        <w:rPr>
+          <w:lang w:val="en-GB"/>
+        </w:rPr>
+        <w:t>3</w:t>
+      </w:r>
+      <w:r>
+        <w:rPr>
+          <w:lang w:val="en-GB"/>
+        </w:rPr>
+        <w:t xml:space="preserve">: </w:t>
+      </w:r>
+      <w:r>
+        <w:rPr>
+          <w:lang w:val="en-GB"/>
+        </w:rPr>
+        <w:t>how to use a generic class</w:t>
+      </w:r>
+    </w:p>
+    <w:p>
+      <w:pPr>
+        <w:rPr>
+          <w:lang w:val="en-GB"/>
+        </w:rPr>
+      </w:pPr>
+      <w:r>
+        <w:rPr>
+          <w:lang w:val="en-GB"/>
+        </w:rPr>
+        <w:t xml:space="preserve">On the other hand, </w:t>
+      </w:r>
+      <w:r>
+        <w:rPr>
+          <w:lang w:val="en-GB"/>
+        </w:rPr>
+        <w:t>we don't have to pass an actual type argument to a generic method. The compiler infers the type argument for us, based on the types of the actual arguments. It will generally infer the most specific type argument that will make the call type-correct.</w:t>
+      </w:r>
+    </w:p>
+    <w:p>
+      <w:r>
+        <w:rPr>
+          <w:highlight w:val="yellow"/>
+        </w:rPr>
+        <w:t xml:space="preserve">Qua si potrebbero dire centomila cose sui </w:t>
+      </w:r>
+      <w:proofErr w:type="spellStart"/>
+      <w:r>
+        <w:rPr>
+          <w:highlight w:val="yellow"/>
+        </w:rPr>
+        <w:t>generics</w:t>
+      </w:r>
+      <w:proofErr w:type="spellEnd"/>
+    </w:p>
+    <w:p>
+      <w:pPr>
+        <w:rPr>
+          <w:lang w:val="en-GB"/>
+        </w:rPr>
+      </w:pPr>
+      <w:r>
+        <w:rPr>
+          <w:lang w:val="en-GB"/>
+        </w:rPr>
+        <w:t>The use of generics is also known as parametric polymorphism</w:t>
+      </w:r>
+      <w:r>
+        <w:rPr>
+          <w:lang w:val="en-GB"/>
+        </w:rPr>
+        <w:t xml:space="preserve"> in Java</w:t>
+      </w:r>
+      <w:r>
+        <w:rPr>
+          <w:lang w:val="en-GB"/>
+        </w:rPr>
+        <w:t>.</w:t>
+      </w:r>
+      <w:r>
+        <w:rPr>
+          <w:lang w:val="en-GB"/>
+        </w:rPr>
+        <w:t xml:space="preserve"> Moreover, </w:t>
+      </w:r>
+      <w:r>
+        <w:rPr>
+          <w:lang w:val="en-GB"/>
+        </w:rPr>
+        <w:t>J</w:t>
+      </w:r>
+      <w:r>
+        <w:rPr>
+          <w:lang w:val="en-GB"/>
+        </w:rPr>
+        <w:t>ava allows also</w:t>
+      </w:r>
+      <w:r>
+        <w:rPr>
+          <w:lang w:val="en-GB"/>
+        </w:rPr>
+        <w:t xml:space="preserve"> other types of </w:t>
+      </w:r>
+      <w:r>
+        <w:rPr>
+          <w:i/>
+          <w:lang w:val="en-GB"/>
+        </w:rPr>
+        <w:t>polymorphism</w:t>
+      </w:r>
+      <w:r>
+        <w:rPr>
+          <w:i/>
+          <w:lang w:val="en-GB"/>
+        </w:rPr>
+        <w:t xml:space="preserve">, </w:t>
+      </w:r>
+      <w:r>
+        <w:rPr>
+          <w:lang w:val="en-GB"/>
+        </w:rPr>
+        <w:t xml:space="preserve">related to the </w:t>
+      </w:r>
+      <w:r>
+        <w:rPr>
+          <w:i/>
+          <w:lang w:val="en-GB"/>
+        </w:rPr>
+        <w:t xml:space="preserve">subtyping </w:t>
+      </w:r>
+      <w:r>
+        <w:rPr>
+          <w:lang w:val="en-GB"/>
+        </w:rPr>
+        <w:t xml:space="preserve">system Java has. Java indeed provides </w:t>
+      </w:r>
+      <w:proofErr w:type="spellStart"/>
+      <w:r>
+        <w:rPr>
+          <w:i/>
+          <w:lang w:val="en-GB"/>
+        </w:rPr>
+        <w:t>subclassing</w:t>
+      </w:r>
+      <w:proofErr w:type="spellEnd"/>
+      <w:r>
+        <w:rPr>
+          <w:i/>
+          <w:lang w:val="en-GB"/>
+        </w:rPr>
+        <w:t xml:space="preserve">, </w:t>
+      </w:r>
+      <w:r>
+        <w:rPr>
+          <w:lang w:val="en-GB"/>
+        </w:rPr>
+        <w:t>which is a special type of subtyping which allows the subtypes to reuse the implementation of the supertype.</w:t>
+      </w:r>
+    </w:p>
+    <w:p>
+      <w:pPr>
+        <w:rPr>
+          <w:lang w:val="en-GB"/>
+        </w:rPr>
+      </w:pPr>
+      <w:proofErr w:type="gramStart"/>
+      <w:r>
+        <w:rPr>
+          <w:lang w:val="en-GB"/>
+        </w:rPr>
+        <w:t>First of all</w:t>
+      </w:r>
+      <w:proofErr w:type="gramEnd"/>
+      <w:r>
+        <w:rPr>
+          <w:lang w:val="en-GB"/>
+        </w:rPr>
+        <w:t xml:space="preserve">, </w:t>
+      </w:r>
+      <w:r>
+        <w:rPr>
+          <w:i/>
+          <w:lang w:val="en-GB"/>
+        </w:rPr>
+        <w:t xml:space="preserve">parametric polymorphism </w:t>
+      </w:r>
+      <w:r>
+        <w:rPr>
+          <w:lang w:val="en-GB"/>
+        </w:rPr>
+        <w:t xml:space="preserve">(sometimes just </w:t>
+      </w:r>
+      <w:r>
+        <w:rPr>
+          <w:i/>
+          <w:lang w:val="en-GB"/>
+        </w:rPr>
+        <w:t>polymorphism</w:t>
+      </w:r>
+      <w:r>
+        <w:rPr>
+          <w:lang w:val="en-GB"/>
+        </w:rPr>
+        <w:t xml:space="preserve">) </w:t>
+      </w:r>
+    </w:p>
+    <w:p>
+      <w:pPr>
+        <w:rPr>
+          <w:lang w:val="en-GB"/>
+        </w:rPr>
+      </w:pPr>
+      <w:proofErr w:type="gramStart"/>
+      <w:r>
+        <w:rPr>
+          <w:lang w:val="en-GB"/>
+        </w:rPr>
+        <w:t>First of all</w:t>
+      </w:r>
+      <w:proofErr w:type="gramEnd"/>
+      <w:r>
+        <w:rPr>
+          <w:lang w:val="en-GB"/>
+        </w:rPr>
+        <w:t xml:space="preserve">, overloading </w:t>
+      </w:r>
+      <w:r>
+        <w:rPr>
+          <w:lang w:val="en-GB"/>
+        </w:rPr>
+        <w:t>(also</w:t>
+      </w:r>
+      <w:r>
+        <w:rPr>
+          <w:lang w:val="en-GB"/>
+        </w:rPr>
+        <w:t xml:space="preserve"> called ad hoc polymorphism</w:t>
+      </w:r>
+      <w:r>
+        <w:rPr>
+          <w:lang w:val="en-GB"/>
+        </w:rPr>
+        <w:t xml:space="preserve">) --- </w:t>
+      </w:r>
+      <w:proofErr w:type="spellStart"/>
+      <w:r>
+        <w:rPr>
+          <w:lang w:val="en-GB"/>
+        </w:rPr>
+        <w:t>lasciamo</w:t>
+      </w:r>
+      <w:proofErr w:type="spellEnd"/>
+      <w:r>
+        <w:rPr>
+          <w:lang w:val="en-GB"/>
+        </w:rPr>
+        <w:t xml:space="preserve"> stare un </w:t>
+      </w:r>
+      <w:proofErr w:type="spellStart"/>
+      <w:r>
+        <w:rPr>
+          <w:lang w:val="en-GB"/>
+        </w:rPr>
+        <w:t>attimo</w:t>
+      </w:r>
+      <w:proofErr w:type="spellEnd"/>
+      <w:r>
+        <w:rPr>
+          <w:lang w:val="en-GB"/>
+        </w:rPr>
+        <w:t xml:space="preserve"> </w:t>
+      </w:r>
+      <w:proofErr w:type="spellStart"/>
+      <w:r>
+        <w:rPr>
+          <w:lang w:val="en-GB"/>
+        </w:rPr>
+        <w:t>l’overloading</w:t>
+      </w:r>
+      <w:proofErr w:type="spellEnd"/>
+    </w:p>
+    <w:p>
+      <w:pPr>
+        <w:rPr>
+          <w:lang w:val="en-GB"/>
+        </w:rPr>
+      </w:pPr>
+      <w:r>
+        <w:rPr>
+          <w:lang w:val="en-GB"/>
+        </w:rPr>
+        <w:t>Java subclasses and interfaces</w:t>
+      </w:r>
+      <w:r>
+        <w:rPr>
+          <w:lang w:val="en-GB"/>
+        </w:rPr>
+        <w:t xml:space="preserve"> -- subtyping</w:t>
+      </w:r>
+    </w:p>
+    <w:p>
+      <w:pPr>
+        <w:rPr>
+          <w:lang w:val="en-GB"/>
+        </w:rPr>
+      </w:pPr>
+    </w:p>
+    <w:p>
+      <w:pPr>
+        <w:rPr>
+          <w:lang w:val="en-GB"/>
+        </w:rPr>
+      </w:pPr>
+      <w:r>
+        <w:rPr>
+          <w:lang w:val="en-GB"/>
+        </w:rPr>
+        <w:t xml:space="preserve">An important aspect of Java generics is </w:t>
+      </w:r>
+      <w:proofErr w:type="gramStart"/>
+      <w:r>
+        <w:rPr>
+          <w:lang w:val="en-GB"/>
+        </w:rPr>
+        <w:t xml:space="preserve">the </w:t>
+      </w:r>
+      <w:r>
+        <w:rPr>
+          <w:rFonts w:ascii="Courier New" w:hAnsi="Courier New" w:cs="Courier New"/>
+          <w:lang w:val="en-GB"/>
+        </w:rPr>
+        <w:t>?</w:t>
+      </w:r>
+      <w:proofErr w:type="gramEnd"/>
+      <w:r>
+        <w:rPr>
+          <w:lang w:val="en-GB"/>
+        </w:rPr>
+        <w:t xml:space="preserve">  wildcard, since it guarantees type safety.</w:t>
+      </w:r>
+    </w:p>
+    <w:p>
+      <w:pPr>
+        <w:rPr>
+          <w:lang w:val="en-GB"/>
+        </w:rPr>
+      </w:pPr>
+    </w:p>
+    <w:p>
+      <w:pPr>
+        <w:rPr>
+          <w:lang w:val="en-GB"/>
+        </w:rPr>
+      </w:pPr>
+    </w:p>
+    <w:p>
+      <w:pPr>
+        <w:rPr>
+          <w:lang w:val="en-GB"/>
+        </w:rPr>
+      </w:pPr>
+    </w:p>
+    <w:p>
+      <w:pPr>
+        <w:rPr>
+          <w:lang w:val="en-GB"/>
+        </w:rPr>
+      </w:pPr>
+    </w:p>
+    <w:p>
+      <w:pPr>
+        <w:rPr>
+          <w:lang w:val="en-GB"/>
+        </w:rPr>
+      </w:pPr>
+      <w:r>
+        <w:rPr>
+          <w:lang w:val="en-GB"/>
+        </w:rPr>
+        <w:t>Recent versions of Java are not only a</w:t>
+      </w:r>
+      <w:r>
+        <w:rPr>
+          <w:lang w:val="en-GB"/>
+        </w:rPr>
+        <w:t xml:space="preserve"> simple</w:t>
+      </w:r>
+      <w:r>
+        <w:rPr>
+          <w:lang w:val="en-GB"/>
+        </w:rPr>
+        <w:t xml:space="preserve"> </w:t>
+      </w:r>
+      <w:r>
+        <w:rPr>
+          <w:lang w:val="en-GB"/>
+        </w:rPr>
+        <w:t>object-oriented</w:t>
+      </w:r>
+      <w:r>
+        <w:rPr>
+          <w:lang w:val="en-GB"/>
+        </w:rPr>
+        <w:t xml:space="preserve"> language but have included also some support for functional programming.</w:t>
+      </w:r>
+    </w:p>
+    <w:p>
+      <w:pPr>
+        <w:rPr>
+          <w:lang w:val="en-GB"/>
+        </w:rPr>
+      </w:pPr>
+      <w:r>
+        <w:rPr>
+          <w:lang w:val="en-GB"/>
+        </w:rPr>
         <w:lastRenderedPageBreak/>
-        <w:t xml:space="preserve">Figure </w:t>
-      </w:r>
-      <w:r>
-        <w:rPr>
-          <w:lang w:val="en-GB"/>
-        </w:rPr>
-        <w:t>2</w:t>
-      </w:r>
-      <w:r>
-        <w:rPr>
-          <w:lang w:val="en-GB"/>
-        </w:rPr>
-        <w:t xml:space="preserve">: </w:t>
-      </w:r>
-      <w:r>
-        <w:rPr>
-          <w:lang w:val="en-GB"/>
-        </w:rPr>
-        <w:t>a simple definition of a list</w:t>
-      </w:r>
-    </w:p>
-    <w:p>
-      <w:pPr>
-        <w:rPr>
-          <w:lang w:val="en-GB"/>
-        </w:rPr>
-      </w:pPr>
-    </w:p>
-    <w:p>
-      <w:pPr>
-        <w:rPr>
-          <w:lang w:val="en-GB"/>
-        </w:rPr>
-      </w:pPr>
-      <w:r>
-        <w:rPr>
-          <w:lang w:val="en-GB"/>
-        </w:rPr>
-        <w:t>Java allows for recursive data types: a class can contain an instance of the same class as attribute. As an example, see figure2, where a simple recursive list is defined.</w:t>
-      </w:r>
-      <w:r>
-        <w:rPr>
-          <w:lang w:val="en-GB"/>
-        </w:rPr>
-        <w:t xml:space="preserve"> To avoid infinite recursion</w:t>
-      </w:r>
-      <w:r>
-        <w:rPr>
-          <w:lang w:val="en-GB"/>
-        </w:rPr>
-        <w:t xml:space="preserve"> which would cause a segmenta</w:t>
-      </w:r>
-      <w:bookmarkStart w:id="2" w:name="_GoBack"/>
-      <w:bookmarkEnd w:id="2"/>
-      <w:r>
-        <w:rPr>
-          <w:lang w:val="en-GB"/>
-        </w:rPr>
-        <w:t xml:space="preserve">, </w:t>
-      </w:r>
-      <w:r>
-        <w:rPr>
-          <w:lang w:val="en-GB"/>
-        </w:rPr>
-        <w:t xml:space="preserve">in Java variables can be </w:t>
-      </w:r>
-      <w:r>
-        <w:rPr>
-          <w:i/>
-          <w:lang w:val="en-GB"/>
-        </w:rPr>
-        <w:t xml:space="preserve">null </w:t>
-      </w:r>
-      <w:r>
-        <w:rPr>
-          <w:lang w:val="en-GB"/>
-        </w:rPr>
-        <w:t>(since, as already mentioned,  variables are references, it means that they not reference any object)</w:t>
-      </w:r>
-    </w:p>
-    <w:p>
-      <w:pPr>
-        <w:rPr>
-          <w:lang w:val="en-GB"/>
-        </w:rPr>
-      </w:pPr>
-      <w:r>
-        <w:rPr>
-          <w:lang w:val="en-GB"/>
-        </w:rPr>
-        <w:t xml:space="preserve">The code in figure 2 is relevant also to spot another Java feature: </w:t>
-      </w:r>
-      <w:r>
-        <w:rPr>
-          <w:i/>
-          <w:lang w:val="en-GB"/>
-        </w:rPr>
-        <w:t>polymorphism</w:t>
-      </w:r>
-      <w:r>
-        <w:rPr>
-          <w:lang w:val="en-GB"/>
-        </w:rPr>
-        <w:t>.</w:t>
-      </w:r>
-    </w:p>
-    <w:p>
-      <w:pPr>
-        <w:rPr>
-          <w:rFonts w:cs="TimesNewRomanPSMT"/>
-          <w:lang w:val="en-GB"/>
-        </w:rPr>
-      </w:pPr>
-      <w:r>
-        <w:rPr>
-          <w:lang w:val="en-GB"/>
-        </w:rPr>
-        <w:t>Recent versions of Java are not only a</w:t>
-      </w:r>
-      <w:r>
-        <w:rPr>
-          <w:lang w:val="en-GB"/>
-        </w:rPr>
-        <w:t xml:space="preserve"> simple</w:t>
-      </w:r>
+        <w:t>---- ----</w:t>
+      </w:r>
+    </w:p>
+    <w:p>
+      <w:pPr>
+        <w:rPr>
+          <w:lang w:val="en-GB"/>
+        </w:rPr>
+      </w:pPr>
+      <w:r>
+        <w:rPr>
+          <w:lang w:val="en-GB"/>
+        </w:rPr>
+        <w:t>Java provides also a way of handling concurrency safely.</w:t>
+      </w:r>
+    </w:p>
+    <w:p>
+      <w:pPr>
+        <w:rPr>
+          <w:lang w:val="en-GB"/>
+        </w:rPr>
+      </w:pPr>
+      <w:r>
+        <w:rPr>
+          <w:lang w:val="en-GB"/>
+        </w:rPr>
+        <w:t>------</w:t>
+      </w:r>
+    </w:p>
+    <w:p>
+      <w:pPr>
+        <w:rPr>
+          <w:lang w:val="en-GB"/>
+        </w:rPr>
+      </w:pPr>
+      <w:r>
+        <w:rPr>
+          <w:lang w:val="en-GB"/>
+        </w:rPr>
+        <w:t xml:space="preserve">Java is a type safe </w:t>
+      </w:r>
+      <w:proofErr w:type="spellStart"/>
+      <w:r>
+        <w:rPr>
+          <w:lang w:val="en-GB"/>
+        </w:rPr>
+        <w:t>language</w:t>
+      </w:r>
+      <w:r>
+        <w:rPr>
+          <w:lang w:val="en-GB"/>
+        </w:rPr>
+        <w:t>Java</w:t>
+      </w:r>
+      <w:proofErr w:type="spellEnd"/>
       <w:r>
         <w:rPr>
           <w:lang w:val="en-GB"/>
@@ -2237,22 +3513,49 @@
         <w:rPr>
           <w:lang w:val="en-GB"/>
         </w:rPr>
-        <w:t>object-oriented</w:t>
-      </w:r>
-      <w:r>
-        <w:rPr>
-          <w:lang w:val="en-GB"/>
-        </w:rPr>
-        <w:t xml:space="preserve"> language but have included also some support for functional programming.</w:t>
-      </w:r>
-    </w:p>
-    <w:p>
-      <w:pPr>
-        <w:pStyle w:val="Titolo3"/>
-        <w:rPr>
-          <w:lang w:val="en-GB"/>
-        </w:rPr>
-      </w:pPr>
+        <w:t xml:space="preserve">has a sophisticated way of handling exception and errors, via the Throwable library. The Throwable library contains as subclasses the Error class and the Exception class. The Error class (along with the </w:t>
+      </w:r>
+      <w:proofErr w:type="spellStart"/>
+      <w:r>
+        <w:rPr>
+          <w:lang w:val="en-GB"/>
+        </w:rPr>
+        <w:t>RunTimeException</w:t>
+      </w:r>
+      <w:proofErr w:type="spellEnd"/>
+      <w:r>
+        <w:rPr>
+          <w:lang w:val="en-GB"/>
+        </w:rPr>
+        <w:t xml:space="preserve"> class, a subclass of Exception) consists of </w:t>
+      </w:r>
+      <w:proofErr w:type="spellStart"/>
+      <w:r>
+        <w:rPr>
+          <w:lang w:val="en-GB"/>
+        </w:rPr>
+        <w:t>Erro</w:t>
+      </w:r>
+      <w:proofErr w:type="spellEnd"/>
+    </w:p>
+    <w:p>
+      <w:pPr>
+        <w:rPr>
+          <w:lang w:val="en-GB"/>
+        </w:rPr>
+      </w:pPr>
+      <w:r>
+        <w:rPr>
+          <w:lang w:val="en-GB"/>
+        </w:rPr>
+        <w:t>A useful feature of Java is the garbage collector, which is a routine of the JVM called periodically which checks if there are variables stored in memory which are no more referenced in the current environment, deleting them.</w:t>
+      </w:r>
+      <w:r>
+        <w:rPr>
+          <w:lang w:val="en-GB"/>
+        </w:rPr>
+        <w:t xml:space="preserve"> </w:t>
+      </w:r>
     </w:p>
     <w:p>
       <w:pPr>
@@ -2964,20 +4267,7 @@
     </w:p>
     <w:p>
       <w:pPr>
-        <w:rPr>
-          <w:lang w:val="en-GB"/>
-        </w:rPr>
-      </w:pPr>
-    </w:p>
-    <w:p>
-      <w:pPr>
-        <w:rPr>
-          <w:lang w:val="en-GB"/>
-        </w:rPr>
-      </w:pPr>
-    </w:p>
-    <w:p>
-      <w:pPr>
+        <w:ind w:left="0"/>
         <w:rPr>
           <w:lang w:val="en-GB"/>
         </w:rPr>
@@ -3006,99 +4296,714 @@
         <w:rPr>
           <w:lang w:val="en-GB"/>
         </w:rPr>
-        <w:t>Java has some functional</w:t>
-      </w:r>
-      <w:r>
-        <w:rPr>
-          <w:lang w:val="en-GB"/>
-        </w:rPr>
-        <w:t xml:space="preserve"> programming -&gt; </w:t>
+        <w:t xml:space="preserve">Global and local </w:t>
+      </w:r>
+      <w:r>
+        <w:rPr>
+          <w:lang w:val="en-GB"/>
+        </w:rPr>
+        <w:t>variables????</w:t>
+      </w:r>
+    </w:p>
+    <w:p>
+      <w:pPr>
+        <w:pStyle w:val="Titolo2"/>
+      </w:pPr>
+      <w:r>
+        <w:t>Strengths and weaknesses of the language</w:t>
+      </w:r>
+    </w:p>
+    <w:p>
+      <w:pPr>
+        <w:rPr>
+          <w:lang w:val="en-GB"/>
+        </w:rPr>
+      </w:pPr>
+      <w:r>
+        <w:rPr>
+          <w:lang w:val="en-GB"/>
+        </w:rPr>
+        <w:t xml:space="preserve">The power of Java is its portability, along with the fact that it has been </w:t>
+      </w:r>
+      <w:r>
+        <w:rPr>
+          <w:lang w:val="en-GB"/>
+        </w:rPr>
+        <w:t>progressively</w:t>
+      </w:r>
+      <w:r>
+        <w:rPr>
+          <w:lang w:val="en-GB"/>
+        </w:rPr>
+        <w:t xml:space="preserve"> enriched with much more functionalit</w:t>
+      </w:r>
+      <w:r>
+        <w:rPr>
+          <w:lang w:val="en-GB"/>
+        </w:rPr>
+        <w:t>ies</w:t>
+      </w:r>
+      <w:r>
+        <w:rPr>
+          <w:lang w:val="en-GB"/>
+        </w:rPr>
+        <w:t xml:space="preserve"> (e.g., functional programming), without losing its original features. </w:t>
+      </w:r>
+      <w:r>
+        <w:rPr>
+          <w:lang w:val="en-GB"/>
+        </w:rPr>
+        <w:t>Indeed, t</w:t>
+      </w:r>
+      <w:r>
+        <w:rPr>
+          <w:lang w:val="en-GB"/>
+        </w:rPr>
+        <w:t xml:space="preserve">he WORA principle, which has been completely achieved by Java, makes it very pervasive in the computer science communities and </w:t>
+      </w:r>
+      <w:r>
+        <w:rPr>
+          <w:lang w:val="en-GB"/>
+        </w:rPr>
+        <w:t xml:space="preserve">even </w:t>
+      </w:r>
+      <w:r>
+        <w:rPr>
+          <w:lang w:val="en-GB"/>
+        </w:rPr>
+        <w:t xml:space="preserve">in </w:t>
+      </w:r>
+      <w:r>
+        <w:rPr>
+          <w:lang w:val="en-GB"/>
+        </w:rPr>
+        <w:t xml:space="preserve">the society, and still nowadays is an impressive feature of the language. </w:t>
+      </w:r>
+    </w:p>
+    <w:p>
+      <w:pPr>
+        <w:rPr>
+          <w:lang w:val="en-GB"/>
+        </w:rPr>
+      </w:pPr>
+      <w:r>
+        <w:rPr>
+          <w:lang w:val="en-GB"/>
+        </w:rPr>
+        <w:t xml:space="preserve">The explicit typing system makes it easy to read and maintain, and to use for teaching purposes. </w:t>
+      </w:r>
+    </w:p>
+    <w:p>
+      <w:pPr>
+        <w:rPr>
+          <w:lang w:val="en-GB"/>
+        </w:rPr>
+      </w:pPr>
+      <w:r>
+        <w:rPr>
+          <w:lang w:val="en-GB"/>
+        </w:rPr>
+        <w:t>The fact that it’s statically typed allows to avoid some errors at runtime, since the type checker detects them at compile time. In software engineering, detecting the errors as soon as possible is a core principle</w:t>
+      </w:r>
+      <w:r>
+        <w:rPr>
+          <w:lang w:val="en-GB"/>
+        </w:rPr>
+        <w:t>, since it has been proved that the cost of recovering from a code bug increases exponentially with the stage in which the bug is detected.</w:t>
+      </w:r>
+    </w:p>
+    <w:p>
+      <w:pPr>
+        <w:rPr>
+          <w:lang w:val="en-GB"/>
+        </w:rPr>
+      </w:pPr>
+      <w:r>
+        <w:rPr>
+          <w:lang w:val="en-GB"/>
+        </w:rPr>
+        <w:t xml:space="preserve">Java provides a lot of libraries with useful functionalities: for example, the Socket/RMI libraries allow quite easily to manage the communication of the program. Other language, such as Haskell, do not provide the same functionalities, and force the developer to implement from scratch these </w:t>
+      </w:r>
+      <w:r>
+        <w:rPr>
+          <w:lang w:val="en-GB"/>
+        </w:rPr>
+        <w:t xml:space="preserve">libraries. Already implemented libraries have also the advantage that they are widely used </w:t>
+      </w:r>
+      <w:r>
+        <w:rPr>
+          <w:lang w:val="en-GB"/>
+        </w:rPr>
+        <w:t>(and</w:t>
+      </w:r>
+      <w:r>
+        <w:rPr>
+          <w:lang w:val="en-GB"/>
+        </w:rPr>
+        <w:t xml:space="preserve"> tested), so they are less probable to contain bugs, compared to just written code.</w:t>
+      </w:r>
+    </w:p>
+    <w:p>
+      <w:pPr>
+        <w:rPr>
+          <w:lang w:val="en-GB"/>
+        </w:rPr>
+      </w:pPr>
+      <w:r>
+        <w:rPr>
+          <w:lang w:val="en-GB"/>
+        </w:rPr>
+        <w:t xml:space="preserve">The way Java handles the concurrency is smart and intuitive: for example, if a synchronized </w:t>
+      </w:r>
+      <w:r>
+        <w:rPr>
+          <w:lang w:val="en-GB"/>
+        </w:rPr>
+        <w:t>method tries to acquire a lock on the same class (maybe via recursion or calling another synchronized method</w:t>
+      </w:r>
+      <w:r>
+        <w:rPr>
+          <w:lang w:val="en-GB"/>
+        </w:rPr>
+        <w:t xml:space="preserve">, it </w:t>
+      </w:r>
+      <w:r>
+        <w:rPr>
+          <w:lang w:val="en-GB"/>
+        </w:rPr>
+        <w:t xml:space="preserve">should </w:t>
+      </w:r>
+      <w:r>
+        <w:rPr>
+          <w:lang w:val="en-GB"/>
+        </w:rPr>
+        <w:t xml:space="preserve">cause </w:t>
+      </w:r>
+      <w:r>
+        <w:rPr>
+          <w:lang w:val="en-GB"/>
+        </w:rPr>
+        <w:lastRenderedPageBreak/>
+        <w:t>deadlock ( since it would be waiting for a lock from itself, which is a “silly” deadlock indeed), but the JVM is able to realize that and let the method keep the lock and continue the execution</w:t>
+      </w:r>
+      <w:r>
+        <w:rPr>
+          <w:lang w:val="en-GB"/>
+        </w:rPr>
+        <w:t>.</w:t>
+      </w:r>
+      <w:r>
+        <w:rPr>
+          <w:lang w:val="en-GB"/>
+        </w:rPr>
+        <w:t xml:space="preserve"> This is not the case for the C++ language, and some complex alternatives should be implemented by the developer.</w:t>
+      </w:r>
+    </w:p>
+    <w:p>
+      <w:pPr>
+        <w:rPr>
+          <w:lang w:val="en-GB"/>
+        </w:rPr>
+      </w:pPr>
+      <w:r>
+        <w:rPr>
+          <w:lang w:val="en-GB"/>
+        </w:rPr>
+        <w:t xml:space="preserve">The Exception handling system </w:t>
+      </w:r>
+      <w:r>
+        <w:rPr>
+          <w:lang w:val="en-GB"/>
+        </w:rPr>
+        <w:t>could be found</w:t>
+      </w:r>
+      <w:r>
+        <w:rPr>
+          <w:lang w:val="en-GB"/>
+        </w:rPr>
+        <w:t xml:space="preserve"> very annoying and </w:t>
       </w:r>
       <w:proofErr w:type="spellStart"/>
       <w:r>
         <w:rPr>
           <w:lang w:val="en-GB"/>
         </w:rPr>
-        <w:t>closuressss</w:t>
+        <w:t>boring</w:t>
+      </w:r>
+      <w:r>
+        <w:rPr>
+          <w:lang w:val="en-GB"/>
+        </w:rPr>
+        <w:t>dy</w:t>
       </w:r>
       <w:proofErr w:type="spellEnd"/>
       <w:r>
         <w:rPr>
           <w:lang w:val="en-GB"/>
         </w:rPr>
-        <w:t xml:space="preserve"> (talk about that)</w:t>
-      </w:r>
-    </w:p>
-    <w:p>
-      <w:pPr>
-        <w:rPr>
-          <w:lang w:val="en-GB"/>
-        </w:rPr>
-      </w:pPr>
-      <w:r>
-        <w:rPr>
-          <w:lang w:val="en-GB"/>
-        </w:rPr>
-        <w:t>Java concurrency</w:t>
-      </w:r>
-    </w:p>
-    <w:p>
-      <w:pPr>
-        <w:rPr>
-          <w:lang w:val="en-GB"/>
-        </w:rPr>
-      </w:pPr>
-      <w:r>
-        <w:rPr>
-          <w:lang w:val="en-GB"/>
-        </w:rPr>
-        <w:t xml:space="preserve">Global and local </w:t>
-      </w:r>
-      <w:r>
-        <w:rPr>
-          <w:lang w:val="en-GB"/>
-        </w:rPr>
-        <w:t>variables????</w:t>
-      </w:r>
-    </w:p>
-    <w:p>
-      <w:pPr>
-        <w:rPr>
-          <w:lang w:val="en-GB"/>
-        </w:rPr>
-      </w:pPr>
-      <w:r>
-        <w:rPr>
-          <w:lang w:val="en-GB"/>
-        </w:rPr>
-        <w:t>Subtyping!!!</w:t>
-      </w:r>
-    </w:p>
-    <w:p>
-      <w:pPr>
-        <w:rPr>
-          <w:lang w:val="en-GB"/>
-        </w:rPr>
-      </w:pPr>
+        <w:t xml:space="preserve"> developers</w:t>
+      </w:r>
+      <w:r>
+        <w:rPr>
+          <w:lang w:val="en-GB"/>
+        </w:rPr>
+        <w:t xml:space="preserve">, so that even in the Java official Oracle </w:t>
+      </w:r>
+      <w:r>
+        <w:rPr>
+          <w:lang w:val="en-GB"/>
+        </w:rPr>
+        <w:t>Tutorial (for JDK 8)</w:t>
+      </w:r>
+      <w:r>
+        <w:rPr>
+          <w:lang w:val="en-GB"/>
+        </w:rPr>
+        <w:t xml:space="preserve"> it is mentioned the case where developers make their exceptions subclasses of </w:t>
+      </w:r>
       <w:proofErr w:type="spellStart"/>
       <w:r>
         <w:rPr>
           <w:lang w:val="en-GB"/>
         </w:rPr>
-        <w:t>Exceptionsss</w:t>
+        <w:t>RunTimeException</w:t>
       </w:r>
       <w:proofErr w:type="spellEnd"/>
-    </w:p>
-    <w:p>
-      <w:pPr>
-        <w:pStyle w:val="Titolo2"/>
-      </w:pPr>
-      <w:r>
-        <w:t>Strengths and weaknesses of the language</w:t>
-      </w:r>
-    </w:p>
-    <w:p>
-      <w:pPr>
+      <w:r>
+        <w:rPr>
+          <w:lang w:val="en-GB"/>
+        </w:rPr>
+        <w:t xml:space="preserve"> to avoid catching it every time.</w:t>
+      </w:r>
+      <w:r>
+        <w:rPr>
+          <w:lang w:val="en-GB"/>
+        </w:rPr>
+        <w:t xml:space="preserve"> On the other hand, </w:t>
+      </w:r>
+      <w:r>
+        <w:rPr>
+          <w:highlight w:val="yellow"/>
+          <w:lang w:val="en-GB"/>
+        </w:rPr>
+        <w:t xml:space="preserve">Exceptions in Java make it type </w:t>
+      </w:r>
+      <w:commentRangeStart w:id="2"/>
+      <w:r>
+        <w:rPr>
+          <w:highlight w:val="yellow"/>
+          <w:lang w:val="en-GB"/>
+        </w:rPr>
+        <w:t>safe</w:t>
+      </w:r>
+      <w:commentRangeEnd w:id="2"/>
+      <w:r>
+        <w:rPr>
+          <w:rStyle w:val="Rimandocommento"/>
+        </w:rPr>
+        <w:commentReference w:id="2"/>
+      </w:r>
+      <w:r>
+        <w:rPr>
+          <w:lang w:val="en-GB"/>
+        </w:rPr>
+        <w:t xml:space="preserve"> and allow for an accurate control of the operations and the execution flow.</w:t>
+      </w:r>
+    </w:p>
+    <w:p>
+      <w:pPr>
+        <w:rPr>
+          <w:lang w:val="en-GB"/>
+        </w:rPr>
+      </w:pPr>
+      <w:r>
+        <w:rPr>
+          <w:lang w:val="en-GB"/>
+        </w:rPr>
+        <w:t>Static scoping allows to easily detect how a variable is initialized just by looking at the plain code: on the other side, with dynamic scoping, in some cases, the developer is obliged to consider all the possible executions flows if he wants to know the value of a variable, which for big programs is very hard.</w:t>
+      </w:r>
+    </w:p>
+    <w:p>
+      <w:pPr>
+        <w:rPr>
+          <w:lang w:val="en-GB"/>
+        </w:rPr>
+      </w:pPr>
+      <w:r>
+        <w:rPr>
+          <w:lang w:val="en-GB"/>
+        </w:rPr>
+        <w:t xml:space="preserve">The Java Garbage collector is a strength of the language, since it allows to save memory. Comparing to C, this is particularly useful for non-expert programmers, which may forget to call the </w:t>
+      </w:r>
+      <w:r>
+        <w:rPr>
+          <w:i/>
+          <w:lang w:val="en-GB"/>
+        </w:rPr>
+        <w:t>free</w:t>
+      </w:r>
+      <w:r>
+        <w:rPr>
+          <w:lang w:val="en-GB"/>
+        </w:rPr>
+        <w:t xml:space="preserve"> C function and then cause the program to be incredibly memory consuming at runtime.</w:t>
+      </w:r>
+    </w:p>
+    <w:p>
+      <w:pPr>
+        <w:rPr>
+          <w:lang w:val="en-GB"/>
+        </w:rPr>
+      </w:pPr>
+      <w:r>
+        <w:rPr>
+          <w:lang w:val="en-GB"/>
+        </w:rPr>
+        <w:t>The need for a JVM</w:t>
+      </w:r>
+      <w:r>
+        <w:rPr>
+          <w:lang w:val="en-GB"/>
+        </w:rPr>
+        <w:t xml:space="preserve">, which </w:t>
+      </w:r>
+      <w:r>
+        <w:rPr>
+          <w:lang w:val="en-GB"/>
+        </w:rPr>
+        <w:t>is an additional needed software</w:t>
+      </w:r>
+      <w:r>
+        <w:rPr>
+          <w:lang w:val="en-GB"/>
+        </w:rPr>
+        <w:t xml:space="preserve">, could be a negative point when we are dealing with microcontrollers or such small devices. Even though some tentative have been done, still C and C++ are preferred. </w:t>
+      </w:r>
+      <w:r>
+        <w:rPr>
+          <w:lang w:val="en-GB"/>
+        </w:rPr>
+        <w:t>This is the downside of the JVM.</w:t>
+      </w:r>
+    </w:p>
+    <w:p>
+      <w:pPr>
+        <w:rPr>
+          <w:lang w:val="en-GB"/>
+        </w:rPr>
+      </w:pPr>
+      <w:r>
+        <w:rPr>
+          <w:lang w:val="en-GB"/>
+        </w:rPr>
+        <w:t xml:space="preserve">Java played an important role in the diffusion of the Test-Driven Development </w:t>
+      </w:r>
+      <w:r>
+        <w:rPr>
+          <w:lang w:val="en-GB"/>
+        </w:rPr>
+        <w:t>through the deployment of Junit, which is a simple framework to write repeatable tests.</w:t>
+      </w:r>
+    </w:p>
+    <w:p>
+      <w:pPr>
+        <w:rPr>
+          <w:lang w:val="en-GB"/>
+        </w:rPr>
+      </w:pPr>
+      <w:r>
+        <w:rPr>
+          <w:lang w:val="en-GB"/>
+        </w:rPr>
+        <w:t>Encapsulation, which is one the core principles of OO languages, permits to update and change the code very easily, achieving the modularity principle, which is very important as well in software engineering to save money and time when some changes need to be done.</w:t>
+      </w:r>
+    </w:p>
+    <w:p>
+      <w:pPr>
+        <w:rPr>
+          <w:lang w:val="en-GB"/>
+        </w:rPr>
+      </w:pPr>
+      <w:r>
+        <w:rPr>
+          <w:lang w:val="en-GB"/>
+        </w:rPr>
+        <w:t>All</w:t>
+      </w:r>
+      <w:r>
+        <w:rPr>
+          <w:lang w:val="en-GB"/>
+        </w:rPr>
+        <w:t xml:space="preserve"> mentioned </w:t>
+      </w:r>
+      <w:r>
+        <w:rPr>
+          <w:lang w:val="en-GB"/>
+        </w:rPr>
+        <w:t xml:space="preserve">pros and cons </w:t>
+      </w:r>
+      <w:r>
+        <w:rPr>
+          <w:lang w:val="en-GB"/>
+        </w:rPr>
+        <w:t>make Java</w:t>
+      </w:r>
+      <w:r>
+        <w:rPr>
+          <w:lang w:val="en-GB"/>
+        </w:rPr>
+        <w:t>, from my point of view,</w:t>
+      </w:r>
+      <w:r>
+        <w:rPr>
+          <w:lang w:val="en-GB"/>
+        </w:rPr>
+        <w:t xml:space="preserve"> particularly suitable for big projects</w:t>
+      </w:r>
+      <w:r>
+        <w:rPr>
+          <w:lang w:val="en-GB"/>
+        </w:rPr>
+        <w:t xml:space="preserve"> which combine several models</w:t>
+      </w:r>
+      <w:r>
+        <w:rPr>
+          <w:lang w:val="en-GB"/>
+        </w:rPr>
+        <w:t xml:space="preserve">, when </w:t>
+      </w:r>
+      <w:r>
+        <w:rPr>
+          <w:lang w:val="en-GB"/>
+        </w:rPr>
+        <w:t>there is need for readable and clear code and correctness is a very complex issue. Java</w:t>
+      </w:r>
+      <w:r>
+        <w:rPr>
+          <w:lang w:val="en-GB"/>
+        </w:rPr>
+        <w:t xml:space="preserve"> seems particularly suitable for defensive programming.</w:t>
+      </w:r>
+    </w:p>
+    <w:p>
+      <w:pPr>
+        <w:rPr>
+          <w:lang w:val="en-GB"/>
+        </w:rPr>
+      </w:pPr>
+      <w:r>
+        <w:rPr>
+          <w:lang w:val="en-GB"/>
+        </w:rPr>
+        <w:t>Moreover, t</w:t>
+      </w:r>
+      <w:r>
+        <w:rPr>
+          <w:lang w:val="en-GB"/>
+        </w:rPr>
+        <w:t>oday Java is not considered a Web language, since it needs for tools and layers to be used in developing web application. Because of that, other languages are sometimes preferred. This is a challenge for the future which, if not solved, could reduce the diffusion of Java.</w:t>
+      </w:r>
+    </w:p>
+    <w:p>
+      <w:pPr>
+        <w:rPr>
+          <w:lang w:val="en-GB"/>
+        </w:rPr>
+      </w:pPr>
+      <w:r>
+        <w:rPr>
+          <w:lang w:val="en-GB"/>
+        </w:rPr>
+        <w:t xml:space="preserve">The absence of pointers </w:t>
+      </w:r>
+      <w:r>
+        <w:rPr>
+          <w:lang w:val="en-GB"/>
+        </w:rPr>
+        <w:t>makes</w:t>
+      </w:r>
+      <w:r>
+        <w:rPr>
+          <w:lang w:val="en-GB"/>
+        </w:rPr>
+        <w:t xml:space="preserve"> Java much </w:t>
+      </w:r>
+      <w:r>
+        <w:rPr>
+          <w:lang w:val="en-GB"/>
+        </w:rPr>
+        <w:t>safer</w:t>
+      </w:r>
+      <w:r>
+        <w:rPr>
+          <w:lang w:val="en-GB"/>
+        </w:rPr>
+        <w:t xml:space="preserve"> than, for example, C: a common computer security issue is the case when the user tries to access forbidden memory security areas through the input to the program, thanks to pointers. This is simply not possible in Java, which</w:t>
+      </w:r>
+      <w:r>
+        <w:rPr>
+          <w:lang w:val="en-GB"/>
+        </w:rPr>
+        <w:t xml:space="preserve"> is commonly defined as a </w:t>
+      </w:r>
+      <w:proofErr w:type="gramStart"/>
+      <w:r>
+        <w:rPr>
+          <w:lang w:val="en-GB"/>
+        </w:rPr>
+        <w:t>high level</w:t>
+      </w:r>
+      <w:proofErr w:type="gramEnd"/>
+      <w:r>
+        <w:rPr>
+          <w:lang w:val="en-GB"/>
+        </w:rPr>
+        <w:t xml:space="preserve"> programming language due to the absence of pointers.</w:t>
+      </w:r>
+    </w:p>
+    <w:p>
+      <w:pPr>
+        <w:rPr>
+          <w:lang w:val="en-GB"/>
+        </w:rPr>
+      </w:pPr>
+    </w:p>
+    <w:p>
+      <w:pPr>
+        <w:keepNext/>
+        <w:jc w:val="left"/>
+      </w:pPr>
+      <w:r>
+        <w:rPr>
+          <w:noProof/>
+          <w:lang w:val="en-GB"/>
+        </w:rPr>
+        <w:lastRenderedPageBreak/>
+        <w:drawing>
+          <wp:inline distT="0" distB="0" distL="0" distR="0" wp14:anchorId="245E89C8" wp14:editId="4D47EF04">
+            <wp:extent cx="4761914" cy="2356747"/>
+            <wp:effectExtent l="0" t="0" r="635" b="5715"/>
+            <wp:docPr id="3" name="Immagine 3"/>
+            <wp:cNvGraphicFramePr>
+              <a:graphicFrameLocks xmlns:a="http://schemas.openxmlformats.org/drawingml/2006/main" noChangeAspect="1"/>
+            </wp:cNvGraphicFramePr>
+            <a:graphic xmlns:a="http://schemas.openxmlformats.org/drawingml/2006/main">
+              <a:graphicData uri="http://schemas.openxmlformats.org/drawingml/2006/picture">
+                <pic:pic xmlns:pic="http://schemas.openxmlformats.org/drawingml/2006/picture">
+                  <pic:nvPicPr>
+                    <pic:cNvPr id="3" name="tiobe programming community index.png"/>
+                    <pic:cNvPicPr/>
+                  </pic:nvPicPr>
+                  <pic:blipFill>
+                    <a:blip r:embed="rId13" cstate="print">
+                      <a:extLst>
+                        <a:ext uri="{28A0092B-C50C-407E-A947-70E740481C1C}">
+                          <a14:useLocalDpi xmlns:a14="http://schemas.microsoft.com/office/drawing/2010/main" val="0"/>
+                        </a:ext>
+                      </a:extLst>
+                    </a:blip>
+                    <a:stretch>
+                      <a:fillRect/>
+                    </a:stretch>
+                  </pic:blipFill>
+                  <pic:spPr>
+                    <a:xfrm>
+                      <a:off x="0" y="0"/>
+                      <a:ext cx="4774253" cy="2362854"/>
+                    </a:xfrm>
+                    <a:prstGeom prst="rect">
+                      <a:avLst/>
+                    </a:prstGeom>
+                  </pic:spPr>
+                </pic:pic>
+              </a:graphicData>
+            </a:graphic>
+          </wp:inline>
+        </w:drawing>
+      </w:r>
+    </w:p>
+    <w:p>
+      <w:pPr>
+        <w:pStyle w:val="Didascalia"/>
+        <w:jc w:val="left"/>
+        <w:rPr>
+          <w:lang w:val="en-GB"/>
+        </w:rPr>
+      </w:pPr>
+      <w:r>
+        <w:rPr>
+          <w:lang w:val="en-GB"/>
+        </w:rPr>
+        <w:t xml:space="preserve">Figure </w:t>
+      </w:r>
+      <w:r>
+        <w:fldChar w:fldCharType="begin"/>
+      </w:r>
+      <w:r>
+        <w:rPr>
+          <w:lang w:val="en-GB"/>
+        </w:rPr>
+        <w:instrText xml:space="preserve"> SEQ Figure \* ARABIC </w:instrText>
+      </w:r>
+      <w:r>
+        <w:fldChar w:fldCharType="separate"/>
+      </w:r>
+      <w:r>
+        <w:rPr>
+          <w:noProof/>
+          <w:lang w:val="en-GB"/>
+        </w:rPr>
+        <w:t>2</w:t>
+      </w:r>
+      <w:r>
+        <w:fldChar w:fldCharType="end"/>
+      </w:r>
+      <w:r>
+        <w:rPr>
+          <w:lang w:val="en-GB"/>
+        </w:rPr>
+        <w:t xml:space="preserve">: </w:t>
+      </w:r>
+      <w:r>
+        <w:rPr>
+          <w:lang w:val="en-GB"/>
+        </w:rPr>
+        <w:t>The TIOBE Programming Community index is an indicator of the popularity of programming languages</w:t>
+      </w:r>
+      <w:r>
+        <w:rPr>
+          <w:lang w:val="en-GB"/>
+        </w:rPr>
+        <w:t>.</w:t>
+      </w:r>
+      <w:r>
+        <w:rPr>
+          <w:lang w:val="en-GB"/>
+        </w:rPr>
+        <w:t xml:space="preserve"> </w:t>
+      </w:r>
+      <w:r>
+        <w:rPr>
+          <w:lang w:val="en-GB"/>
+        </w:rPr>
+        <w:t xml:space="preserve">As the beginning of 2020, </w:t>
+      </w:r>
+      <w:r>
+        <w:rPr>
+          <w:lang w:val="en-GB"/>
+        </w:rPr>
+        <w:t>Java is the first one</w:t>
+      </w:r>
+      <w:r>
+        <w:rPr>
+          <w:lang w:val="en-GB"/>
+        </w:rPr>
+        <w:t>, strictly followed by C.</w:t>
+      </w:r>
+    </w:p>
+    <w:p>
+      <w:pPr>
+        <w:ind w:left="0"/>
         <w:rPr>
           <w:lang w:val="en-GB"/>
         </w:rPr>
@@ -3163,11 +5068,9 @@
       <w:r>
         <w:t xml:space="preserve">Java funzionale </w:t>
       </w:r>
-      <w:proofErr w:type="gramStart"/>
-      <w:r>
-        <w:t>( che</w:t>
-      </w:r>
-      <w:proofErr w:type="gramEnd"/>
+      <w:r>
+        <w:t>(che</w:t>
+      </w:r>
       <w:r>
         <w:t xml:space="preserve"> però è</w:t>
       </w:r>
@@ -3250,19 +5153,33 @@
     <w:p>
       <w:pPr>
         <w:pStyle w:val="Paragrafoelenco"/>
+        <w:ind w:left="76"/>
+        <w:rPr>
+          <w:lang w:val="en-GB"/>
+        </w:rPr>
+      </w:pPr>
+    </w:p>
+    <w:p>
+      <w:pPr>
+        <w:pStyle w:val="Paragrafoelenco"/>
         <w:numPr>
           <w:ilvl w:val="0"/>
           <w:numId w:val="2"/>
         </w:numPr>
-        <w:rPr>
-          <w:lang w:val="en-GB"/>
-        </w:rPr>
-      </w:pPr>
-      <w:r>
-        <w:rPr>
-          <w:lang w:val="en-GB"/>
-        </w:rPr>
-        <w:t>Statically typed -&gt; all type errors are known at compile time</w:t>
+      </w:pPr>
+      <w:r>
+        <w:t xml:space="preserve">Come sono </w:t>
+      </w:r>
+      <w:proofErr w:type="spellStart"/>
+      <w:r>
+        <w:t>gestate</w:t>
+      </w:r>
+      <w:proofErr w:type="spellEnd"/>
+      <w:r>
+        <w:t xml:space="preserve"> le e</w:t>
+      </w:r>
+      <w:r>
+        <w:t>ccezioni</w:t>
       </w:r>
     </w:p>
     <w:p>
@@ -3270,7 +5187,6 @@
         <w:pStyle w:val="Titolo2"/>
       </w:pPr>
       <w:r>
-        <w:lastRenderedPageBreak/>
         <w:t>References</w:t>
       </w:r>
     </w:p>
@@ -3280,63 +5196,214 @@
           <w:lang w:val="en-GB"/>
         </w:rPr>
       </w:pPr>
-    </w:p>
-    <w:p>
-      <w:pPr>
-        <w:rPr>
-          <w:lang w:val="en-GB"/>
-        </w:rPr>
-      </w:pPr>
-    </w:p>
-    <w:p>
-      <w:pPr>
-        <w:rPr>
-          <w:lang w:val="en-GB"/>
-        </w:rPr>
-      </w:pPr>
-    </w:p>
-    <w:p>
-      <w:pPr>
-        <w:rPr>
-          <w:lang w:val="en-GB"/>
-        </w:rPr>
-      </w:pPr>
-    </w:p>
-    <w:p>
-      <w:pPr>
-        <w:rPr>
-          <w:lang w:val="en-GB"/>
-        </w:rPr>
-      </w:pPr>
-    </w:p>
-    <w:p>
-      <w:pPr>
-        <w:rPr>
-          <w:lang w:val="en-GB"/>
-        </w:rPr>
-      </w:pPr>
-    </w:p>
-    <w:p>
-      <w:pPr>
-        <w:rPr>
-          <w:lang w:val="en-GB"/>
-        </w:rPr>
-      </w:pPr>
-    </w:p>
-    <w:p>
-      <w:pPr>
-        <w:rPr>
-          <w:lang w:val="en-GB"/>
-        </w:rPr>
-      </w:pPr>
-    </w:p>
-    <w:p>
-      <w:pPr>
-        <w:rPr>
-          <w:lang w:val="en-GB"/>
-        </w:rPr>
-      </w:pPr>
-    </w:p>
+      <w:r>
+        <w:rPr>
+          <w:lang w:val="en-GB"/>
+        </w:rPr>
+        <w:t xml:space="preserve">From the </w:t>
+      </w:r>
+      <w:r>
+        <w:rPr>
+          <w:lang w:val="en-GB"/>
+        </w:rPr>
+        <w:t>Internet</w:t>
+      </w:r>
+      <w:r>
+        <w:rPr>
+          <w:lang w:val="en-GB"/>
+        </w:rPr>
+        <w:t>:</w:t>
+      </w:r>
+    </w:p>
+    <w:p>
+      <w:pPr>
+        <w:pStyle w:val="Paragrafoelenco"/>
+        <w:numPr>
+          <w:ilvl w:val="0"/>
+          <w:numId w:val="2"/>
+        </w:numPr>
+        <w:rPr>
+          <w:lang w:val="en-GB"/>
+        </w:rPr>
+      </w:pPr>
+      <w:hyperlink r:id="rId14" w:history="1">
+        <w:r>
+          <w:rPr>
+            <w:rStyle w:val="Collegamentoipertestuale"/>
+            <w:lang w:val="en-GB"/>
+          </w:rPr>
+          <w:t>https://en.wikipedia.org/wiki/Java_(programming_language)</w:t>
+        </w:r>
+      </w:hyperlink>
+    </w:p>
+    <w:p>
+      <w:pPr>
+        <w:pStyle w:val="Paragrafoelenco"/>
+        <w:numPr>
+          <w:ilvl w:val="0"/>
+          <w:numId w:val="2"/>
+        </w:numPr>
+        <w:rPr>
+          <w:lang w:val="en-GB"/>
+        </w:rPr>
+      </w:pPr>
+      <w:hyperlink r:id="rId15" w:history="1">
+        <w:r>
+          <w:rPr>
+            <w:rStyle w:val="Collegamentoipertestuale"/>
+            <w:lang w:val="en-GB"/>
+          </w:rPr>
+          <w:t>https://en.wikipedia.org/wiki/Java_(software_platform)</w:t>
+        </w:r>
+      </w:hyperlink>
+    </w:p>
+    <w:p>
+      <w:pPr>
+        <w:pStyle w:val="Paragrafoelenco"/>
+        <w:numPr>
+          <w:ilvl w:val="0"/>
+          <w:numId w:val="2"/>
+        </w:numPr>
+        <w:rPr>
+          <w:lang w:val="en-GB"/>
+        </w:rPr>
+      </w:pPr>
+      <w:hyperlink r:id="rId16" w:history="1">
+        <w:r>
+          <w:rPr>
+            <w:rStyle w:val="Collegamentoipertestuale"/>
+            <w:lang w:val="en-GB"/>
+          </w:rPr>
+          <w:t>https://www.appdynamics.com/blog/engineering/the-history-and-future-of-java-programming-language/</w:t>
+        </w:r>
+      </w:hyperlink>
+    </w:p>
+    <w:p>
+      <w:pPr>
+        <w:pStyle w:val="Paragrafoelenco"/>
+        <w:numPr>
+          <w:ilvl w:val="0"/>
+          <w:numId w:val="2"/>
+        </w:numPr>
+        <w:rPr>
+          <w:lang w:val="en-GB"/>
+        </w:rPr>
+      </w:pPr>
+      <w:hyperlink r:id="rId17" w:history="1">
+        <w:r>
+          <w:rPr>
+            <w:rStyle w:val="Collegamentoipertestuale"/>
+            <w:lang w:val="en-GB"/>
+          </w:rPr>
+          <w:t>https://docs.oracle.com/javase/tutorial/essential/exceptions/runtime.html</w:t>
+        </w:r>
+      </w:hyperlink>
+    </w:p>
+    <w:p>
+      <w:pPr>
+        <w:pStyle w:val="Paragrafoelenco"/>
+        <w:numPr>
+          <w:ilvl w:val="0"/>
+          <w:numId w:val="2"/>
+        </w:numPr>
+        <w:rPr>
+          <w:lang w:val="en-GB"/>
+        </w:rPr>
+      </w:pPr>
+      <w:hyperlink r:id="rId18" w:history="1">
+        <w:r>
+          <w:rPr>
+            <w:rStyle w:val="Collegamentoipertestuale"/>
+            <w:lang w:val="en-GB"/>
+          </w:rPr>
+          <w:t>https://stackoverflow.com/questions/20103318/java-based-microcontrollers</w:t>
+        </w:r>
+      </w:hyperlink>
+    </w:p>
+    <w:p>
+      <w:pPr>
+        <w:pStyle w:val="Paragrafoelenco"/>
+        <w:numPr>
+          <w:ilvl w:val="0"/>
+          <w:numId w:val="2"/>
+        </w:numPr>
+        <w:rPr>
+          <w:lang w:val="en-GB"/>
+        </w:rPr>
+      </w:pPr>
+      <w:hyperlink r:id="rId19" w:history="1">
+        <w:r>
+          <w:rPr>
+            <w:rStyle w:val="Collegamentoipertestuale"/>
+            <w:lang w:val="en-GB"/>
+          </w:rPr>
+          <w:t>https://www.tiobe.com/tiobe-index/</w:t>
+        </w:r>
+      </w:hyperlink>
+    </w:p>
+    <w:p>
+      <w:pPr>
+        <w:pStyle w:val="Paragrafoelenco"/>
+        <w:numPr>
+          <w:ilvl w:val="0"/>
+          <w:numId w:val="2"/>
+        </w:numPr>
+        <w:rPr>
+          <w:lang w:val="en-GB"/>
+        </w:rPr>
+      </w:pPr>
+      <w:hyperlink r:id="rId20" w:history="1">
+        <w:r>
+          <w:rPr>
+            <w:rStyle w:val="Collegamentoipertestuale"/>
+          </w:rPr>
+          <w:t>https://junit.org/junit5/</w:t>
+        </w:r>
+      </w:hyperlink>
+    </w:p>
+    <w:p>
+      <w:r>
+        <w:t xml:space="preserve">From books (in </w:t>
+      </w:r>
+      <w:proofErr w:type="spellStart"/>
+      <w:r>
+        <w:t>italian</w:t>
+      </w:r>
+      <w:proofErr w:type="spellEnd"/>
+      <w:r>
+        <w:t>)</w:t>
+      </w:r>
+    </w:p>
+    <w:p>
+      <w:pPr>
+        <w:pStyle w:val="Paragrafoelenco"/>
+        <w:numPr>
+          <w:ilvl w:val="0"/>
+          <w:numId w:val="2"/>
+        </w:numPr>
+      </w:pPr>
+      <w:r>
+        <w:t xml:space="preserve">Pellegrino Principe, </w:t>
+      </w:r>
+      <w:r>
+        <w:t xml:space="preserve">(2018), </w:t>
+      </w:r>
+      <w:r>
+        <w:t xml:space="preserve">Java 11: </w:t>
+      </w:r>
+      <w:r>
+        <w:t xml:space="preserve">Guida allo sviluppo in ambienti Windows, </w:t>
+      </w:r>
+      <w:proofErr w:type="spellStart"/>
+      <w:r>
+        <w:t>macOS</w:t>
+      </w:r>
+      <w:proofErr w:type="spellEnd"/>
+      <w:r>
+        <w:t xml:space="preserve"> e GNU/Linux</w:t>
+      </w:r>
+    </w:p>
+    <w:p/>
     <w:p>
       <w:pPr>
         <w:rPr>
@@ -3396,10 +5463,7 @@
         <w:t xml:space="preserve"> per</w:t>
       </w:r>
       <w:r>
-        <w:t xml:space="preserve"> i tipi primitivi però</w:t>
-      </w:r>
-      <w:r>
-        <w:t>)</w:t>
+        <w:t xml:space="preserve"> i tipi primitivi però)</w:t>
       </w:r>
     </w:p>
     <w:p>
@@ -3419,14 +5483,19 @@
       </w:r>
       <w:proofErr w:type="spellEnd"/>
       <w:r>
-        <w:t xml:space="preserve"> in Java? Il tipo ritornato deve essere</w:t>
-      </w:r>
-      <w:r>
-        <w:t xml:space="preserve"> lo stesso)</w:t>
-      </w:r>
+        <w:t xml:space="preserve"> in Java? Il tipo ritornato deve essere lo stesso)</w:t>
+      </w:r>
+    </w:p>
+    <w:p/>
+    <w:p/>
+    <w:p/>
+    <w:p/>
+    <w:p>
+      <w:bookmarkStart w:id="3" w:name="_GoBack"/>
+      <w:bookmarkEnd w:id="3"/>
     </w:p>
     <w:sectPr>
-      <w:headerReference w:type="default" r:id="rId9"/>
+      <w:headerReference w:type="default" r:id="rId21"/>
       <w:pgSz w:w="11906" w:h="16838"/>
       <w:pgMar w:top="1417" w:right="1134" w:bottom="1134" w:left="1134" w:header="708" w:footer="708" w:gutter="0"/>
       <w:cols w:space="708"/>
@@ -3434,6 +5503,39 @@
     </w:sectPr>
   </w:body>
 </w:document>
+</file>
+
+<file path=word/comments.xml><?xml version="1.0" encoding="utf-8"?>
+<w:comments xmlns:wpc="http://schemas.microsoft.com/office/word/2010/wordprocessingCanvas" xmlns:cx="http://schemas.microsoft.com/office/drawing/2014/chartex" xmlns:cx1="http://schemas.microsoft.com/office/drawing/2015/9/8/chartex" xmlns:cx2="http://schemas.microsoft.com/office/drawing/2015/10/21/chartex" xmlns:cx3="http://schemas.microsoft.com/office/drawing/2016/5/9/chartex" xmlns:cx4="http://schemas.microsoft.com/office/drawing/2016/5/10/chartex" xmlns:cx5="http://schemas.microsoft.com/office/drawing/2016/5/11/chartex" xmlns:cx6="http://schemas.microsoft.com/office/drawing/2016/5/12/chartex" xmlns:cx7="http://schemas.microsoft.com/office/drawing/2016/5/13/chartex" xmlns:cx8="http://schemas.microsoft.com/office/drawing/2016/5/14/chartex" xmlns:mc="http://schemas.openxmlformats.org/markup-compatibility/2006" xmlns:aink="http://schemas.microsoft.com/office/drawing/2016/ink" xmlns:am3d="http://schemas.microsoft.com/office/drawing/2017/model3d" xmlns:o="urn:schemas-microsoft-com:office:office" xmlns:r="http://schemas.openxmlformats.org/officeDocument/2006/relationships" xmlns:m="http://schemas.openxmlformats.org/officeDocument/2006/math" xmlns:v="urn:schemas-microsoft-com:vml" xmlns:wp14="http://schemas.microsoft.com/office/word/2010/wordprocessingDrawing" xmlns:wp="http://schemas.openxmlformats.org/drawingml/2006/wordprocessingDrawing" xmlns:w10="urn:schemas-microsoft-com:office:word" xmlns:w="http://schemas.openxmlformats.org/wordprocessingml/2006/main" xmlns:w14="http://schemas.microsoft.com/office/word/2010/wordml" xmlns:w15="http://schemas.microsoft.com/office/word/2012/wordml" xmlns:w16cid="http://schemas.microsoft.com/office/word/2016/wordml/cid" xmlns:w16se="http://schemas.microsoft.com/office/word/2015/wordml/symex" xmlns:wpg="http://schemas.microsoft.com/office/word/2010/wordprocessingGroup" xmlns:wpi="http://schemas.microsoft.com/office/word/2010/wordprocessingInk" xmlns:wne="http://schemas.microsoft.com/office/word/2006/wordml" xmlns:wps="http://schemas.microsoft.com/office/word/2010/wordprocessingShape" mc:Ignorable="w14 w15 w16se w16cid wp14">
+  <w:comment w:id="2" w:author="Francesco Pontiggia" w:date="2020-01-27T00:25:00Z" w:initials="FP">
+    <w:p>
+      <w:pPr>
+        <w:pStyle w:val="Testocommento"/>
+      </w:pPr>
+      <w:r>
+        <w:rPr>
+          <w:rStyle w:val="Rimandocommento"/>
+        </w:rPr>
+        <w:annotationRef/>
+      </w:r>
+      <w:r>
+        <w:t>Questa potrebbe essere una stronzata</w:t>
+      </w:r>
+    </w:p>
+  </w:comment>
+</w:comments>
+</file>
+
+<file path=word/commentsExtended.xml><?xml version="1.0" encoding="utf-8"?>
+<w15:commentsEx xmlns:wpc="http://schemas.microsoft.com/office/word/2010/wordprocessingCanvas" xmlns:cx="http://schemas.microsoft.com/office/drawing/2014/chartex" xmlns:cx1="http://schemas.microsoft.com/office/drawing/2015/9/8/chartex" xmlns:cx2="http://schemas.microsoft.com/office/drawing/2015/10/21/chartex" xmlns:cx3="http://schemas.microsoft.com/office/drawing/2016/5/9/chartex" xmlns:cx4="http://schemas.microsoft.com/office/drawing/2016/5/10/chartex" xmlns:cx5="http://schemas.microsoft.com/office/drawing/2016/5/11/chartex" xmlns:cx6="http://schemas.microsoft.com/office/drawing/2016/5/12/chartex" xmlns:cx7="http://schemas.microsoft.com/office/drawing/2016/5/13/chartex" xmlns:cx8="http://schemas.microsoft.com/office/drawing/2016/5/14/chartex" xmlns:mc="http://schemas.openxmlformats.org/markup-compatibility/2006" xmlns:aink="http://schemas.microsoft.com/office/drawing/2016/ink" xmlns:am3d="http://schemas.microsoft.com/office/drawing/2017/model3d" xmlns:o="urn:schemas-microsoft-com:office:office" xmlns:r="http://schemas.openxmlformats.org/officeDocument/2006/relationships" xmlns:m="http://schemas.openxmlformats.org/officeDocument/2006/math" xmlns:v="urn:schemas-microsoft-com:vml" xmlns:wp14="http://schemas.microsoft.com/office/word/2010/wordprocessingDrawing" xmlns:wp="http://schemas.openxmlformats.org/drawingml/2006/wordprocessingDrawing" xmlns:w10="urn:schemas-microsoft-com:office:word" xmlns:w="http://schemas.openxmlformats.org/wordprocessingml/2006/main" xmlns:w14="http://schemas.microsoft.com/office/word/2010/wordml" xmlns:w15="http://schemas.microsoft.com/office/word/2012/wordml" xmlns:w16cid="http://schemas.microsoft.com/office/word/2016/wordml/cid" xmlns:w16se="http://schemas.microsoft.com/office/word/2015/wordml/symex" xmlns:wpg="http://schemas.microsoft.com/office/word/2010/wordprocessingGroup" xmlns:wpi="http://schemas.microsoft.com/office/word/2010/wordprocessingInk" xmlns:wne="http://schemas.microsoft.com/office/word/2006/wordml" xmlns:wps="http://schemas.microsoft.com/office/word/2010/wordprocessingShape" mc:Ignorable="w14 w15 w16se w16cid wp14">
+  <w15:commentEx w15:paraId="215365EB" w15:done="0"/>
+</w15:commentsEx>
+</file>
+
+<file path=word/commentsIds.xml><?xml version="1.0" encoding="utf-8"?>
+<w16cid:commentsIds xmlns:wpc="http://schemas.microsoft.com/office/word/2010/wordprocessingCanvas" xmlns:cx="http://schemas.microsoft.com/office/drawing/2014/chartex" xmlns:cx1="http://schemas.microsoft.com/office/drawing/2015/9/8/chartex" xmlns:cx2="http://schemas.microsoft.com/office/drawing/2015/10/21/chartex" xmlns:cx3="http://schemas.microsoft.com/office/drawing/2016/5/9/chartex" xmlns:cx4="http://schemas.microsoft.com/office/drawing/2016/5/10/chartex" xmlns:cx5="http://schemas.microsoft.com/office/drawing/2016/5/11/chartex" xmlns:cx6="http://schemas.microsoft.com/office/drawing/2016/5/12/chartex" xmlns:cx7="http://schemas.microsoft.com/office/drawing/2016/5/13/chartex" xmlns:cx8="http://schemas.microsoft.com/office/drawing/2016/5/14/chartex" xmlns:mc="http://schemas.openxmlformats.org/markup-compatibility/2006" xmlns:aink="http://schemas.microsoft.com/office/drawing/2016/ink" xmlns:am3d="http://schemas.microsoft.com/office/drawing/2017/model3d" xmlns:o="urn:schemas-microsoft-com:office:office" xmlns:r="http://schemas.openxmlformats.org/officeDocument/2006/relationships" xmlns:m="http://schemas.openxmlformats.org/officeDocument/2006/math" xmlns:v="urn:schemas-microsoft-com:vml" xmlns:wp14="http://schemas.microsoft.com/office/word/2010/wordprocessingDrawing" xmlns:wp="http://schemas.openxmlformats.org/drawingml/2006/wordprocessingDrawing" xmlns:w10="urn:schemas-microsoft-com:office:word" xmlns:w="http://schemas.openxmlformats.org/wordprocessingml/2006/main" xmlns:w14="http://schemas.microsoft.com/office/word/2010/wordml" xmlns:w15="http://schemas.microsoft.com/office/word/2012/wordml" xmlns:w16cid="http://schemas.microsoft.com/office/word/2016/wordml/cid" xmlns:w16se="http://schemas.microsoft.com/office/word/2015/wordml/symex" xmlns:wpg="http://schemas.microsoft.com/office/word/2010/wordprocessingGroup" xmlns:wpi="http://schemas.microsoft.com/office/word/2010/wordprocessingInk" xmlns:wne="http://schemas.microsoft.com/office/word/2006/wordml" xmlns:wps="http://schemas.microsoft.com/office/word/2010/wordprocessingShape" mc:Ignorable="w14 w15 w16se w16cid wp14">
+  <w16cid:commentId w16cid:paraId="215365EB" w16cid:durableId="21D8AC89"/>
+</w16cid:commentsIds>
 </file>
 
 <file path=word/endnotes.xml><?xml version="1.0" encoding="utf-8"?>
@@ -3497,6 +5599,14 @@
     </w:r>
     <w:r>
       <w:ptab w:relativeTo="margin" w:alignment="center" w:leader="none"/>
+    </w:r>
+    <w:proofErr w:type="spellStart"/>
+    <w:r>
+      <w:t>Student</w:t>
+    </w:r>
+    <w:proofErr w:type="spellEnd"/>
+    <w:r>
+      <w:t xml:space="preserve"> ID: </w:t>
     </w:r>
     <w:r>
       <w:t>6925480</w:t>
@@ -3974,6 +6084,14 @@
     <w:abstractNumId w:val="2"/>
   </w:num>
 </w:numbering>
+</file>
+
+<file path=word/people.xml><?xml version="1.0" encoding="utf-8"?>
+<w15:people xmlns:wpc="http://schemas.microsoft.com/office/word/2010/wordprocessingCanvas" xmlns:cx="http://schemas.microsoft.com/office/drawing/2014/chartex" xmlns:cx1="http://schemas.microsoft.com/office/drawing/2015/9/8/chartex" xmlns:cx2="http://schemas.microsoft.com/office/drawing/2015/10/21/chartex" xmlns:cx3="http://schemas.microsoft.com/office/drawing/2016/5/9/chartex" xmlns:cx4="http://schemas.microsoft.com/office/drawing/2016/5/10/chartex" xmlns:cx5="http://schemas.microsoft.com/office/drawing/2016/5/11/chartex" xmlns:cx6="http://schemas.microsoft.com/office/drawing/2016/5/12/chartex" xmlns:cx7="http://schemas.microsoft.com/office/drawing/2016/5/13/chartex" xmlns:cx8="http://schemas.microsoft.com/office/drawing/2016/5/14/chartex" xmlns:mc="http://schemas.openxmlformats.org/markup-compatibility/2006" xmlns:aink="http://schemas.microsoft.com/office/drawing/2016/ink" xmlns:am3d="http://schemas.microsoft.com/office/drawing/2017/model3d" xmlns:o="urn:schemas-microsoft-com:office:office" xmlns:r="http://schemas.openxmlformats.org/officeDocument/2006/relationships" xmlns:m="http://schemas.openxmlformats.org/officeDocument/2006/math" xmlns:v="urn:schemas-microsoft-com:vml" xmlns:wp14="http://schemas.microsoft.com/office/word/2010/wordprocessingDrawing" xmlns:wp="http://schemas.openxmlformats.org/drawingml/2006/wordprocessingDrawing" xmlns:w10="urn:schemas-microsoft-com:office:word" xmlns:w="http://schemas.openxmlformats.org/wordprocessingml/2006/main" xmlns:w14="http://schemas.microsoft.com/office/word/2010/wordml" xmlns:w15="http://schemas.microsoft.com/office/word/2012/wordml" xmlns:w16cid="http://schemas.microsoft.com/office/word/2016/wordml/cid" xmlns:w16se="http://schemas.microsoft.com/office/word/2015/wordml/symex" xmlns:wpg="http://schemas.microsoft.com/office/word/2010/wordprocessingGroup" xmlns:wpi="http://schemas.microsoft.com/office/word/2010/wordprocessingInk" xmlns:wne="http://schemas.microsoft.com/office/word/2006/wordml" xmlns:wps="http://schemas.microsoft.com/office/word/2010/wordprocessingShape" mc:Ignorable="w14 w15 w16se w16cid wp14">
+  <w15:person w15:author="Francesco Pontiggia">
+    <w15:presenceInfo w15:providerId="Windows Live" w15:userId="f787127f6aa29f30"/>
+  </w15:person>
+</w15:people>
 </file>
 
 <file path=word/styles.xml><?xml version="1.0" encoding="utf-8"?>
@@ -4450,7 +6568,6 @@
   <w:style w:type="character" w:default="1" w:styleId="Carpredefinitoparagrafo">
     <w:name w:val="Default Paragraph Font"/>
     <w:uiPriority w:val="1"/>
-    <w:semiHidden/>
     <w:unhideWhenUsed/>
   </w:style>
   <w:style w:type="table" w:default="1" w:styleId="Tabellanormale">
@@ -4768,6 +6885,73 @@
     <w:basedOn w:val="Carpredefinitoparagrafo"/>
     <w:rsid w:val="00D556E7"/>
   </w:style>
+  <w:style w:type="character" w:customStyle="1" w:styleId="k">
+    <w:name w:val="k"/>
+    <w:basedOn w:val="Carpredefinitoparagrafo"/>
+    <w:rsid w:val="00B57A5B"/>
+  </w:style>
+  <w:style w:type="character" w:customStyle="1" w:styleId="na">
+    <w:name w:val="na"/>
+    <w:basedOn w:val="Carpredefinitoparagrafo"/>
+    <w:rsid w:val="00B57A5B"/>
+  </w:style>
+  <w:style w:type="character" w:customStyle="1" w:styleId="s">
+    <w:name w:val="s"/>
+    <w:basedOn w:val="Carpredefinitoparagrafo"/>
+    <w:rsid w:val="00B57A5B"/>
+  </w:style>
+  <w:style w:type="character" w:customStyle="1" w:styleId="mi">
+    <w:name w:val="mi"/>
+    <w:basedOn w:val="Carpredefinitoparagrafo"/>
+    <w:rsid w:val="00B57A5B"/>
+  </w:style>
+  <w:style w:type="character" w:customStyle="1" w:styleId="c1">
+    <w:name w:val="c1"/>
+    <w:basedOn w:val="Carpredefinitoparagrafo"/>
+    <w:rsid w:val="00B57A5B"/>
+  </w:style>
+  <w:style w:type="character" w:customStyle="1" w:styleId="kwd">
+    <w:name w:val="kwd"/>
+    <w:basedOn w:val="Carpredefinitoparagrafo"/>
+    <w:rsid w:val="00AC329D"/>
+  </w:style>
+  <w:style w:type="character" w:customStyle="1" w:styleId="pln">
+    <w:name w:val="pln"/>
+    <w:basedOn w:val="Carpredefinitoparagrafo"/>
+    <w:rsid w:val="00AC329D"/>
+  </w:style>
+  <w:style w:type="character" w:customStyle="1" w:styleId="typ">
+    <w:name w:val="typ"/>
+    <w:basedOn w:val="Carpredefinitoparagrafo"/>
+    <w:rsid w:val="00AC329D"/>
+  </w:style>
+  <w:style w:type="character" w:customStyle="1" w:styleId="pun">
+    <w:name w:val="pun"/>
+    <w:basedOn w:val="Carpredefinitoparagrafo"/>
+    <w:rsid w:val="00AC329D"/>
+  </w:style>
+  <w:style w:type="character" w:customStyle="1" w:styleId="str">
+    <w:name w:val="str"/>
+    <w:basedOn w:val="Carpredefinitoparagrafo"/>
+    <w:rsid w:val="00AC329D"/>
+  </w:style>
+  <w:style w:type="character" w:customStyle="1" w:styleId="lit">
+    <w:name w:val="lit"/>
+    <w:basedOn w:val="Carpredefinitoparagrafo"/>
+    <w:rsid w:val="00AC329D"/>
+  </w:style>
+  <w:style w:type="character" w:styleId="Collegamentoipertestuale">
+    <w:name w:val="Hyperlink"/>
+    <w:basedOn w:val="Carpredefinitoparagrafo"/>
+    <w:uiPriority w:val="99"/>
+    <w:semiHidden/>
+    <w:unhideWhenUsed/>
+    <w:rsid w:val="00841674"/>
+    <w:rPr>
+      <w:color w:val="0000FF"/>
+      <w:u w:val="single"/>
+    </w:rPr>
+  </w:style>
 </w:styles>
 </file>
 
@@ -5064,4 +7248,16 @@
     </a:ext>
   </a:extLst>
 </a:theme>
+</file>
+
+<file path=customXml/item1.xml><?xml version="1.0" encoding="utf-8"?>
+<b:Sources xmlns:b="http://schemas.openxmlformats.org/officeDocument/2006/bibliography" xmlns="http://schemas.openxmlformats.org/officeDocument/2006/bibliography" SelectedStyle="\APASixthEditionOfficeOnline.xsl" StyleName="APA" Version="6"/>
+</file>
+
+<file path=customXml/itemProps1.xml><?xml version="1.0" encoding="utf-8"?>
+<ds:datastoreItem xmlns:ds="http://schemas.openxmlformats.org/officeDocument/2006/customXml" ds:itemID="{FD1F6E8D-302D-450A-B6B6-36C42A37B473}">
+  <ds:schemaRefs>
+    <ds:schemaRef ds:uri="http://schemas.openxmlformats.org/officeDocument/2006/bibliography"/>
+  </ds:schemaRefs>
+</ds:datastoreItem>
 </file>
</xml_diff>

<commit_message>
recompiled MinHS for assignment 1
</commit_message>
<xml_diff>
--- a/concepts_of_program_design/Java review/Java review.docx
+++ b/concepts_of_program_design/Java review/Java review.docx
@@ -1,6 +1,6 @@
 
 <file path=word/document.xml><?xml version="1.0" encoding="utf-8"?>
-<w:document xmlns:wpc="http://schemas.microsoft.com/office/word/2010/wordprocessingCanvas" xmlns:cx="http://schemas.microsoft.com/office/drawing/2014/chartex" xmlns:cx1="http://schemas.microsoft.com/office/drawing/2015/9/8/chartex" xmlns:cx2="http://schemas.microsoft.com/office/drawing/2015/10/21/chartex" xmlns:cx3="http://schemas.microsoft.com/office/drawing/2016/5/9/chartex" xmlns:cx4="http://schemas.microsoft.com/office/drawing/2016/5/10/chartex" xmlns:cx5="http://schemas.microsoft.com/office/drawing/2016/5/11/chartex" xmlns:cx6="http://schemas.microsoft.com/office/drawing/2016/5/12/chartex" xmlns:cx7="http://schemas.microsoft.com/office/drawing/2016/5/13/chartex" xmlns:cx8="http://schemas.microsoft.com/office/drawing/2016/5/14/chartex" xmlns:mc="http://schemas.openxmlformats.org/markup-compatibility/2006" xmlns:aink="http://schemas.microsoft.com/office/drawing/2016/ink" xmlns:am3d="http://schemas.microsoft.com/office/drawing/2017/model3d" xmlns:o="urn:schemas-microsoft-com:office:office" xmlns:r="http://schemas.openxmlformats.org/officeDocument/2006/relationships" xmlns:m="http://schemas.openxmlformats.org/officeDocument/2006/math" xmlns:v="urn:schemas-microsoft-com:vml" xmlns:wp14="http://schemas.microsoft.com/office/word/2010/wordprocessingDrawing" xmlns:wp="http://schemas.openxmlformats.org/drawingml/2006/wordprocessingDrawing" xmlns:w10="urn:schemas-microsoft-com:office:word" xmlns:w="http://schemas.openxmlformats.org/wordprocessingml/2006/main" xmlns:w14="http://schemas.microsoft.com/office/word/2010/wordml" xmlns:w15="http://schemas.microsoft.com/office/word/2012/wordml" xmlns:w16cid="http://schemas.microsoft.com/office/word/2016/wordml/cid" xmlns:w16se="http://schemas.microsoft.com/office/word/2015/wordml/symex" xmlns:wpg="http://schemas.microsoft.com/office/word/2010/wordprocessingGroup" xmlns:wpi="http://schemas.microsoft.com/office/word/2010/wordprocessingInk" xmlns:wne="http://schemas.microsoft.com/office/word/2006/wordml" xmlns:wps="http://schemas.microsoft.com/office/word/2010/wordprocessingShape" mc:Ignorable="w14 w15 w16se w16cid wp14">
+<w:document xmlns:wpc="http://schemas.microsoft.com/office/word/2010/wordprocessingCanvas" xmlns:cx="http://schemas.microsoft.com/office/drawing/2014/chartex" xmlns:cx1="http://schemas.microsoft.com/office/drawing/2015/9/8/chartex" xmlns:cx2="http://schemas.microsoft.com/office/drawing/2015/10/21/chartex" xmlns:cx3="http://schemas.microsoft.com/office/drawing/2016/5/9/chartex" xmlns:cx4="http://schemas.microsoft.com/office/drawing/2016/5/10/chartex" xmlns:cx5="http://schemas.microsoft.com/office/drawing/2016/5/11/chartex" xmlns:cx6="http://schemas.microsoft.com/office/drawing/2016/5/12/chartex" xmlns:cx7="http://schemas.microsoft.com/office/drawing/2016/5/13/chartex" xmlns:cx8="http://schemas.microsoft.com/office/drawing/2016/5/14/chartex" xmlns:mc="http://schemas.openxmlformats.org/markup-compatibility/2006" xmlns:aink="http://schemas.microsoft.com/office/drawing/2016/ink" xmlns:am3d="http://schemas.microsoft.com/office/drawing/2017/model3d" xmlns:o="urn:schemas-microsoft-com:office:office" xmlns:r="http://schemas.openxmlformats.org/officeDocument/2006/relationships" xmlns:m="http://schemas.openxmlformats.org/officeDocument/2006/math" xmlns:v="urn:schemas-microsoft-com:vml" xmlns:wp14="http://schemas.microsoft.com/office/word/2010/wordprocessingDrawing" xmlns:wp="http://schemas.openxmlformats.org/drawingml/2006/wordprocessingDrawing" xmlns:w10="urn:schemas-microsoft-com:office:word" xmlns:w="http://schemas.openxmlformats.org/wordprocessingml/2006/main" xmlns:w14="http://schemas.microsoft.com/office/word/2010/wordml" xmlns:w15="http://schemas.microsoft.com/office/word/2012/wordml" xmlns:w16cex="http://schemas.microsoft.com/office/word/2018/wordml/cex" xmlns:w16cid="http://schemas.microsoft.com/office/word/2016/wordml/cid" xmlns:w16="http://schemas.microsoft.com/office/word/2018/wordml" xmlns:w16se="http://schemas.microsoft.com/office/word/2015/wordml/symex" xmlns:wpg="http://schemas.microsoft.com/office/word/2010/wordprocessingGroup" xmlns:wpi="http://schemas.microsoft.com/office/word/2010/wordprocessingInk" xmlns:wne="http://schemas.microsoft.com/office/word/2006/wordml" xmlns:wps="http://schemas.microsoft.com/office/word/2010/wordprocessingShape" mc:Ignorable="w14 w15 w16se w16cid w16 w16cex wp14">
   <w:body>
     <w:p>
       <w:pPr>
@@ -298,7 +298,21 @@
         <w:rPr>
           <w:lang w:val="en-GB"/>
         </w:rPr>
-        <w:t xml:space="preserve"> by a team at Sun MicroSystems (now Oracle)</w:t>
+        <w:t xml:space="preserve"> by a team at Sun </w:t>
+      </w:r>
+      <w:proofErr w:type="spellStart"/>
+      <w:r>
+        <w:rPr>
+          <w:lang w:val="en-GB"/>
+        </w:rPr>
+        <w:t>MicroSystems</w:t>
+      </w:r>
+      <w:proofErr w:type="spellEnd"/>
+      <w:r>
+        <w:rPr>
+          <w:lang w:val="en-GB"/>
+        </w:rPr>
+        <w:t xml:space="preserve"> (now Oracle)</w:t>
       </w:r>
       <w:r>
         <w:rPr>
@@ -364,13 +378,27 @@
         <w:rPr>
           <w:lang w:val="en-GB"/>
         </w:rPr>
-        <w:t xml:space="preserve"> recently: t</w:t>
-      </w:r>
-      <w:r>
-        <w:rPr>
-          <w:lang w:val="en-GB"/>
-        </w:rPr>
-        <w:t xml:space="preserve">he Java language has been defined as a core element of the Java platform, until Java 7. </w:t>
+        <w:t xml:space="preserve"> recently: </w:t>
+      </w:r>
+      <w:proofErr w:type="gramStart"/>
+      <w:r>
+        <w:rPr>
+          <w:lang w:val="en-GB"/>
+        </w:rPr>
+        <w:t>t</w:t>
+      </w:r>
+      <w:r>
+        <w:rPr>
+          <w:lang w:val="en-GB"/>
+        </w:rPr>
+        <w:t>he</w:t>
+      </w:r>
+      <w:proofErr w:type="gramEnd"/>
+      <w:r>
+        <w:rPr>
+          <w:lang w:val="en-GB"/>
+        </w:rPr>
+        <w:t xml:space="preserve"> Java language has been defined as a core element of the Java platform, until Java 7. </w:t>
       </w:r>
       <w:r>
         <w:rPr>
@@ -599,6 +627,7 @@
         </w:rPr>
         <w:t xml:space="preserve"> in the </w:t>
       </w:r>
+      <w:proofErr w:type="spellStart"/>
       <w:r>
         <w:rPr>
           <w:rFonts w:cs="Arial"/>
@@ -608,8 +637,7 @@
         </w:rPr>
         <w:t>newborn</w:t>
       </w:r>
-      <w:bookmarkStart w:id="2" w:name="_GoBack"/>
-      <w:bookmarkEnd w:id="2"/>
+      <w:proofErr w:type="spellEnd"/>
       <w:r>
         <w:rPr>
           <w:rFonts w:cs="Arial"/>
@@ -1702,13 +1730,29 @@
           <w:rFonts w:cs="TimesNewRomanPSMT"/>
           <w:lang w:val="en-GB"/>
         </w:rPr>
-        <w:t>with a particular variable.</w:t>
-      </w:r>
+        <w:t xml:space="preserve">with a </w:t>
+      </w:r>
+      <w:proofErr w:type="gramStart"/>
       <w:r>
         <w:rPr>
           <w:rFonts w:cs="TimesNewRomanPSMT"/>
           <w:lang w:val="en-GB"/>
         </w:rPr>
+        <w:t>particular variable</w:t>
+      </w:r>
+      <w:proofErr w:type="gramEnd"/>
+      <w:r>
+        <w:rPr>
+          <w:rFonts w:cs="TimesNewRomanPSMT"/>
+          <w:lang w:val="en-GB"/>
+        </w:rPr>
+        <w:t>.</w:t>
+      </w:r>
+      <w:r>
+        <w:rPr>
+          <w:rFonts w:cs="TimesNewRomanPSMT"/>
+          <w:lang w:val="en-GB"/>
+        </w:rPr>
         <w:t xml:space="preserve"> Static scoping means</w:t>
       </w:r>
       <w:r>
@@ -1763,7 +1807,21 @@
         <w:rPr>
           <w:lang w:val="en-GB"/>
         </w:rPr>
-        <w:t>the ascendent blocks (</w:t>
+        <w:t xml:space="preserve">the </w:t>
+      </w:r>
+      <w:proofErr w:type="spellStart"/>
+      <w:r>
+        <w:rPr>
+          <w:lang w:val="en-GB"/>
+        </w:rPr>
+        <w:t>ascendent</w:t>
+      </w:r>
+      <w:proofErr w:type="spellEnd"/>
+      <w:r>
+        <w:rPr>
+          <w:lang w:val="en-GB"/>
+        </w:rPr>
+        <w:t xml:space="preserve"> blocks (</w:t>
       </w:r>
       <w:r>
         <w:rPr>
@@ -2026,7 +2084,35 @@
         <w:rPr>
           <w:lang w:val="en-GB"/>
         </w:rPr>
-        <w:t>just a reference to the variables of the class, so if the caller passes a copy of this reference to the callee when calling a method, it’s still passing a reference. The only case when references are not passed is for primitive types ( see below).</w:t>
+        <w:t xml:space="preserve">just a reference to the variables of the class, so if the caller passes a copy of this reference to the </w:t>
+      </w:r>
+      <w:proofErr w:type="spellStart"/>
+      <w:r>
+        <w:rPr>
+          <w:lang w:val="en-GB"/>
+        </w:rPr>
+        <w:t>callee</w:t>
+      </w:r>
+      <w:proofErr w:type="spellEnd"/>
+      <w:r>
+        <w:rPr>
+          <w:lang w:val="en-GB"/>
+        </w:rPr>
+        <w:t xml:space="preserve"> when calling a method, it’s still passing a reference. The only case when references are not passed is for primitive types </w:t>
+      </w:r>
+      <w:proofErr w:type="gramStart"/>
+      <w:r>
+        <w:rPr>
+          <w:lang w:val="en-GB"/>
+        </w:rPr>
+        <w:t>( see</w:t>
+      </w:r>
+      <w:proofErr w:type="gramEnd"/>
+      <w:r>
+        <w:rPr>
+          <w:lang w:val="en-GB"/>
+        </w:rPr>
+        <w:t xml:space="preserve"> below).</w:t>
       </w:r>
     </w:p>
     <w:p>
@@ -2246,7 +2332,18 @@
           <w:szCs w:val="21"/>
           <w:lang w:val="en-GB" w:eastAsia="it-IT"/>
         </w:rPr>
-        <w:t xml:space="preserve">    E value</w:t>
+        <w:t xml:space="preserve">    E </w:t>
+      </w:r>
+      <w:proofErr w:type="gramStart"/>
+      <w:r>
+        <w:rPr>
+          <w:rFonts w:ascii="Courier New" w:eastAsia="Times New Roman" w:hAnsi="Courier New" w:cs="Courier New"/>
+          <w:color w:val="000000"/>
+          <w:sz w:val="21"/>
+          <w:szCs w:val="21"/>
+          <w:lang w:val="en-GB" w:eastAsia="it-IT"/>
+        </w:rPr>
+        <w:t>value</w:t>
       </w:r>
       <w:r>
         <w:rPr>
@@ -2258,6 +2355,7 @@
         </w:rPr>
         <w:t>;</w:t>
       </w:r>
+      <w:proofErr w:type="gramEnd"/>
     </w:p>
     <w:p>
       <w:pPr>
@@ -2344,7 +2442,18 @@
           <w:szCs w:val="21"/>
           <w:lang w:val="en-GB" w:eastAsia="it-IT"/>
         </w:rPr>
-        <w:t xml:space="preserve"> next</w:t>
+        <w:t xml:space="preserve"> </w:t>
+      </w:r>
+      <w:proofErr w:type="gramStart"/>
+      <w:r>
+        <w:rPr>
+          <w:rFonts w:ascii="Courier New" w:eastAsia="Times New Roman" w:hAnsi="Courier New" w:cs="Courier New"/>
+          <w:color w:val="000000"/>
+          <w:sz w:val="21"/>
+          <w:szCs w:val="21"/>
+          <w:lang w:val="en-GB" w:eastAsia="it-IT"/>
+        </w:rPr>
+        <w:t>next</w:t>
       </w:r>
       <w:r>
         <w:rPr>
@@ -2356,6 +2465,7 @@
         </w:rPr>
         <w:t>;</w:t>
       </w:r>
+      <w:proofErr w:type="gramEnd"/>
     </w:p>
     <w:p>
       <w:pPr>
@@ -2619,7 +2729,21 @@
         <w:rPr>
           <w:lang w:val="en-GB"/>
         </w:rPr>
-        <w:t xml:space="preserve">create an object of the List class, we have to pass the </w:t>
+        <w:t xml:space="preserve">create an object of the List class, we </w:t>
+      </w:r>
+      <w:proofErr w:type="gramStart"/>
+      <w:r>
+        <w:rPr>
+          <w:lang w:val="en-GB"/>
+        </w:rPr>
+        <w:t>have to</w:t>
+      </w:r>
+      <w:proofErr w:type="gramEnd"/>
+      <w:r>
+        <w:rPr>
+          <w:lang w:val="en-GB"/>
+        </w:rPr>
+        <w:t xml:space="preserve"> pass the </w:t>
       </w:r>
       <w:r>
         <w:rPr>
@@ -2778,6 +2902,7 @@
         </w:rPr>
         <w:t xml:space="preserve"> </w:t>
       </w:r>
+      <w:proofErr w:type="spellStart"/>
       <w:r>
         <w:rPr>
           <w:rStyle w:val="n"/>
@@ -2788,6 +2913,7 @@
         </w:rPr>
         <w:t>ArrayList</w:t>
       </w:r>
+      <w:proofErr w:type="spellEnd"/>
       <w:r>
         <w:rPr>
           <w:rStyle w:val="o"/>
@@ -2808,6 +2934,7 @@
         </w:rPr>
         <w:t>String</w:t>
       </w:r>
+      <w:proofErr w:type="gramStart"/>
       <w:r>
         <w:rPr>
           <w:rStyle w:val="o"/>
@@ -2818,6 +2945,7 @@
         </w:rPr>
         <w:t>&gt;(</w:t>
       </w:r>
+      <w:proofErr w:type="gramEnd"/>
       <w:r>
         <w:rPr>
           <w:rStyle w:val="o"/>
@@ -2846,6 +2974,7 @@
           <w:lang w:val="en-GB"/>
         </w:rPr>
       </w:pPr>
+      <w:proofErr w:type="spellStart"/>
       <w:r>
         <w:rPr>
           <w:rStyle w:val="n"/>
@@ -2876,6 +3005,7 @@
         </w:rPr>
         <w:t>add</w:t>
       </w:r>
+      <w:proofErr w:type="spellEnd"/>
       <w:r>
         <w:rPr>
           <w:rStyle w:val="o"/>
@@ -2896,6 +3026,7 @@
         </w:rPr>
         <w:t>"test"</w:t>
       </w:r>
+      <w:proofErr w:type="gramStart"/>
       <w:r>
         <w:rPr>
           <w:rStyle w:val="o"/>
@@ -2906,6 +3037,7 @@
         </w:rPr>
         <w:t>);</w:t>
       </w:r>
+      <w:proofErr w:type="gramEnd"/>
     </w:p>
     <w:p>
       <w:pPr>
@@ -2943,6 +3075,7 @@
         </w:rPr>
         <w:t xml:space="preserve"> </w:t>
       </w:r>
+      <w:proofErr w:type="spellStart"/>
       <w:r>
         <w:rPr>
           <w:rStyle w:val="n"/>
@@ -2953,6 +3086,7 @@
         </w:rPr>
         <w:t>i</w:t>
       </w:r>
+      <w:proofErr w:type="spellEnd"/>
       <w:r>
         <w:rPr>
           <w:color w:val="000000"/>
@@ -2981,6 +3115,8 @@
         </w:rPr>
         <w:t xml:space="preserve"> </w:t>
       </w:r>
+      <w:proofErr w:type="spellStart"/>
+      <w:proofErr w:type="gramStart"/>
       <w:r>
         <w:rPr>
           <w:rStyle w:val="n"/>
@@ -3011,6 +3147,7 @@
         </w:rPr>
         <w:t>get</w:t>
       </w:r>
+      <w:proofErr w:type="spellEnd"/>
       <w:r>
         <w:rPr>
           <w:rStyle w:val="o"/>
@@ -3021,6 +3158,7 @@
         </w:rPr>
         <w:t>(</w:t>
       </w:r>
+      <w:proofErr w:type="gramEnd"/>
       <w:r>
         <w:rPr>
           <w:rStyle w:val="mi"/>
@@ -3117,7 +3255,21 @@
         <w:rPr>
           <w:lang w:val="en-GB"/>
         </w:rPr>
-        <w:t>we don't have to pass an actual type argument to a generic method. The compiler infers the type argument for us, based on the types of the actual arguments. It will generally infer the most specific type argument that will make the call type-correct.</w:t>
+        <w:t xml:space="preserve">we don't have to pass an actual type argument to a generic method. The compiler infers the type argument for us, based on the types of the actual arguments. It will generally infer the most specific type argument that will make the call </w:t>
+      </w:r>
+      <w:proofErr w:type="gramStart"/>
+      <w:r>
+        <w:rPr>
+          <w:lang w:val="en-GB"/>
+        </w:rPr>
+        <w:t>type-correct</w:t>
+      </w:r>
+      <w:proofErr w:type="gramEnd"/>
+      <w:r>
+        <w:rPr>
+          <w:lang w:val="en-GB"/>
+        </w:rPr>
+        <w:t>.</w:t>
       </w:r>
     </w:p>
     <w:p>
@@ -3201,6 +3353,7 @@
         </w:rPr>
         <w:t xml:space="preserve">system Java has. Java indeed provides </w:t>
       </w:r>
+      <w:proofErr w:type="spellStart"/>
       <w:r>
         <w:rPr>
           <w:i/>
@@ -3209,6 +3362,7 @@
         <w:lastRenderedPageBreak/>
         <w:t>subclassing</w:t>
       </w:r>
+      <w:proofErr w:type="spellEnd"/>
       <w:r>
         <w:rPr>
           <w:i/>
@@ -3226,7 +3380,21 @@
         <w:rPr>
           <w:lang w:val="en-GB"/>
         </w:rPr>
-        <w:t xml:space="preserve"> The subclassing relation we observe in Java is </w:t>
+        <w:t xml:space="preserve"> The </w:t>
+      </w:r>
+      <w:proofErr w:type="spellStart"/>
+      <w:r>
+        <w:rPr>
+          <w:lang w:val="en-GB"/>
+        </w:rPr>
+        <w:t>subclassing</w:t>
+      </w:r>
+      <w:proofErr w:type="spellEnd"/>
+      <w:r>
+        <w:rPr>
+          <w:lang w:val="en-GB"/>
+        </w:rPr>
+        <w:t xml:space="preserve"> relation we observe in Java is </w:t>
       </w:r>
       <w:r>
         <w:rPr>
@@ -3338,7 +3506,21 @@
         <w:rPr>
           <w:lang w:val="en-GB"/>
         </w:rPr>
-        <w:t xml:space="preserve">  All the user defined classes, if not already subclass of another class, are actually a subtype of the class </w:t>
+        <w:t xml:space="preserve">  All the user defined classes, if not already subclass of another class, are </w:t>
+      </w:r>
+      <w:proofErr w:type="gramStart"/>
+      <w:r>
+        <w:rPr>
+          <w:lang w:val="en-GB"/>
+        </w:rPr>
+        <w:t>actually a</w:t>
+      </w:r>
+      <w:proofErr w:type="gramEnd"/>
+      <w:r>
+        <w:rPr>
+          <w:lang w:val="en-GB"/>
+        </w:rPr>
+        <w:t xml:space="preserve"> subtype of the class </w:t>
       </w:r>
       <w:r>
         <w:rPr>
@@ -3363,7 +3545,21 @@
         <w:rPr>
           <w:lang w:val="en-GB"/>
         </w:rPr>
-        <w:t>Snippet 3, an instance of the ArrayList class is assigned to a List object.</w:t>
+        <w:t xml:space="preserve">Snippet 3, an instance of the </w:t>
+      </w:r>
+      <w:proofErr w:type="spellStart"/>
+      <w:r>
+        <w:rPr>
+          <w:lang w:val="en-GB"/>
+        </w:rPr>
+        <w:t>ArrayList</w:t>
+      </w:r>
+      <w:proofErr w:type="spellEnd"/>
+      <w:r>
+        <w:rPr>
+          <w:lang w:val="en-GB"/>
+        </w:rPr>
+        <w:t xml:space="preserve"> class is assigned to a List object.</w:t>
       </w:r>
       <w:r>
         <w:rPr>
@@ -3630,7 +3826,21 @@
         <w:rPr>
           <w:lang w:val="en-GB"/>
         </w:rPr>
-        <w:t xml:space="preserve"> This is done through the so called vtable.</w:t>
+        <w:t xml:space="preserve"> This is done through the so called </w:t>
+      </w:r>
+      <w:proofErr w:type="spellStart"/>
+      <w:r>
+        <w:rPr>
+          <w:lang w:val="en-GB"/>
+        </w:rPr>
+        <w:t>vtable</w:t>
+      </w:r>
+      <w:proofErr w:type="spellEnd"/>
+      <w:r>
+        <w:rPr>
+          <w:lang w:val="en-GB"/>
+        </w:rPr>
+        <w:t>.</w:t>
       </w:r>
       <w:r>
         <w:rPr>
@@ -3655,7 +3865,21 @@
         <w:rPr>
           <w:lang w:val="en-GB"/>
         </w:rPr>
-        <w:t xml:space="preserve">If we want to prevent from extending a class or a method, we have to declare it </w:t>
+        <w:t xml:space="preserve">If we want to prevent from extending a class or a method, we </w:t>
+      </w:r>
+      <w:proofErr w:type="gramStart"/>
+      <w:r>
+        <w:rPr>
+          <w:lang w:val="en-GB"/>
+        </w:rPr>
+        <w:t>have to</w:t>
+      </w:r>
+      <w:proofErr w:type="gramEnd"/>
+      <w:r>
+        <w:rPr>
+          <w:lang w:val="en-GB"/>
+        </w:rPr>
+        <w:t xml:space="preserve"> declare it </w:t>
       </w:r>
       <w:r>
         <w:rPr>
@@ -3739,7 +3963,21 @@
         <w:rPr>
           <w:lang w:val="en-GB"/>
         </w:rPr>
-        <w:t xml:space="preserve"> to allow for multiple inheritance. An interface is much similar to a class, </w:t>
+        <w:t xml:space="preserve"> to allow for multiple inheritance. An interface is much </w:t>
+      </w:r>
+      <w:proofErr w:type="gramStart"/>
+      <w:r>
+        <w:rPr>
+          <w:lang w:val="en-GB"/>
+        </w:rPr>
+        <w:t>similar to</w:t>
+      </w:r>
+      <w:proofErr w:type="gramEnd"/>
+      <w:r>
+        <w:rPr>
+          <w:lang w:val="en-GB"/>
+        </w:rPr>
+        <w:t xml:space="preserve"> a class, </w:t>
       </w:r>
       <w:r>
         <w:rPr>
@@ -3873,7 +4111,21 @@
         <w:rPr>
           <w:lang w:val="en-GB"/>
         </w:rPr>
-        <w:t>The Liskov Substitution Principle</w:t>
+        <w:t xml:space="preserve">The </w:t>
+      </w:r>
+      <w:proofErr w:type="spellStart"/>
+      <w:r>
+        <w:rPr>
+          <w:lang w:val="en-GB"/>
+        </w:rPr>
+        <w:t>Liskov</w:t>
+      </w:r>
+      <w:proofErr w:type="spellEnd"/>
+      <w:r>
+        <w:rPr>
+          <w:lang w:val="en-GB"/>
+        </w:rPr>
+        <w:t xml:space="preserve"> Substitution Principle</w:t>
       </w:r>
       <w:r>
         <w:rPr>
@@ -4139,6 +4391,7 @@
         </w:rPr>
         <w:t xml:space="preserve">child </w:t>
       </w:r>
+      <w:proofErr w:type="spellStart"/>
       <w:r>
         <w:rPr>
           <w:rFonts w:ascii="Courier New" w:eastAsia="Times New Roman" w:hAnsi="Courier New" w:cs="Courier New"/>
@@ -4151,15 +4404,27 @@
         </w:rPr>
         <w:t>instanceof</w:t>
       </w:r>
-      <w:r>
-        <w:rPr>
-          <w:rFonts w:ascii="Courier New" w:eastAsia="Times New Roman" w:hAnsi="Courier New" w:cs="Courier New"/>
-          <w:color w:val="000000"/>
-          <w:sz w:val="21"/>
-          <w:szCs w:val="21"/>
-          <w:lang w:val="en-GB" w:eastAsia="it-IT"/>
-        </w:rPr>
-        <w:t xml:space="preserve"> Apple </w:t>
+      <w:proofErr w:type="spellEnd"/>
+      <w:r>
+        <w:rPr>
+          <w:rFonts w:ascii="Courier New" w:eastAsia="Times New Roman" w:hAnsi="Courier New" w:cs="Courier New"/>
+          <w:color w:val="000000"/>
+          <w:sz w:val="21"/>
+          <w:szCs w:val="21"/>
+          <w:lang w:val="en-GB" w:eastAsia="it-IT"/>
+        </w:rPr>
+        <w:t xml:space="preserve"> </w:t>
+      </w:r>
+      <w:proofErr w:type="gramStart"/>
+      <w:r>
+        <w:rPr>
+          <w:rFonts w:ascii="Courier New" w:eastAsia="Times New Roman" w:hAnsi="Courier New" w:cs="Courier New"/>
+          <w:color w:val="000000"/>
+          <w:sz w:val="21"/>
+          <w:szCs w:val="21"/>
+          <w:lang w:val="en-GB" w:eastAsia="it-IT"/>
+        </w:rPr>
+        <w:t xml:space="preserve">Apple </w:t>
       </w:r>
       <w:r>
         <w:rPr>
@@ -4171,6 +4436,7 @@
         </w:rPr>
         <w:t>)</w:t>
       </w:r>
+      <w:proofErr w:type="gramEnd"/>
     </w:p>
     <w:p>
       <w:pPr>
@@ -4275,7 +4541,18 @@
           <w:szCs w:val="21"/>
           <w:lang w:val="en-GB" w:eastAsia="it-IT"/>
         </w:rPr>
-        <w:t xml:space="preserve">             System</w:t>
+        <w:t xml:space="preserve">             </w:t>
+      </w:r>
+      <w:proofErr w:type="spellStart"/>
+      <w:r>
+        <w:rPr>
+          <w:rFonts w:ascii="Courier New" w:eastAsia="Times New Roman" w:hAnsi="Courier New" w:cs="Courier New"/>
+          <w:color w:val="000000"/>
+          <w:sz w:val="21"/>
+          <w:szCs w:val="21"/>
+          <w:lang w:val="en-GB" w:eastAsia="it-IT"/>
+        </w:rPr>
+        <w:t>System</w:t>
       </w:r>
       <w:r>
         <w:rPr>
@@ -4317,6 +4594,7 @@
         </w:rPr>
         <w:t>println</w:t>
       </w:r>
+      <w:proofErr w:type="spellEnd"/>
       <w:r>
         <w:rPr>
           <w:rFonts w:ascii="Courier New" w:eastAsia="Times New Roman" w:hAnsi="Courier New" w:cs="Courier New"/>
@@ -4337,6 +4615,7 @@
         </w:rPr>
         <w:t>"it is an Apple"</w:t>
       </w:r>
+      <w:proofErr w:type="gramStart"/>
       <w:r>
         <w:rPr>
           <w:rFonts w:ascii="Courier New" w:eastAsia="Times New Roman" w:hAnsi="Courier New" w:cs="Courier New"/>
@@ -4347,6 +4626,7 @@
         </w:rPr>
         <w:t>);</w:t>
       </w:r>
+      <w:proofErr w:type="gramEnd"/>
     </w:p>
     <w:p>
       <w:pPr>
@@ -4483,7 +4763,21 @@
         <w:rPr>
           <w:lang w:val="en-GB"/>
         </w:rPr>
-        <w:t xml:space="preserve"> (also called downcasting)</w:t>
+        <w:t xml:space="preserve"> (also called </w:t>
+      </w:r>
+      <w:proofErr w:type="spellStart"/>
+      <w:r>
+        <w:rPr>
+          <w:lang w:val="en-GB"/>
+        </w:rPr>
+        <w:t>downcasting</w:t>
+      </w:r>
+      <w:proofErr w:type="spellEnd"/>
+      <w:r>
+        <w:rPr>
+          <w:lang w:val="en-GB"/>
+        </w:rPr>
+        <w:t>)</w:t>
       </w:r>
       <w:r>
         <w:rPr>
@@ -4591,6 +4885,7 @@
         </w:rPr>
         <w:t xml:space="preserve"> </w:t>
       </w:r>
+      <w:proofErr w:type="gramStart"/>
       <w:r>
         <w:rPr>
           <w:rFonts w:ascii="Courier New" w:eastAsia="Times New Roman" w:hAnsi="Courier New" w:cs="Courier New"/>
@@ -4611,7 +4906,18 @@
           <w:szCs w:val="21"/>
           <w:lang w:val="en-GB" w:eastAsia="it-IT"/>
         </w:rPr>
-        <w:t>{}</w:t>
+        <w:t>{</w:t>
+      </w:r>
+      <w:proofErr w:type="gramEnd"/>
+      <w:r>
+        <w:rPr>
+          <w:rFonts w:ascii="Courier New" w:eastAsia="Times New Roman" w:hAnsi="Courier New" w:cs="Courier New"/>
+          <w:color w:val="666666"/>
+          <w:sz w:val="21"/>
+          <w:szCs w:val="21"/>
+          <w:lang w:val="en-GB" w:eastAsia="it-IT"/>
+        </w:rPr>
+        <w:t>}</w:t>
       </w:r>
       <w:r>
         <w:rPr>
@@ -4759,7 +5065,18 @@
           <w:szCs w:val="21"/>
           <w:lang w:val="en-GB" w:eastAsia="it-IT"/>
         </w:rPr>
-        <w:t xml:space="preserve"> Fruit</w:t>
+        <w:t xml:space="preserve"> </w:t>
+      </w:r>
+      <w:proofErr w:type="gramStart"/>
+      <w:r>
+        <w:rPr>
+          <w:rFonts w:ascii="Courier New" w:eastAsia="Times New Roman" w:hAnsi="Courier New" w:cs="Courier New"/>
+          <w:color w:val="000000"/>
+          <w:sz w:val="21"/>
+          <w:szCs w:val="21"/>
+          <w:lang w:val="en-GB" w:eastAsia="it-IT"/>
+        </w:rPr>
+        <w:t>Fruit</w:t>
       </w:r>
       <w:r>
         <w:rPr>
@@ -4769,7 +5086,18 @@
           <w:szCs w:val="21"/>
           <w:lang w:val="en-GB" w:eastAsia="it-IT"/>
         </w:rPr>
-        <w:t>{}</w:t>
+        <w:t>{</w:t>
+      </w:r>
+      <w:proofErr w:type="gramEnd"/>
+      <w:r>
+        <w:rPr>
+          <w:rFonts w:ascii="Courier New" w:eastAsia="Times New Roman" w:hAnsi="Courier New" w:cs="Courier New"/>
+          <w:color w:val="666666"/>
+          <w:sz w:val="21"/>
+          <w:szCs w:val="21"/>
+          <w:lang w:val="en-GB" w:eastAsia="it-IT"/>
+        </w:rPr>
+        <w:t>}</w:t>
       </w:r>
       <w:r>
         <w:rPr>
@@ -4933,6 +5261,7 @@
         </w:rPr>
         <w:t xml:space="preserve"> </w:t>
       </w:r>
+      <w:proofErr w:type="gramStart"/>
       <w:r>
         <w:rPr>
           <w:rFonts w:ascii="Courier New" w:eastAsia="Times New Roman" w:hAnsi="Courier New" w:cs="Courier New"/>
@@ -4953,16 +5282,29 @@
         </w:rPr>
         <w:t>(</w:t>
       </w:r>
-      <w:r>
-        <w:rPr>
-          <w:rFonts w:ascii="Courier New" w:eastAsia="Times New Roman" w:hAnsi="Courier New" w:cs="Courier New"/>
-          <w:color w:val="000000"/>
-          <w:sz w:val="21"/>
-          <w:szCs w:val="21"/>
-          <w:lang w:val="en-GB" w:eastAsia="it-IT"/>
-        </w:rPr>
-        <w:t>String args</w:t>
-      </w:r>
+      <w:proofErr w:type="gramEnd"/>
+      <w:r>
+        <w:rPr>
+          <w:rFonts w:ascii="Courier New" w:eastAsia="Times New Roman" w:hAnsi="Courier New" w:cs="Courier New"/>
+          <w:color w:val="000000"/>
+          <w:sz w:val="21"/>
+          <w:szCs w:val="21"/>
+          <w:lang w:val="en-GB" w:eastAsia="it-IT"/>
+        </w:rPr>
+        <w:t xml:space="preserve">String </w:t>
+      </w:r>
+      <w:proofErr w:type="spellStart"/>
+      <w:r>
+        <w:rPr>
+          <w:rFonts w:ascii="Courier New" w:eastAsia="Times New Roman" w:hAnsi="Courier New" w:cs="Courier New"/>
+          <w:color w:val="000000"/>
+          <w:sz w:val="21"/>
+          <w:szCs w:val="21"/>
+          <w:lang w:val="en-GB" w:eastAsia="it-IT"/>
+        </w:rPr>
+        <w:t>args</w:t>
+      </w:r>
+      <w:proofErr w:type="spellEnd"/>
       <w:r>
         <w:rPr>
           <w:rFonts w:ascii="Courier New" w:eastAsia="Times New Roman" w:hAnsi="Courier New" w:cs="Courier New"/>
@@ -5051,7 +5393,33 @@
           <w:szCs w:val="21"/>
           <w:lang w:val="en-GB" w:eastAsia="it-IT"/>
         </w:rPr>
-        <w:t>// The following is an implicit upcast:</w:t>
+        <w:t xml:space="preserve">// The following is an implicit </w:t>
+      </w:r>
+      <w:proofErr w:type="spellStart"/>
+      <w:r>
+        <w:rPr>
+          <w:rFonts w:ascii="Courier New" w:eastAsia="Times New Roman" w:hAnsi="Courier New" w:cs="Courier New"/>
+          <w:i/>
+          <w:iCs/>
+          <w:color w:val="408080"/>
+          <w:sz w:val="21"/>
+          <w:szCs w:val="21"/>
+          <w:lang w:val="en-GB" w:eastAsia="it-IT"/>
+        </w:rPr>
+        <w:t>upcast</w:t>
+      </w:r>
+      <w:proofErr w:type="spellEnd"/>
+      <w:r>
+        <w:rPr>
+          <w:rFonts w:ascii="Courier New" w:eastAsia="Times New Roman" w:hAnsi="Courier New" w:cs="Courier New"/>
+          <w:i/>
+          <w:iCs/>
+          <w:color w:val="408080"/>
+          <w:sz w:val="21"/>
+          <w:szCs w:val="21"/>
+          <w:lang w:val="en-GB" w:eastAsia="it-IT"/>
+        </w:rPr>
+        <w:t>:</w:t>
       </w:r>
     </w:p>
     <w:p>
@@ -5141,7 +5509,18 @@
           <w:szCs w:val="21"/>
           <w:lang w:val="en-GB" w:eastAsia="it-IT"/>
         </w:rPr>
-        <w:t xml:space="preserve"> Apple</w:t>
+        <w:t xml:space="preserve"> </w:t>
+      </w:r>
+      <w:proofErr w:type="gramStart"/>
+      <w:r>
+        <w:rPr>
+          <w:rFonts w:ascii="Courier New" w:eastAsia="Times New Roman" w:hAnsi="Courier New" w:cs="Courier New"/>
+          <w:color w:val="000000"/>
+          <w:sz w:val="21"/>
+          <w:szCs w:val="21"/>
+          <w:lang w:val="en-GB" w:eastAsia="it-IT"/>
+        </w:rPr>
+        <w:t>Apple</w:t>
       </w:r>
       <w:r>
         <w:rPr>
@@ -5151,7 +5530,18 @@
           <w:szCs w:val="21"/>
           <w:lang w:val="en-GB" w:eastAsia="it-IT"/>
         </w:rPr>
-        <w:t>();</w:t>
+        <w:t>(</w:t>
+      </w:r>
+      <w:proofErr w:type="gramEnd"/>
+      <w:r>
+        <w:rPr>
+          <w:rFonts w:ascii="Courier New" w:eastAsia="Times New Roman" w:hAnsi="Courier New" w:cs="Courier New"/>
+          <w:color w:val="666666"/>
+          <w:sz w:val="21"/>
+          <w:szCs w:val="21"/>
+          <w:lang w:val="en-GB" w:eastAsia="it-IT"/>
+        </w:rPr>
+        <w:t>);</w:t>
       </w:r>
     </w:p>
     <w:p>
@@ -5467,6 +5857,7 @@
         </w:rPr>
         <w:t>)</w:t>
       </w:r>
+      <w:proofErr w:type="gramStart"/>
       <w:r>
         <w:rPr>
           <w:rFonts w:ascii="Courier New" w:eastAsia="Times New Roman" w:hAnsi="Courier New" w:cs="Courier New"/>
@@ -5487,6 +5878,7 @@
         </w:rPr>
         <w:t>;</w:t>
       </w:r>
+      <w:proofErr w:type="gramEnd"/>
     </w:p>
     <w:p>
       <w:pPr>
@@ -5714,12 +6106,21 @@
           <w:lang w:val="en-GB"/>
         </w:rPr>
       </w:pPr>
+      <w:proofErr w:type="gramStart"/>
       <w:r>
         <w:rPr>
           <w:rFonts w:ascii="Courier New" w:hAnsi="Courier New" w:cs="Courier New"/>
           <w:lang w:val="en-GB"/>
         </w:rPr>
-        <w:t>Wait()</w:t>
+        <w:t>Wait(</w:t>
+      </w:r>
+      <w:proofErr w:type="gramEnd"/>
+      <w:r>
+        <w:rPr>
+          <w:rFonts w:ascii="Courier New" w:hAnsi="Courier New" w:cs="Courier New"/>
+          <w:lang w:val="en-GB"/>
+        </w:rPr>
+        <w:t>)</w:t>
       </w:r>
       <w:r>
         <w:rPr>
@@ -5745,13 +6146,43 @@
         <w:rPr>
           <w:lang w:val="en-GB"/>
         </w:rPr>
-        <w:t xml:space="preserve">These two methods can be called only inside a synchronized block of code. Wait() suspends the current thread and releases the lock, while notify awakes a suspended task, if it exists. The synchronized keyword is not inherited by the subclasses. </w:t>
-      </w:r>
-      <w:r>
-        <w:rPr>
-          <w:lang w:val="en-GB"/>
-        </w:rPr>
-        <w:t>With Java 5, more advanced concepts have been introduced, in the Java.util.concurrent library, which allows to create ad hoc “lock” objects and atomic objects.</w:t>
+        <w:t xml:space="preserve">These two methods can be called only inside a synchronized block of code. </w:t>
+      </w:r>
+      <w:proofErr w:type="gramStart"/>
+      <w:r>
+        <w:rPr>
+          <w:lang w:val="en-GB"/>
+        </w:rPr>
+        <w:t>Wait(</w:t>
+      </w:r>
+      <w:proofErr w:type="gramEnd"/>
+      <w:r>
+        <w:rPr>
+          <w:lang w:val="en-GB"/>
+        </w:rPr>
+        <w:t xml:space="preserve">) suspends the current thread and releases the lock, while notify awakes a suspended task, if it exists. The synchronized keyword is not inherited by the subclasses. </w:t>
+      </w:r>
+      <w:r>
+        <w:rPr>
+          <w:lang w:val="en-GB"/>
+        </w:rPr>
+        <w:t xml:space="preserve">With Java 5, more advanced concepts have been introduced, in the </w:t>
+      </w:r>
+      <w:proofErr w:type="spellStart"/>
+      <w:proofErr w:type="gramStart"/>
+      <w:r>
+        <w:rPr>
+          <w:lang w:val="en-GB"/>
+        </w:rPr>
+        <w:t>Java.util.concurrent</w:t>
+      </w:r>
+      <w:proofErr w:type="spellEnd"/>
+      <w:proofErr w:type="gramEnd"/>
+      <w:r>
+        <w:rPr>
+          <w:lang w:val="en-GB"/>
+        </w:rPr>
+        <w:t xml:space="preserve"> library, which allows to create ad hoc “lock” objects and atomic objects.</w:t>
       </w:r>
       <w:r>
         <w:rPr>
@@ -5844,13 +6275,24 @@
         </w:rPr>
         <w:t>To allow for functional programming without interfering with other features of the language, Java has included a library (</w:t>
       </w:r>
+      <w:proofErr w:type="spellStart"/>
+      <w:proofErr w:type="gramStart"/>
       <w:r>
         <w:rPr>
           <w:i/>
           <w:lang w:val="en-GB"/>
         </w:rPr>
-        <w:t>java.util.function</w:t>
-      </w:r>
+        <w:t>java.util</w:t>
+      </w:r>
+      <w:proofErr w:type="gramEnd"/>
+      <w:r>
+        <w:rPr>
+          <w:i/>
+          <w:lang w:val="en-GB"/>
+        </w:rPr>
+        <w:t>.function</w:t>
+      </w:r>
+      <w:proofErr w:type="spellEnd"/>
       <w:r>
         <w:rPr>
           <w:lang w:val="en-GB"/>
@@ -6008,6 +6450,7 @@
         </w:rPr>
         <w:t xml:space="preserve"> </w:t>
       </w:r>
+      <w:proofErr w:type="gramStart"/>
       <w:r>
         <w:rPr>
           <w:rFonts w:ascii="Courier New" w:eastAsia="Times New Roman" w:hAnsi="Courier New" w:cs="Courier New"/>
@@ -6028,6 +6471,7 @@
         </w:rPr>
         <w:t>(</w:t>
       </w:r>
+      <w:proofErr w:type="gramEnd"/>
       <w:r>
         <w:rPr>
           <w:rFonts w:ascii="Courier New" w:eastAsia="Times New Roman" w:hAnsi="Courier New" w:cs="Courier New"/>
@@ -6056,8 +6500,20 @@
           <w:szCs w:val="21"/>
           <w:lang w:val="en-GB" w:eastAsia="it-IT"/>
         </w:rPr>
-        <w:t xml:space="preserve"> args</w:t>
-      </w:r>
+        <w:t xml:space="preserve"> </w:t>
+      </w:r>
+      <w:proofErr w:type="spellStart"/>
+      <w:r>
+        <w:rPr>
+          <w:rFonts w:ascii="Courier New" w:eastAsia="Times New Roman" w:hAnsi="Courier New" w:cs="Courier New"/>
+          <w:color w:val="000000"/>
+          <w:sz w:val="21"/>
+          <w:szCs w:val="21"/>
+          <w:lang w:val="en-GB" w:eastAsia="it-IT"/>
+        </w:rPr>
+        <w:t>args</w:t>
+      </w:r>
+      <w:proofErr w:type="spellEnd"/>
       <w:r>
         <w:rPr>
           <w:rFonts w:ascii="Courier New" w:eastAsia="Times New Roman" w:hAnsi="Courier New" w:cs="Courier New"/>
@@ -6234,7 +6690,19 @@
           <w:szCs w:val="21"/>
           <w:lang w:val="en-GB" w:eastAsia="it-IT"/>
         </w:rPr>
-        <w:t xml:space="preserve"> s</w:t>
+        <w:t xml:space="preserve"> </w:t>
+      </w:r>
+      <w:proofErr w:type="spellStart"/>
+      <w:proofErr w:type="gramStart"/>
+      <w:r>
+        <w:rPr>
+          <w:rFonts w:ascii="Courier New" w:eastAsia="Times New Roman" w:hAnsi="Courier New" w:cs="Courier New"/>
+          <w:color w:val="000000"/>
+          <w:sz w:val="21"/>
+          <w:szCs w:val="21"/>
+          <w:lang w:val="en-GB" w:eastAsia="it-IT"/>
+        </w:rPr>
+        <w:t>s</w:t>
       </w:r>
       <w:r>
         <w:rPr>
@@ -6256,6 +6724,8 @@
         </w:rPr>
         <w:t>length</w:t>
       </w:r>
+      <w:proofErr w:type="spellEnd"/>
+      <w:proofErr w:type="gramEnd"/>
       <w:r>
         <w:rPr>
           <w:rFonts w:ascii="Courier New" w:eastAsia="Times New Roman" w:hAnsi="Courier New" w:cs="Courier New"/>
@@ -6350,7 +6820,18 @@
           <w:szCs w:val="21"/>
           <w:lang w:val="en-GB" w:eastAsia="it-IT"/>
         </w:rPr>
-        <w:t xml:space="preserve">    System</w:t>
+        <w:t xml:space="preserve">    </w:t>
+      </w:r>
+      <w:proofErr w:type="spellStart"/>
+      <w:r>
+        <w:rPr>
+          <w:rFonts w:ascii="Courier New" w:eastAsia="Times New Roman" w:hAnsi="Courier New" w:cs="Courier New"/>
+          <w:color w:val="000000"/>
+          <w:sz w:val="21"/>
+          <w:szCs w:val="21"/>
+          <w:lang w:val="en-GB" w:eastAsia="it-IT"/>
+        </w:rPr>
+        <w:t>System</w:t>
       </w:r>
       <w:r>
         <w:rPr>
@@ -6392,6 +6873,8 @@
         </w:rPr>
         <w:t>println</w:t>
       </w:r>
+      <w:proofErr w:type="spellEnd"/>
+      <w:proofErr w:type="gramStart"/>
       <w:r>
         <w:rPr>
           <w:rFonts w:ascii="Courier New" w:eastAsia="Times New Roman" w:hAnsi="Courier New" w:cs="Courier New"/>
@@ -6410,8 +6893,20 @@
           <w:szCs w:val="21"/>
           <w:lang w:val="en-GB" w:eastAsia="it-IT"/>
         </w:rPr>
-        <w:t xml:space="preserve"> length</w:t>
-      </w:r>
+        <w:t xml:space="preserve"> </w:t>
+      </w:r>
+      <w:proofErr w:type="spellStart"/>
+      <w:r>
+        <w:rPr>
+          <w:rFonts w:ascii="Courier New" w:eastAsia="Times New Roman" w:hAnsi="Courier New" w:cs="Courier New"/>
+          <w:color w:val="000000"/>
+          <w:sz w:val="21"/>
+          <w:szCs w:val="21"/>
+          <w:lang w:val="en-GB" w:eastAsia="it-IT"/>
+        </w:rPr>
+        <w:t>length</w:t>
+      </w:r>
+      <w:proofErr w:type="gramEnd"/>
       <w:r>
         <w:rPr>
           <w:rFonts w:ascii="Courier New" w:eastAsia="Times New Roman" w:hAnsi="Courier New" w:cs="Courier New"/>
@@ -6432,6 +6927,7 @@
         </w:rPr>
         <w:t>apply</w:t>
       </w:r>
+      <w:proofErr w:type="spellEnd"/>
       <w:r>
         <w:rPr>
           <w:rFonts w:ascii="Courier New" w:eastAsia="Times New Roman" w:hAnsi="Courier New" w:cs="Courier New"/>
@@ -6657,6 +7153,7 @@
         </w:rPr>
         <w:t xml:space="preserve"> </w:t>
       </w:r>
+      <w:proofErr w:type="spellStart"/>
       <w:r>
         <w:rPr>
           <w:rFonts w:ascii="Courier New" w:eastAsia="Times New Roman" w:hAnsi="Courier New" w:cs="Courier New"/>
@@ -6669,6 +7166,7 @@
         </w:rPr>
         <w:t>CalculationWindow</w:t>
       </w:r>
+      <w:proofErr w:type="spellEnd"/>
       <w:r>
         <w:rPr>
           <w:rFonts w:ascii="Courier New" w:eastAsia="Times New Roman" w:hAnsi="Courier New" w:cs="Courier New"/>
@@ -6699,7 +7197,29 @@
           <w:szCs w:val="21"/>
           <w:lang w:val="en-GB" w:eastAsia="it-IT"/>
         </w:rPr>
-        <w:t xml:space="preserve"> JFrame </w:t>
+        <w:t xml:space="preserve"> </w:t>
+      </w:r>
+      <w:proofErr w:type="spellStart"/>
+      <w:r>
+        <w:rPr>
+          <w:rFonts w:ascii="Courier New" w:eastAsia="Times New Roman" w:hAnsi="Courier New" w:cs="Courier New"/>
+          <w:color w:val="000000"/>
+          <w:sz w:val="21"/>
+          <w:szCs w:val="21"/>
+          <w:lang w:val="en-GB" w:eastAsia="it-IT"/>
+        </w:rPr>
+        <w:t>JFrame</w:t>
+      </w:r>
+      <w:proofErr w:type="spellEnd"/>
+      <w:r>
+        <w:rPr>
+          <w:rFonts w:ascii="Courier New" w:eastAsia="Times New Roman" w:hAnsi="Courier New" w:cs="Courier New"/>
+          <w:color w:val="000000"/>
+          <w:sz w:val="21"/>
+          <w:szCs w:val="21"/>
+          <w:lang w:val="en-GB" w:eastAsia="it-IT"/>
+        </w:rPr>
+        <w:t xml:space="preserve"> </w:t>
       </w:r>
       <w:r>
         <w:rPr>
@@ -6821,7 +7341,18 @@
           <w:szCs w:val="21"/>
           <w:lang w:val="en-GB" w:eastAsia="it-IT"/>
         </w:rPr>
-        <w:t xml:space="preserve"> result</w:t>
+        <w:t xml:space="preserve"> </w:t>
+      </w:r>
+      <w:proofErr w:type="gramStart"/>
+      <w:r>
+        <w:rPr>
+          <w:rFonts w:ascii="Courier New" w:eastAsia="Times New Roman" w:hAnsi="Courier New" w:cs="Courier New"/>
+          <w:color w:val="000000"/>
+          <w:sz w:val="21"/>
+          <w:szCs w:val="21"/>
+          <w:lang w:val="en-GB" w:eastAsia="it-IT"/>
+        </w:rPr>
+        <w:t>result</w:t>
       </w:r>
       <w:r>
         <w:rPr>
@@ -6833,6 +7364,7 @@
         </w:rPr>
         <w:t>;</w:t>
       </w:r>
+      <w:proofErr w:type="gramEnd"/>
     </w:p>
     <w:p>
       <w:pPr>
@@ -6981,6 +7513,8 @@
         </w:rPr>
         <w:t xml:space="preserve"> </w:t>
       </w:r>
+      <w:proofErr w:type="spellStart"/>
+      <w:proofErr w:type="gramStart"/>
       <w:r>
         <w:rPr>
           <w:rFonts w:ascii="Courier New" w:eastAsia="Times New Roman" w:hAnsi="Courier New" w:cs="Courier New"/>
@@ -6991,6 +7525,7 @@
         </w:rPr>
         <w:t>calculateInSeparateThread</w:t>
       </w:r>
+      <w:proofErr w:type="spellEnd"/>
       <w:r>
         <w:rPr>
           <w:rFonts w:ascii="Courier New" w:eastAsia="Times New Roman" w:hAnsi="Courier New" w:cs="Courier New"/>
@@ -7001,6 +7536,7 @@
         </w:rPr>
         <w:t>(</w:t>
       </w:r>
+      <w:proofErr w:type="gramEnd"/>
       <w:r>
         <w:rPr>
           <w:rFonts w:ascii="Courier New" w:eastAsia="Times New Roman" w:hAnsi="Courier New" w:cs="Courier New"/>
@@ -7021,8 +7557,20 @@
           <w:szCs w:val="21"/>
           <w:lang w:val="en-GB" w:eastAsia="it-IT"/>
         </w:rPr>
-        <w:t xml:space="preserve"> URI uri</w:t>
-      </w:r>
+        <w:t xml:space="preserve"> URI </w:t>
+      </w:r>
+      <w:proofErr w:type="spellStart"/>
+      <w:r>
+        <w:rPr>
+          <w:rFonts w:ascii="Courier New" w:eastAsia="Times New Roman" w:hAnsi="Courier New" w:cs="Courier New"/>
+          <w:color w:val="000000"/>
+          <w:sz w:val="21"/>
+          <w:szCs w:val="21"/>
+          <w:lang w:val="en-GB" w:eastAsia="it-IT"/>
+        </w:rPr>
+        <w:t>uri</w:t>
+      </w:r>
+      <w:proofErr w:type="spellEnd"/>
       <w:r>
         <w:rPr>
           <w:rFonts w:ascii="Courier New" w:eastAsia="Times New Roman" w:hAnsi="Courier New" w:cs="Courier New"/>
@@ -7111,7 +7659,33 @@
           <w:szCs w:val="21"/>
           <w:lang w:val="en-GB" w:eastAsia="it-IT"/>
         </w:rPr>
-        <w:t>// The code () -&gt; { /* code */ } is a closure.</w:t>
+        <w:t xml:space="preserve">// The code () -&gt; </w:t>
+      </w:r>
+      <w:proofErr w:type="gramStart"/>
+      <w:r>
+        <w:rPr>
+          <w:rFonts w:ascii="Courier New" w:eastAsia="Times New Roman" w:hAnsi="Courier New" w:cs="Courier New"/>
+          <w:i/>
+          <w:iCs/>
+          <w:color w:val="408080"/>
+          <w:sz w:val="21"/>
+          <w:szCs w:val="21"/>
+          <w:lang w:val="en-GB" w:eastAsia="it-IT"/>
+        </w:rPr>
+        <w:t>{ /</w:t>
+      </w:r>
+      <w:proofErr w:type="gramEnd"/>
+      <w:r>
+        <w:rPr>
+          <w:rFonts w:ascii="Courier New" w:eastAsia="Times New Roman" w:hAnsi="Courier New" w:cs="Courier New"/>
+          <w:i/>
+          <w:iCs/>
+          <w:color w:val="408080"/>
+          <w:sz w:val="21"/>
+          <w:szCs w:val="21"/>
+          <w:lang w:val="en-GB" w:eastAsia="it-IT"/>
+        </w:rPr>
+        <w:t>* code */ } is a closure.</w:t>
       </w:r>
     </w:p>
     <w:p>
@@ -7181,7 +7755,18 @@
           <w:szCs w:val="21"/>
           <w:lang w:val="en-GB" w:eastAsia="it-IT"/>
         </w:rPr>
-        <w:t xml:space="preserve"> Thread</w:t>
+        <w:t xml:space="preserve"> </w:t>
+      </w:r>
+      <w:proofErr w:type="gramStart"/>
+      <w:r>
+        <w:rPr>
+          <w:rFonts w:ascii="Courier New" w:eastAsia="Times New Roman" w:hAnsi="Courier New" w:cs="Courier New"/>
+          <w:color w:val="000000"/>
+          <w:sz w:val="21"/>
+          <w:szCs w:val="21"/>
+          <w:lang w:val="en-GB" w:eastAsia="it-IT"/>
+        </w:rPr>
+        <w:t>Thread</w:t>
       </w:r>
       <w:r>
         <w:rPr>
@@ -7191,7 +7776,18 @@
           <w:szCs w:val="21"/>
           <w:lang w:val="en-GB" w:eastAsia="it-IT"/>
         </w:rPr>
-        <w:t>(()</w:t>
+        <w:t>(</w:t>
+      </w:r>
+      <w:proofErr w:type="gramEnd"/>
+      <w:r>
+        <w:rPr>
+          <w:rFonts w:ascii="Courier New" w:eastAsia="Times New Roman" w:hAnsi="Courier New" w:cs="Courier New"/>
+          <w:color w:val="666666"/>
+          <w:sz w:val="21"/>
+          <w:szCs w:val="21"/>
+          <w:lang w:val="en-GB" w:eastAsia="it-IT"/>
+        </w:rPr>
+        <w:t>()</w:t>
       </w:r>
       <w:r>
         <w:rPr>
@@ -7291,6 +7887,7 @@
         </w:rPr>
         <w:t>(</w:t>
       </w:r>
+      <w:proofErr w:type="spellStart"/>
       <w:r>
         <w:rPr>
           <w:rFonts w:ascii="Courier New" w:eastAsia="Times New Roman" w:hAnsi="Courier New" w:cs="Courier New"/>
@@ -7301,6 +7898,8 @@
         </w:rPr>
         <w:t>uri</w:t>
       </w:r>
+      <w:proofErr w:type="spellEnd"/>
+      <w:proofErr w:type="gramStart"/>
       <w:r>
         <w:rPr>
           <w:rFonts w:ascii="Courier New" w:eastAsia="Times New Roman" w:hAnsi="Courier New" w:cs="Courier New"/>
@@ -7311,6 +7910,7 @@
         </w:rPr>
         <w:t>);</w:t>
       </w:r>
+      <w:proofErr w:type="gramEnd"/>
     </w:p>
     <w:p>
       <w:pPr>
@@ -7399,6 +7999,7 @@
         </w:rPr>
         <w:t xml:space="preserve"> </w:t>
       </w:r>
+      <w:proofErr w:type="gramStart"/>
       <w:r>
         <w:rPr>
           <w:rFonts w:ascii="Courier New" w:eastAsia="Times New Roman" w:hAnsi="Courier New" w:cs="Courier New"/>
@@ -7409,6 +8010,7 @@
         </w:rPr>
         <w:t>10;</w:t>
       </w:r>
+      <w:proofErr w:type="gramEnd"/>
     </w:p>
     <w:p>
       <w:pPr>
@@ -7465,7 +8067,18 @@
           <w:szCs w:val="21"/>
           <w:lang w:val="en-GB" w:eastAsia="it-IT"/>
         </w:rPr>
-        <w:t>}).</w:t>
+        <w:t>}</w:t>
+      </w:r>
+      <w:proofErr w:type="gramStart"/>
+      <w:r>
+        <w:rPr>
+          <w:rFonts w:ascii="Courier New" w:eastAsia="Times New Roman" w:hAnsi="Courier New" w:cs="Courier New"/>
+          <w:color w:val="666666"/>
+          <w:sz w:val="21"/>
+          <w:szCs w:val="21"/>
+          <w:lang w:val="en-GB" w:eastAsia="it-IT"/>
+        </w:rPr>
+        <w:t>).</w:t>
       </w:r>
       <w:r>
         <w:rPr>
@@ -7477,6 +8090,7 @@
         </w:rPr>
         <w:t>start</w:t>
       </w:r>
+      <w:proofErr w:type="gramEnd"/>
       <w:r>
         <w:rPr>
           <w:rFonts w:ascii="Courier New" w:eastAsia="Times New Roman" w:hAnsi="Courier New" w:cs="Courier New"/>
@@ -7713,6 +8327,7 @@
         </w:rPr>
         <w:t xml:space="preserve"> syntax, along with the </w:t>
       </w:r>
+      <w:proofErr w:type="gramStart"/>
       <w:r>
         <w:rPr>
           <w:i/>
@@ -7720,6 +8335,7 @@
         </w:rPr>
         <w:t>throws</w:t>
       </w:r>
+      <w:proofErr w:type="gramEnd"/>
       <w:r>
         <w:rPr>
           <w:lang w:val="en-GB"/>
@@ -7730,7 +8346,21 @@
         <w:rPr>
           <w:lang w:val="en-GB"/>
         </w:rPr>
-        <w:t>The Error class (along with the RunTimeException class, a subclass of Exception) consists of</w:t>
+        <w:t xml:space="preserve">The Error class (along with the </w:t>
+      </w:r>
+      <w:proofErr w:type="spellStart"/>
+      <w:r>
+        <w:rPr>
+          <w:lang w:val="en-GB"/>
+        </w:rPr>
+        <w:t>RunTimeException</w:t>
+      </w:r>
+      <w:proofErr w:type="spellEnd"/>
+      <w:r>
+        <w:rPr>
+          <w:lang w:val="en-GB"/>
+        </w:rPr>
+        <w:t xml:space="preserve"> class, a subclass of Exception) consists of</w:t>
       </w:r>
       <w:r>
         <w:rPr>
@@ -7826,7 +8456,21 @@
         <w:rPr>
           <w:lang w:val="en-GB"/>
         </w:rPr>
-        <w:t xml:space="preserve"> via the throws syntax</w:t>
+        <w:t xml:space="preserve"> via the </w:t>
+      </w:r>
+      <w:proofErr w:type="gramStart"/>
+      <w:r>
+        <w:rPr>
+          <w:lang w:val="en-GB"/>
+        </w:rPr>
+        <w:t>throws</w:t>
+      </w:r>
+      <w:proofErr w:type="gramEnd"/>
+      <w:r>
+        <w:rPr>
+          <w:lang w:val="en-GB"/>
+        </w:rPr>
+        <w:t xml:space="preserve"> syntax</w:t>
       </w:r>
       <w:r>
         <w:rPr>
@@ -7850,13 +8494,41 @@
         <w:rPr>
           <w:lang w:val="en-GB"/>
         </w:rPr>
-        <w:t>calls a method which throws some exceptions, it must handle then all the exceptions in a try catch block, otherwise it must add these to its own throws declaration.</w:t>
-      </w:r>
-      <w:r>
-        <w:rPr>
-          <w:lang w:val="en-GB"/>
-        </w:rPr>
-        <w:t xml:space="preserve"> A developer may want to handle also RunTimeExceptions and Errors, but it’s not forced to do so. If an exception is raised, if there exists a catch block which handles it, the code of this block is executed (if multiple </w:t>
+        <w:t xml:space="preserve">calls a method which throws some exceptions, it must handle then all the exceptions in a try catch block, otherwise it must add these to its own </w:t>
+      </w:r>
+      <w:proofErr w:type="gramStart"/>
+      <w:r>
+        <w:rPr>
+          <w:lang w:val="en-GB"/>
+        </w:rPr>
+        <w:t>throws</w:t>
+      </w:r>
+      <w:proofErr w:type="gramEnd"/>
+      <w:r>
+        <w:rPr>
+          <w:lang w:val="en-GB"/>
+        </w:rPr>
+        <w:t xml:space="preserve"> declaration.</w:t>
+      </w:r>
+      <w:r>
+        <w:rPr>
+          <w:lang w:val="en-GB"/>
+        </w:rPr>
+        <w:t xml:space="preserve"> A developer may want to handle also </w:t>
+      </w:r>
+      <w:proofErr w:type="spellStart"/>
+      <w:r>
+        <w:rPr>
+          <w:lang w:val="en-GB"/>
+        </w:rPr>
+        <w:t>RunTimeExceptions</w:t>
+      </w:r>
+      <w:proofErr w:type="spellEnd"/>
+      <w:r>
+        <w:rPr>
+          <w:lang w:val="en-GB"/>
+        </w:rPr>
+        <w:t xml:space="preserve"> and Errors, but it’s not forced to do so. If an exception is raised, if there exists a catch block which handles it, the code of this block is executed (if multiple </w:t>
       </w:r>
       <w:r>
         <w:rPr>
@@ -7895,6 +8567,7 @@
         </w:rPr>
         <w:t xml:space="preserve">The </w:t>
       </w:r>
+      <w:proofErr w:type="gramStart"/>
       <w:r>
         <w:rPr>
           <w:i/>
@@ -7902,6 +8575,7 @@
         </w:rPr>
         <w:t>finally</w:t>
       </w:r>
+      <w:proofErr w:type="gramEnd"/>
       <w:r>
         <w:rPr>
           <w:lang w:val="en-GB"/>
@@ -8065,7 +8739,31 @@
           <w:szCs w:val="21"/>
           <w:lang w:val="en-GB" w:eastAsia="it-IT"/>
         </w:rPr>
-        <w:t xml:space="preserve">    line = console.readLine();</w:t>
+        <w:t xml:space="preserve">    line = </w:t>
+      </w:r>
+      <w:proofErr w:type="spellStart"/>
+      <w:proofErr w:type="gramStart"/>
+      <w:r>
+        <w:rPr>
+          <w:rFonts w:ascii="Courier New" w:eastAsia="Times New Roman" w:hAnsi="Courier New" w:cs="Courier New"/>
+          <w:color w:val="000000"/>
+          <w:sz w:val="21"/>
+          <w:szCs w:val="21"/>
+          <w:lang w:val="en-GB" w:eastAsia="it-IT"/>
+        </w:rPr>
+        <w:t>console.readLine</w:t>
+      </w:r>
+      <w:proofErr w:type="spellEnd"/>
+      <w:proofErr w:type="gramEnd"/>
+      <w:r>
+        <w:rPr>
+          <w:rFonts w:ascii="Courier New" w:eastAsia="Times New Roman" w:hAnsi="Courier New" w:cs="Courier New"/>
+          <w:color w:val="000000"/>
+          <w:sz w:val="21"/>
+          <w:szCs w:val="21"/>
+          <w:lang w:val="en-GB" w:eastAsia="it-IT"/>
+        </w:rPr>
+        <w:t>();</w:t>
       </w:r>
     </w:p>
     <w:p>
@@ -8173,7 +8871,31 @@
           <w:szCs w:val="21"/>
           <w:lang w:val="en-GB" w:eastAsia="it-IT"/>
         </w:rPr>
-        <w:t xml:space="preserve"> (line.length() == </w:t>
+        <w:t xml:space="preserve"> (</w:t>
+      </w:r>
+      <w:proofErr w:type="spellStart"/>
+      <w:proofErr w:type="gramStart"/>
+      <w:r>
+        <w:rPr>
+          <w:rFonts w:ascii="Courier New" w:eastAsia="Times New Roman" w:hAnsi="Courier New" w:cs="Courier New"/>
+          <w:color w:val="000000"/>
+          <w:sz w:val="21"/>
+          <w:szCs w:val="21"/>
+          <w:lang w:val="en-GB" w:eastAsia="it-IT"/>
+        </w:rPr>
+        <w:t>line.length</w:t>
+      </w:r>
+      <w:proofErr w:type="spellEnd"/>
+      <w:proofErr w:type="gramEnd"/>
+      <w:r>
+        <w:rPr>
+          <w:rFonts w:ascii="Courier New" w:eastAsia="Times New Roman" w:hAnsi="Courier New" w:cs="Courier New"/>
+          <w:color w:val="000000"/>
+          <w:sz w:val="21"/>
+          <w:szCs w:val="21"/>
+          <w:lang w:val="en-GB" w:eastAsia="it-IT"/>
+        </w:rPr>
+        <w:t xml:space="preserve">() == </w:t>
       </w:r>
       <w:r>
         <w:rPr>
@@ -8287,6 +9009,8 @@
         </w:rPr>
         <w:t xml:space="preserve"> </w:t>
       </w:r>
+      <w:proofErr w:type="spellStart"/>
+      <w:proofErr w:type="gramStart"/>
       <w:r>
         <w:rPr>
           <w:rFonts w:ascii="Courier New" w:eastAsia="Times New Roman" w:hAnsi="Courier New" w:cs="Courier New"/>
@@ -8297,6 +9021,7 @@
         </w:rPr>
         <w:t>EmptyLineException</w:t>
       </w:r>
+      <w:proofErr w:type="spellEnd"/>
       <w:r>
         <w:rPr>
           <w:rFonts w:ascii="Courier New" w:eastAsia="Times New Roman" w:hAnsi="Courier New" w:cs="Courier New"/>
@@ -8307,6 +9032,7 @@
         </w:rPr>
         <w:t>(</w:t>
       </w:r>
+      <w:proofErr w:type="gramEnd"/>
       <w:r>
         <w:rPr>
           <w:rFonts w:ascii="Courier New" w:eastAsia="Times New Roman" w:hAnsi="Courier New" w:cs="Courier New"/>
@@ -8459,7 +9185,31 @@
           <w:szCs w:val="21"/>
           <w:lang w:val="en-GB" w:eastAsia="it-IT"/>
         </w:rPr>
-        <w:t xml:space="preserve">    console.printLine(</w:t>
+        <w:t xml:space="preserve">    </w:t>
+      </w:r>
+      <w:proofErr w:type="spellStart"/>
+      <w:proofErr w:type="gramStart"/>
+      <w:r>
+        <w:rPr>
+          <w:rFonts w:ascii="Courier New" w:eastAsia="Times New Roman" w:hAnsi="Courier New" w:cs="Courier New"/>
+          <w:color w:val="000000"/>
+          <w:sz w:val="21"/>
+          <w:szCs w:val="21"/>
+          <w:lang w:val="en-GB" w:eastAsia="it-IT"/>
+        </w:rPr>
+        <w:t>console.printLine</w:t>
+      </w:r>
+      <w:proofErr w:type="spellEnd"/>
+      <w:proofErr w:type="gramEnd"/>
+      <w:r>
+        <w:rPr>
+          <w:rFonts w:ascii="Courier New" w:eastAsia="Times New Roman" w:hAnsi="Courier New" w:cs="Courier New"/>
+          <w:color w:val="000000"/>
+          <w:sz w:val="21"/>
+          <w:szCs w:val="21"/>
+          <w:lang w:val="en-GB" w:eastAsia="it-IT"/>
+        </w:rPr>
+        <w:t>(</w:t>
       </w:r>
       <w:r>
         <w:rPr>
@@ -8479,8 +9229,20 @@
           <w:szCs w:val="21"/>
           <w:lang w:val="en-GB" w:eastAsia="it-IT"/>
         </w:rPr>
-        <w:t xml:space="preserve"> % line);</w:t>
-      </w:r>
+        <w:t xml:space="preserve"> % line</w:t>
+      </w:r>
+      <w:proofErr w:type="gramStart"/>
+      <w:r>
+        <w:rPr>
+          <w:rFonts w:ascii="Courier New" w:eastAsia="Times New Roman" w:hAnsi="Courier New" w:cs="Courier New"/>
+          <w:color w:val="000000"/>
+          <w:sz w:val="21"/>
+          <w:szCs w:val="21"/>
+          <w:lang w:val="en-GB" w:eastAsia="it-IT"/>
+        </w:rPr>
+        <w:t>);</w:t>
+      </w:r>
+      <w:proofErr w:type="gramEnd"/>
     </w:p>
     <w:p>
       <w:pPr>
@@ -8527,7 +9289,31 @@
           <w:szCs w:val="21"/>
           <w:lang w:val="en-GB" w:eastAsia="it-IT"/>
         </w:rPr>
-        <w:t xml:space="preserve">    console.printLine(</w:t>
+        <w:t xml:space="preserve">    </w:t>
+      </w:r>
+      <w:proofErr w:type="spellStart"/>
+      <w:proofErr w:type="gramStart"/>
+      <w:r>
+        <w:rPr>
+          <w:rFonts w:ascii="Courier New" w:eastAsia="Times New Roman" w:hAnsi="Courier New" w:cs="Courier New"/>
+          <w:color w:val="000000"/>
+          <w:sz w:val="21"/>
+          <w:szCs w:val="21"/>
+          <w:lang w:val="en-GB" w:eastAsia="it-IT"/>
+        </w:rPr>
+        <w:t>console.printLine</w:t>
+      </w:r>
+      <w:proofErr w:type="spellEnd"/>
+      <w:proofErr w:type="gramEnd"/>
+      <w:r>
+        <w:rPr>
+          <w:rFonts w:ascii="Courier New" w:eastAsia="Times New Roman" w:hAnsi="Courier New" w:cs="Courier New"/>
+          <w:color w:val="000000"/>
+          <w:sz w:val="21"/>
+          <w:szCs w:val="21"/>
+          <w:lang w:val="en-GB" w:eastAsia="it-IT"/>
+        </w:rPr>
+        <w:t>(</w:t>
       </w:r>
       <w:r>
         <w:rPr>
@@ -8655,7 +9441,29 @@
           <w:szCs w:val="21"/>
           <w:lang w:val="en-GB" w:eastAsia="it-IT"/>
         </w:rPr>
-        <w:t xml:space="preserve"> (EmptyLineException e) {</w:t>
+        <w:t xml:space="preserve"> (</w:t>
+      </w:r>
+      <w:proofErr w:type="spellStart"/>
+      <w:r>
+        <w:rPr>
+          <w:rFonts w:ascii="Courier New" w:eastAsia="Times New Roman" w:hAnsi="Courier New" w:cs="Courier New"/>
+          <w:color w:val="000000"/>
+          <w:sz w:val="21"/>
+          <w:szCs w:val="21"/>
+          <w:lang w:val="en-GB" w:eastAsia="it-IT"/>
+        </w:rPr>
+        <w:t>EmptyLineException</w:t>
+      </w:r>
+      <w:proofErr w:type="spellEnd"/>
+      <w:r>
+        <w:rPr>
+          <w:rFonts w:ascii="Courier New" w:eastAsia="Times New Roman" w:hAnsi="Courier New" w:cs="Courier New"/>
+          <w:color w:val="000000"/>
+          <w:sz w:val="21"/>
+          <w:szCs w:val="21"/>
+          <w:lang w:val="en-GB" w:eastAsia="it-IT"/>
+        </w:rPr>
+        <w:t xml:space="preserve"> e) {</w:t>
       </w:r>
     </w:p>
     <w:p>
@@ -8703,7 +9511,31 @@
           <w:szCs w:val="21"/>
           <w:lang w:val="en-GB" w:eastAsia="it-IT"/>
         </w:rPr>
-        <w:t xml:space="preserve">    console.printLine(</w:t>
+        <w:t xml:space="preserve">    </w:t>
+      </w:r>
+      <w:proofErr w:type="spellStart"/>
+      <w:proofErr w:type="gramStart"/>
+      <w:r>
+        <w:rPr>
+          <w:rFonts w:ascii="Courier New" w:eastAsia="Times New Roman" w:hAnsi="Courier New" w:cs="Courier New"/>
+          <w:color w:val="000000"/>
+          <w:sz w:val="21"/>
+          <w:szCs w:val="21"/>
+          <w:lang w:val="en-GB" w:eastAsia="it-IT"/>
+        </w:rPr>
+        <w:t>console.printLine</w:t>
+      </w:r>
+      <w:proofErr w:type="spellEnd"/>
+      <w:proofErr w:type="gramEnd"/>
+      <w:r>
+        <w:rPr>
+          <w:rFonts w:ascii="Courier New" w:eastAsia="Times New Roman" w:hAnsi="Courier New" w:cs="Courier New"/>
+          <w:color w:val="000000"/>
+          <w:sz w:val="21"/>
+          <w:szCs w:val="21"/>
+          <w:lang w:val="en-GB" w:eastAsia="it-IT"/>
+        </w:rPr>
+        <w:t>(</w:t>
       </w:r>
       <w:r>
         <w:rPr>
@@ -8879,7 +9711,31 @@
           <w:szCs w:val="21"/>
           <w:lang w:val="en-GB" w:eastAsia="it-IT"/>
         </w:rPr>
-        <w:t xml:space="preserve">    console.printLine(</w:t>
+        <w:t xml:space="preserve">    </w:t>
+      </w:r>
+      <w:proofErr w:type="spellStart"/>
+      <w:proofErr w:type="gramStart"/>
+      <w:r>
+        <w:rPr>
+          <w:rFonts w:ascii="Courier New" w:eastAsia="Times New Roman" w:hAnsi="Courier New" w:cs="Courier New"/>
+          <w:color w:val="000000"/>
+          <w:sz w:val="21"/>
+          <w:szCs w:val="21"/>
+          <w:lang w:val="en-GB" w:eastAsia="it-IT"/>
+        </w:rPr>
+        <w:t>console.printLine</w:t>
+      </w:r>
+      <w:proofErr w:type="spellEnd"/>
+      <w:proofErr w:type="gramEnd"/>
+      <w:r>
+        <w:rPr>
+          <w:rFonts w:ascii="Courier New" w:eastAsia="Times New Roman" w:hAnsi="Courier New" w:cs="Courier New"/>
+          <w:color w:val="000000"/>
+          <w:sz w:val="21"/>
+          <w:szCs w:val="21"/>
+          <w:lang w:val="en-GB" w:eastAsia="it-IT"/>
+        </w:rPr>
+        <w:t>(</w:t>
       </w:r>
       <w:r>
         <w:rPr>
@@ -8899,7 +9755,29 @@
           <w:szCs w:val="21"/>
           <w:lang w:val="en-GB" w:eastAsia="it-IT"/>
         </w:rPr>
-        <w:t xml:space="preserve"> + e.message());</w:t>
+        <w:t xml:space="preserve"> + </w:t>
+      </w:r>
+      <w:proofErr w:type="spellStart"/>
+      <w:r>
+        <w:rPr>
+          <w:rFonts w:ascii="Courier New" w:eastAsia="Times New Roman" w:hAnsi="Courier New" w:cs="Courier New"/>
+          <w:color w:val="000000"/>
+          <w:sz w:val="21"/>
+          <w:szCs w:val="21"/>
+          <w:lang w:val="en-GB" w:eastAsia="it-IT"/>
+        </w:rPr>
+        <w:t>e.message</w:t>
+      </w:r>
+      <w:proofErr w:type="spellEnd"/>
+      <w:r>
+        <w:rPr>
+          <w:rFonts w:ascii="Courier New" w:eastAsia="Times New Roman" w:hAnsi="Courier New" w:cs="Courier New"/>
+          <w:color w:val="000000"/>
+          <w:sz w:val="21"/>
+          <w:szCs w:val="21"/>
+          <w:lang w:val="en-GB" w:eastAsia="it-IT"/>
+        </w:rPr>
+        <w:t>());</w:t>
       </w:r>
     </w:p>
     <w:p>
@@ -9055,7 +9933,31 @@
           <w:szCs w:val="21"/>
           <w:lang w:val="en-GB" w:eastAsia="it-IT"/>
         </w:rPr>
-        <w:t xml:space="preserve">    console.printLine(</w:t>
+        <w:t xml:space="preserve">    </w:t>
+      </w:r>
+      <w:proofErr w:type="spellStart"/>
+      <w:proofErr w:type="gramStart"/>
+      <w:r>
+        <w:rPr>
+          <w:rFonts w:ascii="Courier New" w:eastAsia="Times New Roman" w:hAnsi="Courier New" w:cs="Courier New"/>
+          <w:color w:val="000000"/>
+          <w:sz w:val="21"/>
+          <w:szCs w:val="21"/>
+          <w:lang w:val="en-GB" w:eastAsia="it-IT"/>
+        </w:rPr>
+        <w:t>console.printLine</w:t>
+      </w:r>
+      <w:proofErr w:type="spellEnd"/>
+      <w:proofErr w:type="gramEnd"/>
+      <w:r>
+        <w:rPr>
+          <w:rFonts w:ascii="Courier New" w:eastAsia="Times New Roman" w:hAnsi="Courier New" w:cs="Courier New"/>
+          <w:color w:val="000000"/>
+          <w:sz w:val="21"/>
+          <w:szCs w:val="21"/>
+          <w:lang w:val="en-GB" w:eastAsia="it-IT"/>
+        </w:rPr>
+        <w:t>(</w:t>
       </w:r>
       <w:r>
         <w:rPr>
@@ -9279,16 +10181,26 @@
           <w:color w:val="000000"/>
           <w:lang w:val="en-GB"/>
         </w:rPr>
-        <w:t>. It takes values between -128 and 127 (inclusive)</w:t>
-      </w:r>
+        <w:t>. It takes values between -128 and 127 (inclusive</w:t>
+      </w:r>
+      <w:proofErr w:type="gramStart"/>
       <w:r>
         <w:rPr>
           <w:rFonts w:cs="Arial"/>
           <w:color w:val="000000"/>
           <w:lang w:val="en-GB"/>
         </w:rPr>
+        <w:t>)</w:t>
+      </w:r>
+      <w:r>
+        <w:rPr>
+          <w:rFonts w:cs="Arial"/>
+          <w:color w:val="000000"/>
+          <w:lang w:val="en-GB"/>
+        </w:rPr>
         <w:t>;</w:t>
       </w:r>
+      <w:proofErr w:type="gramEnd"/>
     </w:p>
     <w:p>
       <w:pPr>
@@ -9331,16 +10243,26 @@
           <w:color w:val="000000"/>
           <w:lang w:val="en-GB"/>
         </w:rPr>
-        <w:t xml:space="preserve"> -32,768 and 32,767 (inclusive)</w:t>
-      </w:r>
+        <w:t xml:space="preserve"> -32,768 and 32,767 (inclusive</w:t>
+      </w:r>
+      <w:proofErr w:type="gramStart"/>
       <w:r>
         <w:rPr>
           <w:rFonts w:cs="Arial"/>
           <w:color w:val="000000"/>
           <w:lang w:val="en-GB"/>
         </w:rPr>
+        <w:t>)</w:t>
+      </w:r>
+      <w:r>
+        <w:rPr>
+          <w:rFonts w:cs="Arial"/>
+          <w:color w:val="000000"/>
+          <w:lang w:val="en-GB"/>
+        </w:rPr>
         <w:t>;</w:t>
       </w:r>
+      <w:proofErr w:type="gramEnd"/>
     </w:p>
     <w:p>
       <w:pPr>
@@ -9501,16 +10423,26 @@
           <w:color w:val="000000"/>
           <w:lang w:val="en-GB"/>
         </w:rPr>
-        <w:t xml:space="preserve"> class allows indeed to do that</w:t>
-      </w:r>
+        <w:t xml:space="preserve"> class allows indeed to do </w:t>
+      </w:r>
+      <w:proofErr w:type="gramStart"/>
       <w:r>
         <w:rPr>
           <w:rFonts w:cs="Arial"/>
           <w:color w:val="000000"/>
           <w:lang w:val="en-GB"/>
         </w:rPr>
+        <w:t>that</w:t>
+      </w:r>
+      <w:r>
+        <w:rPr>
+          <w:rFonts w:cs="Arial"/>
+          <w:color w:val="000000"/>
+          <w:lang w:val="en-GB"/>
+        </w:rPr>
         <w:t>;</w:t>
       </w:r>
+      <w:proofErr w:type="gramEnd"/>
     </w:p>
     <w:p>
       <w:pPr>
@@ -9687,16 +10619,26 @@
           <w:color w:val="000000"/>
           <w:lang w:val="en-GB"/>
         </w:rPr>
-        <w:t xml:space="preserve"> class allows indeed to do that</w:t>
-      </w:r>
+        <w:t xml:space="preserve"> class allows indeed to do </w:t>
+      </w:r>
+      <w:proofErr w:type="gramStart"/>
       <w:r>
         <w:rPr>
           <w:rFonts w:cs="Arial"/>
           <w:color w:val="000000"/>
           <w:lang w:val="en-GB"/>
         </w:rPr>
+        <w:t>that</w:t>
+      </w:r>
+      <w:r>
+        <w:rPr>
+          <w:rFonts w:cs="Arial"/>
+          <w:color w:val="000000"/>
+          <w:lang w:val="en-GB"/>
+        </w:rPr>
         <w:t>;</w:t>
       </w:r>
+      <w:proofErr w:type="gramEnd"/>
     </w:p>
     <w:p>
       <w:pPr>
@@ -9723,16 +10665,26 @@
           <w:color w:val="000000"/>
           <w:lang w:val="en-GB"/>
         </w:rPr>
-        <w:t>a single-precision 32-bit IEEE 754 floating point</w:t>
-      </w:r>
+        <w:t xml:space="preserve">a single-precision 32-bit IEEE 754 floating </w:t>
+      </w:r>
+      <w:proofErr w:type="gramStart"/>
       <w:r>
         <w:rPr>
           <w:rFonts w:cs="Arial"/>
           <w:color w:val="000000"/>
           <w:lang w:val="en-GB"/>
         </w:rPr>
+        <w:t>point</w:t>
+      </w:r>
+      <w:r>
+        <w:rPr>
+          <w:rFonts w:cs="Arial"/>
+          <w:color w:val="000000"/>
+          <w:lang w:val="en-GB"/>
+        </w:rPr>
         <w:t>;</w:t>
       </w:r>
+      <w:proofErr w:type="gramEnd"/>
     </w:p>
     <w:p>
       <w:pPr>
@@ -9759,16 +10711,26 @@
           <w:color w:val="000000"/>
           <w:lang w:val="en-GB"/>
         </w:rPr>
-        <w:t>a double-precision 64-bit IEEE 754 floating point</w:t>
-      </w:r>
+        <w:t xml:space="preserve">a double-precision 64-bit IEEE 754 floating </w:t>
+      </w:r>
+      <w:proofErr w:type="gramStart"/>
       <w:r>
         <w:rPr>
           <w:rFonts w:cs="Arial"/>
           <w:color w:val="000000"/>
           <w:lang w:val="en-GB"/>
         </w:rPr>
+        <w:t>point</w:t>
+      </w:r>
+      <w:r>
+        <w:rPr>
+          <w:rFonts w:cs="Arial"/>
+          <w:color w:val="000000"/>
+          <w:lang w:val="en-GB"/>
+        </w:rPr>
         <w:t>;</w:t>
       </w:r>
+      <w:proofErr w:type="gramEnd"/>
     </w:p>
     <w:p>
       <w:pPr>
@@ -9815,6 +10777,7 @@
         </w:rPr>
         <w:t>false</w:t>
       </w:r>
+      <w:proofErr w:type="gramStart"/>
       <w:r>
         <w:rPr>
           <w:rFonts w:cs="Arial"/>
@@ -9823,6 +10786,7 @@
         </w:rPr>
         <w:t>);</w:t>
       </w:r>
+      <w:proofErr w:type="gramEnd"/>
     </w:p>
     <w:p>
       <w:pPr>
@@ -9835,21 +10799,23 @@
           <w:lang w:val="en-GB"/>
         </w:rPr>
       </w:pPr>
+      <w:proofErr w:type="spellStart"/>
       <w:r>
         <w:rPr>
           <w:rFonts w:cs="Arial"/>
           <w:color w:val="000000"/>
           <w:lang w:val="en-GB"/>
         </w:rPr>
-        <w:t xml:space="preserve">Char: </w:t>
-      </w:r>
+        <w:t>Char</w:t>
+      </w:r>
+      <w:proofErr w:type="spellEnd"/>
       <w:r>
         <w:rPr>
           <w:rFonts w:cs="Arial"/>
           <w:color w:val="000000"/>
           <w:lang w:val="en-GB"/>
         </w:rPr>
-        <w:t>a single 16-bit Unicode character</w:t>
+        <w:t xml:space="preserve">: </w:t>
       </w:r>
       <w:r>
         <w:rPr>
@@ -9857,8 +10823,26 @@
           <w:color w:val="000000"/>
           <w:lang w:val="en-GB"/>
         </w:rPr>
+        <w:t xml:space="preserve">a single 16-bit Unicode </w:t>
+      </w:r>
+      <w:proofErr w:type="gramStart"/>
+      <w:r>
+        <w:rPr>
+          <w:rFonts w:cs="Arial"/>
+          <w:color w:val="000000"/>
+          <w:lang w:val="en-GB"/>
+        </w:rPr>
+        <w:t>character</w:t>
+      </w:r>
+      <w:r>
+        <w:rPr>
+          <w:rFonts w:cs="Arial"/>
+          <w:color w:val="000000"/>
+          <w:lang w:val="en-GB"/>
+        </w:rPr>
         <w:t>;</w:t>
       </w:r>
+      <w:proofErr w:type="gramEnd"/>
     </w:p>
     <w:p>
       <w:pPr>
@@ -10429,7 +11413,21 @@
         <w:rPr>
           <w:lang w:val="en-GB"/>
         </w:rPr>
-        <w:t xml:space="preserve"> it is mentioned the case where developers make their exceptions subclasses of RunTimeException to avoid catching it every time.</w:t>
+        <w:t xml:space="preserve"> it is mentioned the case where developers make their exceptions subclasses of </w:t>
+      </w:r>
+      <w:proofErr w:type="spellStart"/>
+      <w:r>
+        <w:rPr>
+          <w:lang w:val="en-GB"/>
+        </w:rPr>
+        <w:t>RunTimeException</w:t>
+      </w:r>
+      <w:proofErr w:type="spellEnd"/>
+      <w:r>
+        <w:rPr>
+          <w:lang w:val="en-GB"/>
+        </w:rPr>
+        <w:t xml:space="preserve"> to avoid catching it every time.</w:t>
       </w:r>
       <w:r>
         <w:rPr>
@@ -10728,7 +11726,35 @@
         <w:rPr>
           <w:lang w:val="en-GB"/>
         </w:rPr>
-        <w:t>The frequency of new releases (a 6-month cadence for the last ones) has been pointed out by some developers as causing “release fatigue”: it’s hard to update the code so fast, especially for open souce project. On the other hand, these releases aims at filling the gaps of Java in providing some functionalities ( most of all, functional programming) which have been claimed by the community.</w:t>
+        <w:t xml:space="preserve">The frequency of new releases (a 6-month cadence for the last ones) has been pointed out by some developers as causing “release fatigue”: it’s hard to update the code so fast, especially for open </w:t>
+      </w:r>
+      <w:proofErr w:type="spellStart"/>
+      <w:r>
+        <w:rPr>
+          <w:lang w:val="en-GB"/>
+        </w:rPr>
+        <w:t>souce</w:t>
+      </w:r>
+      <w:proofErr w:type="spellEnd"/>
+      <w:r>
+        <w:rPr>
+          <w:lang w:val="en-GB"/>
+        </w:rPr>
+        <w:t xml:space="preserve"> project. On the other hand, these releases aims at filling the gaps of Java in providing some functionalities </w:t>
+      </w:r>
+      <w:proofErr w:type="gramStart"/>
+      <w:r>
+        <w:rPr>
+          <w:lang w:val="en-GB"/>
+        </w:rPr>
+        <w:t>( most</w:t>
+      </w:r>
+      <w:proofErr w:type="gramEnd"/>
+      <w:r>
+        <w:rPr>
+          <w:lang w:val="en-GB"/>
+        </w:rPr>
+        <w:t xml:space="preserve"> of all, functional programming) which have been claimed by the community.</w:t>
       </w:r>
     </w:p>
     <w:p>
@@ -11069,7 +12095,15 @@
     </w:p>
     <w:p>
       <w:r>
-        <w:t>From books (in italian)</w:t>
+        <w:t xml:space="preserve">From books (in </w:t>
+      </w:r>
+      <w:proofErr w:type="spellStart"/>
+      <w:r>
+        <w:t>italian</w:t>
+      </w:r>
+      <w:proofErr w:type="spellEnd"/>
+      <w:r>
+        <w:t>)</w:t>
       </w:r>
     </w:p>
     <w:p>
@@ -11087,7 +12121,15 @@
         <w:t xml:space="preserve">(2018), </w:t>
       </w:r>
       <w:r>
-        <w:t>Java 11: Guida allo sviluppo in ambienti Windows, macOS e GNU/Linux</w:t>
+        <w:t xml:space="preserve">Java 11: Guida allo sviluppo in ambienti Windows, </w:t>
+      </w:r>
+      <w:proofErr w:type="spellStart"/>
+      <w:r>
+        <w:t>macOS</w:t>
+      </w:r>
+      <w:proofErr w:type="spellEnd"/>
+      <w:r>
+        <w:t xml:space="preserve"> e GNU/Linux</w:t>
       </w:r>
     </w:p>
     <w:p/>
@@ -11103,7 +12145,7 @@
 </file>
 
 <file path=word/endnotes.xml><?xml version="1.0" encoding="utf-8"?>
-<w:endnotes xmlns:wpc="http://schemas.microsoft.com/office/word/2010/wordprocessingCanvas" xmlns:cx="http://schemas.microsoft.com/office/drawing/2014/chartex" xmlns:cx1="http://schemas.microsoft.com/office/drawing/2015/9/8/chartex" xmlns:cx2="http://schemas.microsoft.com/office/drawing/2015/10/21/chartex" xmlns:cx3="http://schemas.microsoft.com/office/drawing/2016/5/9/chartex" xmlns:cx4="http://schemas.microsoft.com/office/drawing/2016/5/10/chartex" xmlns:cx5="http://schemas.microsoft.com/office/drawing/2016/5/11/chartex" xmlns:cx6="http://schemas.microsoft.com/office/drawing/2016/5/12/chartex" xmlns:cx7="http://schemas.microsoft.com/office/drawing/2016/5/13/chartex" xmlns:cx8="http://schemas.microsoft.com/office/drawing/2016/5/14/chartex" xmlns:mc="http://schemas.openxmlformats.org/markup-compatibility/2006" xmlns:aink="http://schemas.microsoft.com/office/drawing/2016/ink" xmlns:am3d="http://schemas.microsoft.com/office/drawing/2017/model3d" xmlns:o="urn:schemas-microsoft-com:office:office" xmlns:r="http://schemas.openxmlformats.org/officeDocument/2006/relationships" xmlns:m="http://schemas.openxmlformats.org/officeDocument/2006/math" xmlns:v="urn:schemas-microsoft-com:vml" xmlns:wp14="http://schemas.microsoft.com/office/word/2010/wordprocessingDrawing" xmlns:wp="http://schemas.openxmlformats.org/drawingml/2006/wordprocessingDrawing" xmlns:w10="urn:schemas-microsoft-com:office:word" xmlns:w="http://schemas.openxmlformats.org/wordprocessingml/2006/main" xmlns:w14="http://schemas.microsoft.com/office/word/2010/wordml" xmlns:w15="http://schemas.microsoft.com/office/word/2012/wordml" xmlns:w16cid="http://schemas.microsoft.com/office/word/2016/wordml/cid" xmlns:w16se="http://schemas.microsoft.com/office/word/2015/wordml/symex" xmlns:wpg="http://schemas.microsoft.com/office/word/2010/wordprocessingGroup" xmlns:wpi="http://schemas.microsoft.com/office/word/2010/wordprocessingInk" xmlns:wne="http://schemas.microsoft.com/office/word/2006/wordml" xmlns:wps="http://schemas.microsoft.com/office/word/2010/wordprocessingShape" mc:Ignorable="w14 w15 w16se w16cid wp14">
+<w:endnotes xmlns:wpc="http://schemas.microsoft.com/office/word/2010/wordprocessingCanvas" xmlns:cx="http://schemas.microsoft.com/office/drawing/2014/chartex" xmlns:cx1="http://schemas.microsoft.com/office/drawing/2015/9/8/chartex" xmlns:cx2="http://schemas.microsoft.com/office/drawing/2015/10/21/chartex" xmlns:cx3="http://schemas.microsoft.com/office/drawing/2016/5/9/chartex" xmlns:cx4="http://schemas.microsoft.com/office/drawing/2016/5/10/chartex" xmlns:cx5="http://schemas.microsoft.com/office/drawing/2016/5/11/chartex" xmlns:cx6="http://schemas.microsoft.com/office/drawing/2016/5/12/chartex" xmlns:cx7="http://schemas.microsoft.com/office/drawing/2016/5/13/chartex" xmlns:cx8="http://schemas.microsoft.com/office/drawing/2016/5/14/chartex" xmlns:mc="http://schemas.openxmlformats.org/markup-compatibility/2006" xmlns:aink="http://schemas.microsoft.com/office/drawing/2016/ink" xmlns:am3d="http://schemas.microsoft.com/office/drawing/2017/model3d" xmlns:o="urn:schemas-microsoft-com:office:office" xmlns:r="http://schemas.openxmlformats.org/officeDocument/2006/relationships" xmlns:m="http://schemas.openxmlformats.org/officeDocument/2006/math" xmlns:v="urn:schemas-microsoft-com:vml" xmlns:wp14="http://schemas.microsoft.com/office/word/2010/wordprocessingDrawing" xmlns:wp="http://schemas.openxmlformats.org/drawingml/2006/wordprocessingDrawing" xmlns:w10="urn:schemas-microsoft-com:office:word" xmlns:w="http://schemas.openxmlformats.org/wordprocessingml/2006/main" xmlns:w14="http://schemas.microsoft.com/office/word/2010/wordml" xmlns:w15="http://schemas.microsoft.com/office/word/2012/wordml" xmlns:w16cex="http://schemas.microsoft.com/office/word/2018/wordml/cex" xmlns:w16cid="http://schemas.microsoft.com/office/word/2016/wordml/cid" xmlns:w16="http://schemas.microsoft.com/office/word/2018/wordml" xmlns:w16se="http://schemas.microsoft.com/office/word/2015/wordml/symex" xmlns:wpg="http://schemas.microsoft.com/office/word/2010/wordprocessingGroup" xmlns:wpi="http://schemas.microsoft.com/office/word/2010/wordprocessingInk" xmlns:wne="http://schemas.microsoft.com/office/word/2006/wordml" xmlns:wps="http://schemas.microsoft.com/office/word/2010/wordprocessingShape" mc:Ignorable="w14 w15 w16se w16cid w16 w16cex wp14">
   <w:endnote w:type="separator" w:id="-1">
     <w:p>
       <w:pPr>
@@ -11128,7 +12170,7 @@
 </file>
 
 <file path=word/footnotes.xml><?xml version="1.0" encoding="utf-8"?>
-<w:footnotes xmlns:wpc="http://schemas.microsoft.com/office/word/2010/wordprocessingCanvas" xmlns:cx="http://schemas.microsoft.com/office/drawing/2014/chartex" xmlns:cx1="http://schemas.microsoft.com/office/drawing/2015/9/8/chartex" xmlns:cx2="http://schemas.microsoft.com/office/drawing/2015/10/21/chartex" xmlns:cx3="http://schemas.microsoft.com/office/drawing/2016/5/9/chartex" xmlns:cx4="http://schemas.microsoft.com/office/drawing/2016/5/10/chartex" xmlns:cx5="http://schemas.microsoft.com/office/drawing/2016/5/11/chartex" xmlns:cx6="http://schemas.microsoft.com/office/drawing/2016/5/12/chartex" xmlns:cx7="http://schemas.microsoft.com/office/drawing/2016/5/13/chartex" xmlns:cx8="http://schemas.microsoft.com/office/drawing/2016/5/14/chartex" xmlns:mc="http://schemas.openxmlformats.org/markup-compatibility/2006" xmlns:aink="http://schemas.microsoft.com/office/drawing/2016/ink" xmlns:am3d="http://schemas.microsoft.com/office/drawing/2017/model3d" xmlns:o="urn:schemas-microsoft-com:office:office" xmlns:r="http://schemas.openxmlformats.org/officeDocument/2006/relationships" xmlns:m="http://schemas.openxmlformats.org/officeDocument/2006/math" xmlns:v="urn:schemas-microsoft-com:vml" xmlns:wp14="http://schemas.microsoft.com/office/word/2010/wordprocessingDrawing" xmlns:wp="http://schemas.openxmlformats.org/drawingml/2006/wordprocessingDrawing" xmlns:w10="urn:schemas-microsoft-com:office:word" xmlns:w="http://schemas.openxmlformats.org/wordprocessingml/2006/main" xmlns:w14="http://schemas.microsoft.com/office/word/2010/wordml" xmlns:w15="http://schemas.microsoft.com/office/word/2012/wordml" xmlns:w16cid="http://schemas.microsoft.com/office/word/2016/wordml/cid" xmlns:w16se="http://schemas.microsoft.com/office/word/2015/wordml/symex" xmlns:wpg="http://schemas.microsoft.com/office/word/2010/wordprocessingGroup" xmlns:wpi="http://schemas.microsoft.com/office/word/2010/wordprocessingInk" xmlns:wne="http://schemas.microsoft.com/office/word/2006/wordml" xmlns:wps="http://schemas.microsoft.com/office/word/2010/wordprocessingShape" mc:Ignorable="w14 w15 w16se w16cid wp14">
+<w:footnotes xmlns:wpc="http://schemas.microsoft.com/office/word/2010/wordprocessingCanvas" xmlns:cx="http://schemas.microsoft.com/office/drawing/2014/chartex" xmlns:cx1="http://schemas.microsoft.com/office/drawing/2015/9/8/chartex" xmlns:cx2="http://schemas.microsoft.com/office/drawing/2015/10/21/chartex" xmlns:cx3="http://schemas.microsoft.com/office/drawing/2016/5/9/chartex" xmlns:cx4="http://schemas.microsoft.com/office/drawing/2016/5/10/chartex" xmlns:cx5="http://schemas.microsoft.com/office/drawing/2016/5/11/chartex" xmlns:cx6="http://schemas.microsoft.com/office/drawing/2016/5/12/chartex" xmlns:cx7="http://schemas.microsoft.com/office/drawing/2016/5/13/chartex" xmlns:cx8="http://schemas.microsoft.com/office/drawing/2016/5/14/chartex" xmlns:mc="http://schemas.openxmlformats.org/markup-compatibility/2006" xmlns:aink="http://schemas.microsoft.com/office/drawing/2016/ink" xmlns:am3d="http://schemas.microsoft.com/office/drawing/2017/model3d" xmlns:o="urn:schemas-microsoft-com:office:office" xmlns:r="http://schemas.openxmlformats.org/officeDocument/2006/relationships" xmlns:m="http://schemas.openxmlformats.org/officeDocument/2006/math" xmlns:v="urn:schemas-microsoft-com:vml" xmlns:wp14="http://schemas.microsoft.com/office/word/2010/wordprocessingDrawing" xmlns:wp="http://schemas.openxmlformats.org/drawingml/2006/wordprocessingDrawing" xmlns:w10="urn:schemas-microsoft-com:office:word" xmlns:w="http://schemas.openxmlformats.org/wordprocessingml/2006/main" xmlns:w14="http://schemas.microsoft.com/office/word/2010/wordml" xmlns:w15="http://schemas.microsoft.com/office/word/2012/wordml" xmlns:w16cex="http://schemas.microsoft.com/office/word/2018/wordml/cex" xmlns:w16cid="http://schemas.microsoft.com/office/word/2016/wordml/cid" xmlns:w16="http://schemas.microsoft.com/office/word/2018/wordml" xmlns:w16se="http://schemas.microsoft.com/office/word/2015/wordml/symex" xmlns:wpg="http://schemas.microsoft.com/office/word/2010/wordprocessingGroup" xmlns:wpi="http://schemas.microsoft.com/office/word/2010/wordprocessingInk" xmlns:wne="http://schemas.microsoft.com/office/word/2006/wordml" xmlns:wps="http://schemas.microsoft.com/office/word/2010/wordprocessingShape" mc:Ignorable="w14 w15 w16se w16cid w16 w16cex wp14">
   <w:footnote w:type="separator" w:id="-1">
     <w:p>
       <w:pPr>
@@ -11153,7 +12195,7 @@
 </file>
 
 <file path=word/header1.xml><?xml version="1.0" encoding="utf-8"?>
-<w:hdr xmlns:wpc="http://schemas.microsoft.com/office/word/2010/wordprocessingCanvas" xmlns:cx="http://schemas.microsoft.com/office/drawing/2014/chartex" xmlns:cx1="http://schemas.microsoft.com/office/drawing/2015/9/8/chartex" xmlns:cx2="http://schemas.microsoft.com/office/drawing/2015/10/21/chartex" xmlns:cx3="http://schemas.microsoft.com/office/drawing/2016/5/9/chartex" xmlns:cx4="http://schemas.microsoft.com/office/drawing/2016/5/10/chartex" xmlns:cx5="http://schemas.microsoft.com/office/drawing/2016/5/11/chartex" xmlns:cx6="http://schemas.microsoft.com/office/drawing/2016/5/12/chartex" xmlns:cx7="http://schemas.microsoft.com/office/drawing/2016/5/13/chartex" xmlns:cx8="http://schemas.microsoft.com/office/drawing/2016/5/14/chartex" xmlns:mc="http://schemas.openxmlformats.org/markup-compatibility/2006" xmlns:aink="http://schemas.microsoft.com/office/drawing/2016/ink" xmlns:am3d="http://schemas.microsoft.com/office/drawing/2017/model3d" xmlns:o="urn:schemas-microsoft-com:office:office" xmlns:r="http://schemas.openxmlformats.org/officeDocument/2006/relationships" xmlns:m="http://schemas.openxmlformats.org/officeDocument/2006/math" xmlns:v="urn:schemas-microsoft-com:vml" xmlns:wp14="http://schemas.microsoft.com/office/word/2010/wordprocessingDrawing" xmlns:wp="http://schemas.openxmlformats.org/drawingml/2006/wordprocessingDrawing" xmlns:w10="urn:schemas-microsoft-com:office:word" xmlns:w="http://schemas.openxmlformats.org/wordprocessingml/2006/main" xmlns:w14="http://schemas.microsoft.com/office/word/2010/wordml" xmlns:w15="http://schemas.microsoft.com/office/word/2012/wordml" xmlns:w16cid="http://schemas.microsoft.com/office/word/2016/wordml/cid" xmlns:w16se="http://schemas.microsoft.com/office/word/2015/wordml/symex" xmlns:wpg="http://schemas.microsoft.com/office/word/2010/wordprocessingGroup" xmlns:wpi="http://schemas.microsoft.com/office/word/2010/wordprocessingInk" xmlns:wne="http://schemas.microsoft.com/office/word/2006/wordml" xmlns:wps="http://schemas.microsoft.com/office/word/2010/wordprocessingShape" mc:Ignorable="w14 w15 w16se w16cid wp14">
+<w:hdr xmlns:wpc="http://schemas.microsoft.com/office/word/2010/wordprocessingCanvas" xmlns:cx="http://schemas.microsoft.com/office/drawing/2014/chartex" xmlns:cx1="http://schemas.microsoft.com/office/drawing/2015/9/8/chartex" xmlns:cx2="http://schemas.microsoft.com/office/drawing/2015/10/21/chartex" xmlns:cx3="http://schemas.microsoft.com/office/drawing/2016/5/9/chartex" xmlns:cx4="http://schemas.microsoft.com/office/drawing/2016/5/10/chartex" xmlns:cx5="http://schemas.microsoft.com/office/drawing/2016/5/11/chartex" xmlns:cx6="http://schemas.microsoft.com/office/drawing/2016/5/12/chartex" xmlns:cx7="http://schemas.microsoft.com/office/drawing/2016/5/13/chartex" xmlns:cx8="http://schemas.microsoft.com/office/drawing/2016/5/14/chartex" xmlns:mc="http://schemas.openxmlformats.org/markup-compatibility/2006" xmlns:aink="http://schemas.microsoft.com/office/drawing/2016/ink" xmlns:am3d="http://schemas.microsoft.com/office/drawing/2017/model3d" xmlns:o="urn:schemas-microsoft-com:office:office" xmlns:r="http://schemas.openxmlformats.org/officeDocument/2006/relationships" xmlns:m="http://schemas.openxmlformats.org/officeDocument/2006/math" xmlns:v="urn:schemas-microsoft-com:vml" xmlns:wp14="http://schemas.microsoft.com/office/word/2010/wordprocessingDrawing" xmlns:wp="http://schemas.openxmlformats.org/drawingml/2006/wordprocessingDrawing" xmlns:w10="urn:schemas-microsoft-com:office:word" xmlns:w="http://schemas.openxmlformats.org/wordprocessingml/2006/main" xmlns:w14="http://schemas.microsoft.com/office/word/2010/wordml" xmlns:w15="http://schemas.microsoft.com/office/word/2012/wordml" xmlns:w16cex="http://schemas.microsoft.com/office/word/2018/wordml/cex" xmlns:w16cid="http://schemas.microsoft.com/office/word/2016/wordml/cid" xmlns:w16="http://schemas.microsoft.com/office/word/2018/wordml" xmlns:w16se="http://schemas.microsoft.com/office/word/2015/wordml/symex" xmlns:wpg="http://schemas.microsoft.com/office/word/2010/wordprocessingGroup" xmlns:wpi="http://schemas.microsoft.com/office/word/2010/wordprocessingInk" xmlns:wne="http://schemas.microsoft.com/office/word/2006/wordml" xmlns:wps="http://schemas.microsoft.com/office/word/2010/wordprocessingShape" mc:Ignorable="w14 w15 w16se w16cid w16 w16cex wp14">
   <w:p>
     <w:pPr>
       <w:pStyle w:val="Intestazione"/>
@@ -11164,8 +12206,13 @@
     <w:r>
       <w:ptab w:relativeTo="margin" w:alignment="center" w:leader="none"/>
     </w:r>
+    <w:proofErr w:type="spellStart"/>
     <w:r>
-      <w:t>Student ID: 6925480</w:t>
+      <w:t>Student</w:t>
+    </w:r>
+    <w:proofErr w:type="spellEnd"/>
+    <w:r>
+      <w:t xml:space="preserve"> ID: 6925480</w:t>
     </w:r>
     <w:r>
       <w:ptab w:relativeTo="margin" w:alignment="right" w:leader="none"/>
@@ -11178,7 +12225,7 @@
 </file>
 
 <file path=word/numbering.xml><?xml version="1.0" encoding="utf-8"?>
-<w:numbering xmlns:wpc="http://schemas.microsoft.com/office/word/2010/wordprocessingCanvas" xmlns:cx="http://schemas.microsoft.com/office/drawing/2014/chartex" xmlns:cx1="http://schemas.microsoft.com/office/drawing/2015/9/8/chartex" xmlns:cx2="http://schemas.microsoft.com/office/drawing/2015/10/21/chartex" xmlns:cx3="http://schemas.microsoft.com/office/drawing/2016/5/9/chartex" xmlns:cx4="http://schemas.microsoft.com/office/drawing/2016/5/10/chartex" xmlns:cx5="http://schemas.microsoft.com/office/drawing/2016/5/11/chartex" xmlns:cx6="http://schemas.microsoft.com/office/drawing/2016/5/12/chartex" xmlns:cx7="http://schemas.microsoft.com/office/drawing/2016/5/13/chartex" xmlns:cx8="http://schemas.microsoft.com/office/drawing/2016/5/14/chartex" xmlns:mc="http://schemas.openxmlformats.org/markup-compatibility/2006" xmlns:aink="http://schemas.microsoft.com/office/drawing/2016/ink" xmlns:am3d="http://schemas.microsoft.com/office/drawing/2017/model3d" xmlns:o="urn:schemas-microsoft-com:office:office" xmlns:r="http://schemas.openxmlformats.org/officeDocument/2006/relationships" xmlns:m="http://schemas.openxmlformats.org/officeDocument/2006/math" xmlns:v="urn:schemas-microsoft-com:vml" xmlns:wp14="http://schemas.microsoft.com/office/word/2010/wordprocessingDrawing" xmlns:wp="http://schemas.openxmlformats.org/drawingml/2006/wordprocessingDrawing" xmlns:w10="urn:schemas-microsoft-com:office:word" xmlns:w="http://schemas.openxmlformats.org/wordprocessingml/2006/main" xmlns:w14="http://schemas.microsoft.com/office/word/2010/wordml" xmlns:w15="http://schemas.microsoft.com/office/word/2012/wordml" xmlns:w16cid="http://schemas.microsoft.com/office/word/2016/wordml/cid" xmlns:w16se="http://schemas.microsoft.com/office/word/2015/wordml/symex" xmlns:wpg="http://schemas.microsoft.com/office/word/2010/wordprocessingGroup" xmlns:wpi="http://schemas.microsoft.com/office/word/2010/wordprocessingInk" xmlns:wne="http://schemas.microsoft.com/office/word/2006/wordml" xmlns:wps="http://schemas.microsoft.com/office/word/2010/wordprocessingShape" mc:Ignorable="w14 w15 w16se w16cid wp14">
+<w:numbering xmlns:wpc="http://schemas.microsoft.com/office/word/2010/wordprocessingCanvas" xmlns:cx="http://schemas.microsoft.com/office/drawing/2014/chartex" xmlns:cx1="http://schemas.microsoft.com/office/drawing/2015/9/8/chartex" xmlns:cx2="http://schemas.microsoft.com/office/drawing/2015/10/21/chartex" xmlns:cx3="http://schemas.microsoft.com/office/drawing/2016/5/9/chartex" xmlns:cx4="http://schemas.microsoft.com/office/drawing/2016/5/10/chartex" xmlns:cx5="http://schemas.microsoft.com/office/drawing/2016/5/11/chartex" xmlns:cx6="http://schemas.microsoft.com/office/drawing/2016/5/12/chartex" xmlns:cx7="http://schemas.microsoft.com/office/drawing/2016/5/13/chartex" xmlns:cx8="http://schemas.microsoft.com/office/drawing/2016/5/14/chartex" xmlns:mc="http://schemas.openxmlformats.org/markup-compatibility/2006" xmlns:aink="http://schemas.microsoft.com/office/drawing/2016/ink" xmlns:am3d="http://schemas.microsoft.com/office/drawing/2017/model3d" xmlns:o="urn:schemas-microsoft-com:office:office" xmlns:r="http://schemas.openxmlformats.org/officeDocument/2006/relationships" xmlns:m="http://schemas.openxmlformats.org/officeDocument/2006/math" xmlns:v="urn:schemas-microsoft-com:vml" xmlns:wp14="http://schemas.microsoft.com/office/word/2010/wordprocessingDrawing" xmlns:wp="http://schemas.openxmlformats.org/drawingml/2006/wordprocessingDrawing" xmlns:w10="urn:schemas-microsoft-com:office:word" xmlns:w="http://schemas.openxmlformats.org/wordprocessingml/2006/main" xmlns:w14="http://schemas.microsoft.com/office/word/2010/wordml" xmlns:w15="http://schemas.microsoft.com/office/word/2012/wordml" xmlns:w16cex="http://schemas.microsoft.com/office/word/2018/wordml/cex" xmlns:w16cid="http://schemas.microsoft.com/office/word/2016/wordml/cid" xmlns:w16="http://schemas.microsoft.com/office/word/2018/wordml" xmlns:w16se="http://schemas.microsoft.com/office/word/2015/wordml/symex" xmlns:wpg="http://schemas.microsoft.com/office/word/2010/wordprocessingGroup" xmlns:wpi="http://schemas.microsoft.com/office/word/2010/wordprocessingInk" xmlns:wne="http://schemas.microsoft.com/office/word/2006/wordml" xmlns:wps="http://schemas.microsoft.com/office/word/2010/wordprocessingShape" mc:Ignorable="w14 w15 w16se w16cid w16 w16cex wp14">
   <w:abstractNum w:abstractNumId="0" w15:restartNumberingAfterBreak="0">
     <w:nsid w:val="0CC2272A"/>
     <w:multiLevelType w:val="hybridMultilevel"/>
@@ -12374,7 +13421,7 @@
 </file>
 
 <file path=word/styles.xml><?xml version="1.0" encoding="utf-8"?>
-<w:styles xmlns:mc="http://schemas.openxmlformats.org/markup-compatibility/2006" xmlns:r="http://schemas.openxmlformats.org/officeDocument/2006/relationships" xmlns:w="http://schemas.openxmlformats.org/wordprocessingml/2006/main" xmlns:w14="http://schemas.microsoft.com/office/word/2010/wordml" xmlns:w15="http://schemas.microsoft.com/office/word/2012/wordml" xmlns:w16cid="http://schemas.microsoft.com/office/word/2016/wordml/cid" xmlns:w16se="http://schemas.microsoft.com/office/word/2015/wordml/symex" mc:Ignorable="w14 w15 w16se w16cid">
+<w:styles xmlns:mc="http://schemas.openxmlformats.org/markup-compatibility/2006" xmlns:r="http://schemas.openxmlformats.org/officeDocument/2006/relationships" xmlns:w="http://schemas.openxmlformats.org/wordprocessingml/2006/main" xmlns:w14="http://schemas.microsoft.com/office/word/2010/wordml" xmlns:w15="http://schemas.microsoft.com/office/word/2012/wordml" xmlns:w16cex="http://schemas.microsoft.com/office/word/2018/wordml/cex" xmlns:w16cid="http://schemas.microsoft.com/office/word/2016/wordml/cid" xmlns:w16="http://schemas.microsoft.com/office/word/2018/wordml" xmlns:w16se="http://schemas.microsoft.com/office/word/2015/wordml/symex" mc:Ignorable="w14 w15 w16se w16cid w16 w16cex">
   <w:docDefaults>
     <w:rPrDefault>
       <w:rPr>
@@ -12392,7 +13439,7 @@
       </w:pPr>
     </w:pPrDefault>
   </w:docDefaults>
-  <w:latentStyles w:defLockedState="0" w:defUIPriority="99" w:defSemiHidden="0" w:defUnhideWhenUsed="0" w:defQFormat="0" w:count="377">
+  <w:latentStyles w:defLockedState="0" w:defUIPriority="99" w:defSemiHidden="0" w:defUnhideWhenUsed="0" w:defQFormat="0" w:count="376">
     <w:lsdException w:name="Normal" w:uiPriority="0" w:qFormat="1"/>
     <w:lsdException w:name="heading 1" w:uiPriority="9" w:qFormat="1"/>
     <w:lsdException w:name="heading 2" w:semiHidden="1" w:uiPriority="9" w:unhideWhenUsed="1" w:qFormat="1"/>
@@ -12769,7 +13816,6 @@
     <w:lsdException w:name="Hashtag" w:semiHidden="1" w:unhideWhenUsed="1"/>
     <w:lsdException w:name="Unresolved Mention" w:semiHidden="1" w:unhideWhenUsed="1"/>
     <w:lsdException w:name="Smart Link" w:semiHidden="1" w:unhideWhenUsed="1"/>
-    <w:lsdException w:name="Smart Link Error" w:semiHidden="1" w:unhideWhenUsed="1"/>
   </w:latentStyles>
   <w:style w:type="paragraph" w:default="1" w:styleId="Normale">
     <w:name w:val="Normal"/>
@@ -12853,6 +13899,7 @@
   <w:style w:type="character" w:default="1" w:styleId="Carpredefinitoparagrafo">
     <w:name w:val="Default Paragraph Font"/>
     <w:uiPriority w:val="1"/>
+    <w:semiHidden/>
     <w:unhideWhenUsed/>
   </w:style>
   <w:style w:type="table" w:default="1" w:styleId="Tabellanormale">
@@ -13266,6 +14313,37 @@
       <w:rFonts w:ascii="Cambria" w:hAnsi="Cambria"/>
     </w:rPr>
   </w:style>
+  <w:style w:type="paragraph" w:styleId="Sottotitolo">
+    <w:name w:val="Subtitle"/>
+    <w:basedOn w:val="Normale"/>
+    <w:next w:val="Normale"/>
+    <w:link w:val="SottotitoloCarattere"/>
+    <w:uiPriority w:val="11"/>
+    <w:qFormat/>
+    <w:rsid w:val="006542AE"/>
+    <w:pPr>
+      <w:numPr>
+        <w:ilvl w:val="1"/>
+      </w:numPr>
+    </w:pPr>
+    <w:rPr>
+      <w:rFonts w:eastAsiaTheme="minorEastAsia"/>
+      <w:color w:val="5A5A5A" w:themeColor="text1" w:themeTint="A5"/>
+      <w:spacing w:val="15"/>
+    </w:rPr>
+  </w:style>
+  <w:style w:type="character" w:customStyle="1" w:styleId="SottotitoloCarattere">
+    <w:name w:val="Sottotitolo Carattere"/>
+    <w:basedOn w:val="Carpredefinitoparagrafo"/>
+    <w:link w:val="Sottotitolo"/>
+    <w:uiPriority w:val="11"/>
+    <w:rsid w:val="006542AE"/>
+    <w:rPr>
+      <w:rFonts w:ascii="Cambria" w:eastAsiaTheme="minorEastAsia" w:hAnsi="Cambria"/>
+      <w:color w:val="5A5A5A" w:themeColor="text1" w:themeTint="A5"/>
+      <w:spacing w:val="15"/>
+    </w:rPr>
+  </w:style>
 </w:styles>
 </file>
 
@@ -13569,7 +14647,7 @@
 </file>
 
 <file path=customXml/itemProps1.xml><?xml version="1.0" encoding="utf-8"?>
-<ds:datastoreItem xmlns:ds="http://schemas.openxmlformats.org/officeDocument/2006/customXml" ds:itemID="{AE3B6A8B-E082-4AD3-AB33-5ABF234ED714}">
+<ds:datastoreItem xmlns:ds="http://schemas.openxmlformats.org/officeDocument/2006/customXml" ds:itemID="{A9ACF057-55B8-43FF-AA48-150FD18E2DBF}">
   <ds:schemaRefs>
     <ds:schemaRef ds:uri="http://schemas.openxmlformats.org/officeDocument/2006/bibliography"/>
   </ds:schemaRefs>

</xml_diff>

<commit_message>
published java review v1
</commit_message>
<xml_diff>
--- a/concepts_of_program_design/Java review/Java review.docx
+++ b/concepts_of_program_design/Java review/Java review.docx
@@ -2701,13 +2701,7 @@
         <w:rPr>
           <w:lang w:val="en-GB"/>
         </w:rPr>
-        <w:t xml:space="preserve"> in Java</w:t>
-      </w:r>
-      <w:r>
-        <w:rPr>
-          <w:lang w:val="en-GB"/>
-        </w:rPr>
-        <w:t xml:space="preserve">. </w:t>
+        <w:t xml:space="preserve"> in Java. </w:t>
       </w:r>
       <w:r>
         <w:rPr>
@@ -2719,7 +2713,7 @@
         <w:rPr>
           <w:lang w:val="en-GB"/>
         </w:rPr>
-        <w:t>the part about polymorphism</w:t>
+        <w:t>below</w:t>
       </w:r>
       <w:r>
         <w:rPr>
@@ -3799,38 +3793,20 @@
         <w:rPr>
           <w:lang w:val="en-GB"/>
         </w:rPr>
-        <w:t>Unfortunately, if</w:t>
-      </w:r>
-      <w:r>
-        <w:rPr>
-          <w:lang w:val="en-GB"/>
-        </w:rPr>
-        <w:t xml:space="preserve"> we call a method which is declared by the dynamic type, but not by the static type, a compile error is raised</w:t>
-      </w:r>
-      <w:r>
-        <w:rPr>
-          <w:lang w:val="en-GB"/>
-        </w:rPr>
-        <w:t>, since the compiler cannot know in advance whose dynamic type the variable be during the execution.</w:t>
-      </w:r>
-    </w:p>
-    <w:p>
-      <w:pPr>
-        <w:rPr>
-          <w:lang w:val="en-GB"/>
-        </w:rPr>
-      </w:pPr>
-      <w:r>
-        <w:rPr>
-          <w:lang w:val="en-GB"/>
-        </w:rPr>
-        <w:t>W</w:t>
-      </w:r>
-      <w:r>
-        <w:rPr>
-          <w:lang w:val="en-GB"/>
-        </w:rPr>
-        <w:t>e obtain</w:t>
+        <w:t>Unfortunately, if we call a method which is declared by the dynamic type, but not by the static type, a compile error is raised, since the compiler cannot know in advance whose dynamic type the variable be during the execution.</w:t>
+      </w:r>
+    </w:p>
+    <w:p>
+      <w:pPr>
+        <w:rPr>
+          <w:lang w:val="en-GB"/>
+        </w:rPr>
+      </w:pPr>
+      <w:r>
+        <w:rPr>
+          <w:lang w:val="en-GB"/>
+        </w:rPr>
+        <w:t>We obtain</w:t>
       </w:r>
       <w:r>
         <w:rPr>
@@ -3969,31 +3945,7 @@
         <w:rPr>
           <w:lang w:val="en-GB"/>
         </w:rPr>
-        <w:t xml:space="preserve">At the core of the problem there is the concept of contract. When we define a method, its semantics is defined by a “contract” signed between the method itself and the client code which uses the method. This contract defines the preconditions (what the method asks for), the postconditions (what the method guarantees if the preconditions are met) of the method and the invariants (properties that always hold). When a class </w:t>
-      </w:r>
-      <w:r>
-        <w:rPr>
-          <w:lang w:val="en-GB"/>
-        </w:rPr>
-        <w:t>re</w:t>
-      </w:r>
-      <w:r>
-        <w:rPr>
-          <w:lang w:val="en-GB"/>
-        </w:rPr>
-        <w:t xml:space="preserve">implements a method </w:t>
-      </w:r>
-      <w:r>
-        <w:rPr>
-          <w:lang w:val="en-GB"/>
-        </w:rPr>
-        <w:t xml:space="preserve">of </w:t>
-      </w:r>
-      <w:r>
-        <w:rPr>
-          <w:lang w:val="en-GB"/>
-        </w:rPr>
-        <w:t xml:space="preserve">a superclass, it must respect not only the method signature (i.e., the method name and parameters type), but also this contract, so that the user of the superclass can safely use an object of the subclass without knowing it. The same requirements </w:t>
+        <w:t xml:space="preserve">At the core of the problem there is the concept of contract. When we define a method, its semantics is defined by a “contract” signed between the method itself and the client code which uses the method. This contract defines the preconditions (what the method asks for), the postconditions (what the method guarantees if the preconditions are met) of the method and the invariants (properties that always hold). When a class reimplements a method of a superclass, it must respect not only the method signature (i.e., the method name and parameters type), but also this contract, so that the user of the superclass can safely use an object of the subclass without knowing it. The same requirements </w:t>
       </w:r>
       <w:r>
         <w:rPr>
@@ -4349,13 +4301,7 @@
         <w:rPr>
           <w:lang w:val="en-GB"/>
         </w:rPr>
-        <w:t xml:space="preserve"> an interface, it must implement all the methods of that interface, otherwise it must be declared abstract.  </w:t>
-      </w:r>
-      <w:r>
-        <w:rPr>
-          <w:lang w:val="en-GB"/>
-        </w:rPr>
-        <w:t xml:space="preserve">A class or an interface </w:t>
+        <w:t xml:space="preserve"> an interface, it must implement all the methods of that interface, otherwise it must be declared abstract.  A class or an interface </w:t>
       </w:r>
       <w:r>
         <w:rPr>
@@ -11079,7 +11025,25 @@
         <w:rPr>
           <w:lang w:val="en-GB"/>
         </w:rPr>
-        <w:t xml:space="preserve">I’s remarkable that the Java subtyping system for primitive types works in a </w:t>
+        <w:t>Java supports subtyping also</w:t>
+      </w:r>
+      <w:r>
+        <w:rPr>
+          <w:lang w:val="en-GB"/>
+        </w:rPr>
+        <w:t xml:space="preserve"> for primitive types</w:t>
+      </w:r>
+      <w:r>
+        <w:rPr>
+          <w:lang w:val="en-GB"/>
+        </w:rPr>
+        <w:t>: it’s remarkable that it</w:t>
+      </w:r>
+      <w:r>
+        <w:rPr>
+          <w:lang w:val="en-GB"/>
+        </w:rPr>
+        <w:t xml:space="preserve"> works in a </w:t>
       </w:r>
       <w:r>
         <w:rPr>
@@ -11097,7 +11061,31 @@
         <w:rPr>
           <w:lang w:val="en-GB"/>
         </w:rPr>
-        <w:t>it enforces the coercion interpretation of the subtyping relation: a type a is subtype of type b if every value of a can be coerced to a value of b in a unique way. The following coercions are valid in Java.</w:t>
+        <w:t>it enforces the coercion interpretation of the subtyping relation: a</w:t>
+      </w:r>
+      <w:r>
+        <w:rPr>
+          <w:lang w:val="en-GB"/>
+        </w:rPr>
+        <w:t xml:space="preserve"> (primitive)</w:t>
+      </w:r>
+      <w:r>
+        <w:rPr>
+          <w:lang w:val="en-GB"/>
+        </w:rPr>
+        <w:t xml:space="preserve"> type a is subtype of type b if every value of a can be coerced to a value of b in a unique way. The following coercions are valid in Java</w:t>
+      </w:r>
+      <w:r>
+        <w:rPr>
+          <w:lang w:val="en-GB"/>
+        </w:rPr>
+        <w:t>, so we can apply them without specifying it explicitly ( using the casting syntax)</w:t>
+      </w:r>
+      <w:r>
+        <w:rPr>
+          <w:lang w:val="en-GB"/>
+        </w:rPr>
+        <w:t>:</w:t>
       </w:r>
     </w:p>
     <w:p>
@@ -11231,7 +11219,19 @@
         <w:rPr>
           <w:lang w:val="en-GB"/>
         </w:rPr>
-        <w:t>casting operations are allowed, when possible and with loss of information:</w:t>
+        <w:t>casting operations are</w:t>
+      </w:r>
+      <w:r>
+        <w:rPr>
+          <w:lang w:val="en-GB"/>
+        </w:rPr>
+        <w:t xml:space="preserve"> also</w:t>
+      </w:r>
+      <w:r>
+        <w:rPr>
+          <w:lang w:val="en-GB"/>
+        </w:rPr>
+        <w:t xml:space="preserve"> allowed, when possible and with loss of information:</w:t>
       </w:r>
     </w:p>
     <w:p>
@@ -11716,7 +11716,14 @@
         <w:rPr>
           <w:lang w:val="en-GB"/>
         </w:rPr>
-        <w:t>Static scoping allows to easily detect how a variable is initialized just by looking at the plain code: on the other side, with dynamic scoping, in some cases, the developer is obliged to consider all the possible executions flows if he wants to know the value of a variable, which for big programs is very hard.</w:t>
+        <w:t xml:space="preserve">Static scoping allows to easily detect how a variable is initialized just by looking at the plain code: on the other side, with dynamic scoping, in some cases, the developer is obliged to consider all the </w:t>
+      </w:r>
+      <w:r>
+        <w:rPr>
+          <w:lang w:val="en-GB"/>
+        </w:rPr>
+        <w:lastRenderedPageBreak/>
+        <w:t>possible executions flows if he wants to know the value of a variable, which for big programs is very hard.</w:t>
       </w:r>
       <w:r>
         <w:rPr>
@@ -11735,7 +11742,6 @@
         <w:rPr>
           <w:lang w:val="en-GB"/>
         </w:rPr>
-        <w:lastRenderedPageBreak/>
         <w:t xml:space="preserve">The Java Garbage collector is a strength of the language, since it allows to save memory. Comparing to C, this is particularly useful for non-expert programmers, which may forget to call the </w:t>
       </w:r>
       <w:r>
@@ -11855,25 +11861,7 @@
         <w:rPr>
           <w:lang w:val="en-GB"/>
         </w:rPr>
-        <w:t>The Object Oriented paradigm Java enforces</w:t>
-      </w:r>
-      <w:r>
-        <w:rPr>
-          <w:lang w:val="en-GB"/>
-        </w:rPr>
-        <w:t xml:space="preserve"> makes it simple to reason about the program, but it’s remarkable that</w:t>
-      </w:r>
-      <w:r>
-        <w:rPr>
-          <w:lang w:val="en-GB"/>
-        </w:rPr>
-        <w:t xml:space="preserve"> </w:t>
-      </w:r>
-      <w:r>
-        <w:rPr>
-          <w:lang w:val="en-GB"/>
-        </w:rPr>
-        <w:t>functional programming languages which allow only for pure functions are much safer than Java: from great power</w:t>
+        <w:t>The Object Oriented paradigm Java enforces makes it simple to reason about the program, but it’s remarkable that functional programming languages which allow only for pure functions are much safer than Java: from great power</w:t>
       </w:r>
       <w:r>
         <w:rPr>
@@ -12105,6 +12093,7 @@
           <w:noProof/>
           <w:lang w:val="en-GB"/>
         </w:rPr>
+        <w:lastRenderedPageBreak/>
         <w:drawing>
           <wp:inline distT="0" distB="0" distL="0" distR="0" wp14:anchorId="245E89C8" wp14:editId="0F12DF68">
             <wp:extent cx="3882683" cy="1921601"/>
@@ -12223,6 +12212,13 @@
     </w:p>
     <w:p>
       <w:pPr>
+        <w:rPr>
+          <w:lang w:val="en-GB"/>
+        </w:rPr>
+      </w:pPr>
+    </w:p>
+    <w:p>
+      <w:pPr>
         <w:pStyle w:val="Titolo2"/>
       </w:pPr>
       <w:r>
@@ -12239,7 +12235,6 @@
         <w:rPr>
           <w:lang w:val="en-GB"/>
         </w:rPr>
-        <w:lastRenderedPageBreak/>
         <w:t xml:space="preserve">From the </w:t>
       </w:r>
       <w:r>
@@ -12464,9 +12459,140 @@
         <w:t xml:space="preserve"> e GNU/Linux</w:t>
       </w:r>
     </w:p>
-    <w:p/>
+    <w:p>
+      <w:pPr>
+        <w:pStyle w:val="Paragrafoelenco"/>
+        <w:ind w:left="76"/>
+      </w:pPr>
+    </w:p>
+    <w:p>
+      <w:pPr>
+        <w:pStyle w:val="Paragrafoelenco"/>
+        <w:ind w:left="76"/>
+        <w:rPr>
+          <w:lang w:val="en-GB"/>
+        </w:rPr>
+      </w:pPr>
+      <w:r>
+        <w:rPr>
+          <w:lang w:val="en-GB"/>
+        </w:rPr>
+        <w:t>About the problem of p</w:t>
+      </w:r>
+      <w:r>
+        <w:rPr>
+          <w:lang w:val="en-GB"/>
+        </w:rPr>
+        <w:t>olymorphism and inheritance</w:t>
+      </w:r>
+    </w:p>
+    <w:p>
+      <w:pPr>
+        <w:pStyle w:val="Paragrafoelenco"/>
+        <w:ind w:left="76"/>
+        <w:rPr>
+          <w:lang w:val="en-GB"/>
+        </w:rPr>
+      </w:pPr>
+    </w:p>
+    <w:p>
+      <w:pPr>
+        <w:pStyle w:val="Paragrafoelenco"/>
+        <w:numPr>
+          <w:ilvl w:val="0"/>
+          <w:numId w:val="2"/>
+        </w:numPr>
+        <w:jc w:val="left"/>
+        <w:rPr>
+          <w:lang w:val="en-GB"/>
+        </w:rPr>
+      </w:pPr>
+      <w:r>
+        <w:rPr>
+          <w:lang w:val="en-GB"/>
+        </w:rPr>
+        <w:t>Inheritance</w:t>
+      </w:r>
+      <w:r>
+        <w:rPr>
+          <w:lang w:val="en-GB"/>
+        </w:rPr>
+        <w:t xml:space="preserve"> is not subtyping (1989), Cook, Hill, Canning, </w:t>
+      </w:r>
+      <w:hyperlink r:id="rId22" w:history="1">
+        <w:r>
+          <w:rPr>
+            <w:rStyle w:val="Collegamentoipertestuale"/>
+            <w:lang w:val="en-GB"/>
+          </w:rPr>
+          <w:t>https://www.cs.utexas.edu/users/wcook/papers/InheritanceSubtyping90/CookPOPL90.pdf</w:t>
+        </w:r>
+      </w:hyperlink>
+    </w:p>
+    <w:p>
+      <w:pPr>
+        <w:pStyle w:val="Paragrafoelenco"/>
+        <w:numPr>
+          <w:ilvl w:val="0"/>
+          <w:numId w:val="2"/>
+        </w:numPr>
+        <w:jc w:val="left"/>
+        <w:rPr>
+          <w:lang w:val="en-GB"/>
+        </w:rPr>
+      </w:pPr>
+      <w:r>
+        <w:rPr>
+          <w:lang w:val="en-GB"/>
+        </w:rPr>
+        <w:t xml:space="preserve">Inheritance is subtyping(2013), Cartwright, </w:t>
+      </w:r>
+      <w:proofErr w:type="spellStart"/>
+      <w:r>
+        <w:rPr>
+          <w:lang w:val="en-GB"/>
+        </w:rPr>
+        <w:t>Abdegawad</w:t>
+      </w:r>
+      <w:proofErr w:type="spellEnd"/>
+      <w:r>
+        <w:rPr>
+          <w:lang w:val="en-GB"/>
+        </w:rPr>
+        <w:t xml:space="preserve"> </w:t>
+      </w:r>
+      <w:hyperlink r:id="rId23" w:history="1">
+        <w:r>
+          <w:rPr>
+            <w:rStyle w:val="Collegamentoipertestuale"/>
+            <w:lang w:val="en-GB"/>
+          </w:rPr>
+          <w:t>https://www.cs.rice.edu/~javaplt/papers/Inheritance.pdf</w:t>
+        </w:r>
+      </w:hyperlink>
+    </w:p>
+    <w:p>
+      <w:pPr>
+        <w:pStyle w:val="Paragrafoelenco"/>
+        <w:numPr>
+          <w:ilvl w:val="0"/>
+          <w:numId w:val="2"/>
+        </w:numPr>
+        <w:jc w:val="left"/>
+        <w:rPr>
+          <w:lang w:val="en-GB"/>
+        </w:rPr>
+      </w:pPr>
+    </w:p>
+    <w:p>
+      <w:pPr>
+        <w:rPr>
+          <w:lang w:val="en-GB"/>
+        </w:rPr>
+      </w:pPr>
+    </w:p>
     <w:sectPr>
-      <w:headerReference w:type="default" r:id="rId22"/>
+      <w:headerReference w:type="default" r:id="rId24"/>
       <w:pgSz w:w="11906" w:h="16838"/>
       <w:pgMar w:top="1417" w:right="1418" w:bottom="1418" w:left="1418" w:header="708" w:footer="708" w:gutter="0"/>
       <w:cols w:space="708"/>
@@ -13832,6 +13958,119 @@
       </w:rPr>
     </w:lvl>
   </w:abstractNum>
+  <w:abstractNum w:abstractNumId="11" w15:restartNumberingAfterBreak="0">
+    <w:nsid w:val="7A950B34"/>
+    <w:multiLevelType w:val="hybridMultilevel"/>
+    <w:tmpl w:val="05828508"/>
+    <w:lvl w:ilvl="0" w:tplc="04100001">
+      <w:start w:val="1"/>
+      <w:numFmt w:val="bullet"/>
+      <w:lvlText w:val=""/>
+      <w:lvlJc w:val="left"/>
+      <w:pPr>
+        <w:ind w:left="796" w:hanging="360"/>
+      </w:pPr>
+      <w:rPr>
+        <w:rFonts w:ascii="Symbol" w:hAnsi="Symbol" w:hint="default"/>
+      </w:rPr>
+    </w:lvl>
+    <w:lvl w:ilvl="1" w:tplc="04100003" w:tentative="1">
+      <w:start w:val="1"/>
+      <w:numFmt w:val="bullet"/>
+      <w:lvlText w:val="o"/>
+      <w:lvlJc w:val="left"/>
+      <w:pPr>
+        <w:ind w:left="1516" w:hanging="360"/>
+      </w:pPr>
+      <w:rPr>
+        <w:rFonts w:ascii="Courier New" w:hAnsi="Courier New" w:cs="Courier New" w:hint="default"/>
+      </w:rPr>
+    </w:lvl>
+    <w:lvl w:ilvl="2" w:tplc="04100005" w:tentative="1">
+      <w:start w:val="1"/>
+      <w:numFmt w:val="bullet"/>
+      <w:lvlText w:val=""/>
+      <w:lvlJc w:val="left"/>
+      <w:pPr>
+        <w:ind w:left="2236" w:hanging="360"/>
+      </w:pPr>
+      <w:rPr>
+        <w:rFonts w:ascii="Wingdings" w:hAnsi="Wingdings" w:hint="default"/>
+      </w:rPr>
+    </w:lvl>
+    <w:lvl w:ilvl="3" w:tplc="04100001" w:tentative="1">
+      <w:start w:val="1"/>
+      <w:numFmt w:val="bullet"/>
+      <w:lvlText w:val=""/>
+      <w:lvlJc w:val="left"/>
+      <w:pPr>
+        <w:ind w:left="2956" w:hanging="360"/>
+      </w:pPr>
+      <w:rPr>
+        <w:rFonts w:ascii="Symbol" w:hAnsi="Symbol" w:hint="default"/>
+      </w:rPr>
+    </w:lvl>
+    <w:lvl w:ilvl="4" w:tplc="04100003" w:tentative="1">
+      <w:start w:val="1"/>
+      <w:numFmt w:val="bullet"/>
+      <w:lvlText w:val="o"/>
+      <w:lvlJc w:val="left"/>
+      <w:pPr>
+        <w:ind w:left="3676" w:hanging="360"/>
+      </w:pPr>
+      <w:rPr>
+        <w:rFonts w:ascii="Courier New" w:hAnsi="Courier New" w:cs="Courier New" w:hint="default"/>
+      </w:rPr>
+    </w:lvl>
+    <w:lvl w:ilvl="5" w:tplc="04100005" w:tentative="1">
+      <w:start w:val="1"/>
+      <w:numFmt w:val="bullet"/>
+      <w:lvlText w:val=""/>
+      <w:lvlJc w:val="left"/>
+      <w:pPr>
+        <w:ind w:left="4396" w:hanging="360"/>
+      </w:pPr>
+      <w:rPr>
+        <w:rFonts w:ascii="Wingdings" w:hAnsi="Wingdings" w:hint="default"/>
+      </w:rPr>
+    </w:lvl>
+    <w:lvl w:ilvl="6" w:tplc="04100001" w:tentative="1">
+      <w:start w:val="1"/>
+      <w:numFmt w:val="bullet"/>
+      <w:lvlText w:val=""/>
+      <w:lvlJc w:val="left"/>
+      <w:pPr>
+        <w:ind w:left="5116" w:hanging="360"/>
+      </w:pPr>
+      <w:rPr>
+        <w:rFonts w:ascii="Symbol" w:hAnsi="Symbol" w:hint="default"/>
+      </w:rPr>
+    </w:lvl>
+    <w:lvl w:ilvl="7" w:tplc="04100003" w:tentative="1">
+      <w:start w:val="1"/>
+      <w:numFmt w:val="bullet"/>
+      <w:lvlText w:val="o"/>
+      <w:lvlJc w:val="left"/>
+      <w:pPr>
+        <w:ind w:left="5836" w:hanging="360"/>
+      </w:pPr>
+      <w:rPr>
+        <w:rFonts w:ascii="Courier New" w:hAnsi="Courier New" w:cs="Courier New" w:hint="default"/>
+      </w:rPr>
+    </w:lvl>
+    <w:lvl w:ilvl="8" w:tplc="04100005" w:tentative="1">
+      <w:start w:val="1"/>
+      <w:numFmt w:val="bullet"/>
+      <w:lvlText w:val=""/>
+      <w:lvlJc w:val="left"/>
+      <w:pPr>
+        <w:ind w:left="6556" w:hanging="360"/>
+      </w:pPr>
+      <w:rPr>
+        <w:rFonts w:ascii="Wingdings" w:hAnsi="Wingdings" w:hint="default"/>
+      </w:rPr>
+    </w:lvl>
+  </w:abstractNum>
   <w:num w:numId="1">
     <w:abstractNumId w:val="1"/>
   </w:num>
@@ -13864,6 +14103,9 @@
   </w:num>
   <w:num w:numId="11">
     <w:abstractNumId w:val="9"/>
+  </w:num>
+  <w:num w:numId="12">
+    <w:abstractNumId w:val="11"/>
   </w:num>
 </w:numbering>
 </file>
@@ -14347,6 +14589,7 @@
   <w:style w:type="character" w:default="1" w:styleId="Carpredefinitoparagrafo">
     <w:name w:val="Default Paragraph Font"/>
     <w:uiPriority w:val="1"/>
+    <w:semiHidden/>
     <w:unhideWhenUsed/>
   </w:style>
   <w:style w:type="table" w:default="1" w:styleId="Tabellanormale">
@@ -14719,7 +14962,6 @@
     <w:name w:val="Hyperlink"/>
     <w:basedOn w:val="Carpredefinitoparagrafo"/>
     <w:uiPriority w:val="99"/>
-    <w:semiHidden/>
     <w:unhideWhenUsed/>
     <w:rsid w:val="00841674"/>
     <w:rPr>
@@ -14789,6 +15031,18 @@
       <w:rFonts w:ascii="Cambria" w:eastAsiaTheme="minorEastAsia" w:hAnsi="Cambria"/>
       <w:color w:val="5A5A5A" w:themeColor="text1" w:themeTint="A5"/>
       <w:spacing w:val="15"/>
+    </w:rPr>
+  </w:style>
+  <w:style w:type="character" w:styleId="Menzionenonrisolta">
+    <w:name w:val="Unresolved Mention"/>
+    <w:basedOn w:val="Carpredefinitoparagrafo"/>
+    <w:uiPriority w:val="99"/>
+    <w:semiHidden/>
+    <w:unhideWhenUsed/>
+    <w:rsid w:val="000575E1"/>
+    <w:rPr>
+      <w:color w:val="605E5C"/>
+      <w:shd w:val="clear" w:color="auto" w:fill="E1DFDD"/>
     </w:rPr>
   </w:style>
 </w:styles>

</xml_diff>